<commit_message>
Summer update, used present-tense for NBCU
</commit_message>
<xml_diff>
--- a/BesmelhAlshaalan_Resume.docx
+++ b/BesmelhAlshaalan_Resume.docx
@@ -232,6 +232,14 @@
           </mc:Fallback>
         </mc:AlternateContent>
       </w:r>
+      <w:r>
+        <w:rPr>
+          <w:rFonts w:ascii="Cambria" w:eastAsia="Times New Roman" w:hAnsi="Cambria" w:cs="Times New Roman"/>
+          <w:sz w:val="20"/>
+          <w:szCs w:val="20"/>
+        </w:rPr>
+        <w:t xml:space="preserve"> </w:t>
+      </w:r>
     </w:p>
     <w:p>
       <w:pPr>
@@ -1213,6 +1221,16 @@
         </w:rPr>
         <w:t>, Calculus, AI/VR Interaction Design</w:t>
       </w:r>
+      <w:r>
+        <w:rPr>
+          <w:rFonts w:ascii="Cambria" w:eastAsia="Times New Roman" w:hAnsi="Cambria" w:cs="Times New Roman"/>
+          <w:i/>
+          <w:iCs/>
+          <w:sz w:val="21"/>
+          <w:szCs w:val="21"/>
+        </w:rPr>
+        <w:t>, Mobile App Development (iOS)</w:t>
+      </w:r>
     </w:p>
     <w:p>
       <w:pPr>
@@ -1458,7 +1476,7 @@
           <w:sz w:val="21"/>
           <w:szCs w:val="21"/>
         </w:rPr>
-        <w:t>Incoming Media Tech Intern</w:t>
+        <w:t>Media Tech Intern</w:t>
       </w:r>
       <w:r>
         <w:rPr>
@@ -1469,18 +1487,48 @@
           <w:sz w:val="21"/>
           <w:szCs w:val="21"/>
         </w:rPr>
+        <w:t xml:space="preserve">, NBCUniversal, </w:t>
+      </w:r>
+      <w:r>
+        <w:rPr>
+          <w:rFonts w:ascii="Cambria" w:eastAsia="Times New Roman" w:hAnsi="Cambria" w:cs="Times New Roman"/>
+          <w:i/>
+          <w:iCs/>
+          <w:sz w:val="21"/>
+          <w:szCs w:val="21"/>
+        </w:rPr>
+        <w:t>Los Angeles</w:t>
+      </w:r>
+      <w:r>
+        <w:rPr>
+          <w:rFonts w:ascii="Cambria" w:eastAsia="Times New Roman" w:hAnsi="Cambria" w:cs="Times New Roman"/>
+          <w:i/>
+          <w:iCs/>
+          <w:sz w:val="21"/>
+          <w:szCs w:val="21"/>
+        </w:rPr>
         <w:t xml:space="preserve">, </w:t>
       </w:r>
       <w:r>
         <w:rPr>
           <w:rFonts w:ascii="Cambria" w:eastAsia="Times New Roman" w:hAnsi="Cambria" w:cs="Times New Roman"/>
+          <w:i/>
+          <w:iCs/>
+          <w:sz w:val="21"/>
+          <w:szCs w:val="21"/>
+        </w:rPr>
+        <w:t>CA</w:t>
+      </w:r>
+      <w:r>
+        <w:rPr>
+          <w:rFonts w:ascii="Cambria" w:eastAsia="Times New Roman" w:hAnsi="Cambria" w:cs="Times New Roman"/>
           <w:b/>
           <w:bCs/>
           <w:spacing w:val="-1"/>
           <w:sz w:val="21"/>
           <w:szCs w:val="21"/>
         </w:rPr>
-        <w:t>NBCUniversal</w:t>
+        <w:t xml:space="preserve">     </w:t>
       </w:r>
       <w:r>
         <w:rPr>
@@ -1491,37 +1539,7 @@
           <w:sz w:val="21"/>
           <w:szCs w:val="21"/>
         </w:rPr>
-        <w:t xml:space="preserve">, </w:t>
-      </w:r>
-      <w:r>
-        <w:rPr>
-          <w:rFonts w:ascii="Cambria" w:eastAsia="Times New Roman" w:hAnsi="Cambria" w:cs="Times New Roman"/>
-          <w:i/>
-          <w:iCs/>
-          <w:sz w:val="21"/>
-          <w:szCs w:val="21"/>
-        </w:rPr>
-        <w:t>Los Angeles</w:t>
-      </w:r>
-      <w:r>
-        <w:rPr>
-          <w:rFonts w:ascii="Cambria" w:eastAsia="Times New Roman" w:hAnsi="Cambria" w:cs="Times New Roman"/>
-          <w:i/>
-          <w:iCs/>
-          <w:sz w:val="21"/>
-          <w:szCs w:val="21"/>
-        </w:rPr>
-        <w:t xml:space="preserve">, </w:t>
-      </w:r>
-      <w:r>
-        <w:rPr>
-          <w:rFonts w:ascii="Cambria" w:eastAsia="Times New Roman" w:hAnsi="Cambria" w:cs="Times New Roman"/>
-          <w:i/>
-          <w:iCs/>
-          <w:sz w:val="21"/>
-          <w:szCs w:val="21"/>
-        </w:rPr>
-        <w:t>CA</w:t>
+        <w:t xml:space="preserve">                                      </w:t>
       </w:r>
       <w:r>
         <w:rPr>
@@ -1532,7 +1550,7 @@
           <w:sz w:val="21"/>
           <w:szCs w:val="21"/>
         </w:rPr>
-        <w:t xml:space="preserve">     </w:t>
+        <w:t xml:space="preserve">                    </w:t>
       </w:r>
       <w:r>
         <w:rPr>
@@ -1543,88 +1561,17 @@
           <w:sz w:val="21"/>
           <w:szCs w:val="21"/>
         </w:rPr>
-        <w:t xml:space="preserve">                                      </w:t>
-      </w:r>
-      <w:r>
-        <w:rPr>
-          <w:rFonts w:ascii="Cambria" w:eastAsia="Times New Roman" w:hAnsi="Cambria" w:cs="Times New Roman"/>
-          <w:b/>
-          <w:bCs/>
-          <w:spacing w:val="-1"/>
-          <w:sz w:val="21"/>
-          <w:szCs w:val="21"/>
-        </w:rPr>
-        <w:t xml:space="preserve">                    </w:t>
-      </w:r>
-      <w:r>
-        <w:rPr>
-          <w:rFonts w:ascii="Cambria" w:eastAsia="Times New Roman" w:hAnsi="Cambria" w:cs="Times New Roman"/>
-          <w:b/>
-          <w:bCs/>
-          <w:sz w:val="21"/>
-          <w:szCs w:val="21"/>
-        </w:rPr>
-        <w:t>June</w:t>
-      </w:r>
-      <w:r>
-        <w:rPr>
-          <w:rFonts w:ascii="Cambria" w:eastAsia="Times New Roman" w:hAnsi="Cambria" w:cs="Times New Roman"/>
-          <w:b/>
-          <w:bCs/>
-          <w:sz w:val="21"/>
-          <w:szCs w:val="21"/>
-        </w:rPr>
-        <w:t xml:space="preserve"> 20</w:t>
-      </w:r>
-      <w:r>
-        <w:rPr>
-          <w:rFonts w:ascii="Cambria" w:eastAsia="Times New Roman" w:hAnsi="Cambria" w:cs="Times New Roman"/>
-          <w:b/>
-          <w:bCs/>
-          <w:sz w:val="21"/>
-          <w:szCs w:val="21"/>
-        </w:rPr>
-        <w:t>22</w:t>
-      </w:r>
-      <w:r>
-        <w:rPr>
-          <w:rFonts w:ascii="Cambria" w:eastAsia="Times New Roman" w:hAnsi="Cambria" w:cs="Times New Roman"/>
-          <w:b/>
-          <w:bCs/>
-          <w:sz w:val="21"/>
-          <w:szCs w:val="21"/>
-        </w:rPr>
-        <w:t xml:space="preserve"> – </w:t>
-      </w:r>
-      <w:r>
-        <w:rPr>
-          <w:rFonts w:ascii="Cambria" w:eastAsia="Times New Roman" w:hAnsi="Cambria" w:cs="Times New Roman"/>
-          <w:b/>
-          <w:bCs/>
-          <w:sz w:val="21"/>
-          <w:szCs w:val="21"/>
-        </w:rPr>
-        <w:t>Aug</w:t>
-      </w:r>
-      <w:r>
-        <w:rPr>
-          <w:rFonts w:ascii="Cambria" w:eastAsia="Times New Roman" w:hAnsi="Cambria" w:cs="Times New Roman"/>
-          <w:b/>
-          <w:bCs/>
-          <w:sz w:val="21"/>
-          <w:szCs w:val="21"/>
-        </w:rPr>
-        <w:t xml:space="preserve"> 202</w:t>
-      </w:r>
-      <w:r>
-        <w:rPr>
-          <w:rFonts w:ascii="Cambria" w:eastAsia="Times New Roman" w:hAnsi="Cambria" w:cs="Times New Roman"/>
-          <w:b/>
-          <w:bCs/>
-          <w:sz w:val="21"/>
-          <w:szCs w:val="21"/>
-        </w:rPr>
-        <w:t>2</w:t>
+        <w:t xml:space="preserve">                     </w:t>
+      </w:r>
+      <w:r>
+        <w:rPr>
+          <w:rFonts w:ascii="Cambria" w:eastAsia="Times New Roman" w:hAnsi="Cambria" w:cs="Times New Roman"/>
+          <w:b/>
+          <w:bCs/>
+          <w:sz w:val="21"/>
+          <w:szCs w:val="21"/>
+        </w:rPr>
+        <w:t>June 2022 – Aug 2022</w:t>
       </w:r>
     </w:p>
     <w:p>
@@ -1653,7 +1600,7 @@
           <w:sz w:val="21"/>
           <w:szCs w:val="21"/>
         </w:rPr>
-        <w:t>Will a</w:t>
+        <w:t>A</w:t>
       </w:r>
       <w:r>
         <w:rPr>
@@ -1763,16 +1710,52 @@
           <w:sz w:val="21"/>
           <w:szCs w:val="21"/>
         </w:rPr>
-        <w:t>Will c</w:t>
-      </w:r>
-      <w:r>
-        <w:rPr>
-          <w:rFonts w:ascii="Cambria" w:eastAsia="Times New Roman" w:hAnsi="Cambria" w:cs="Times New Roman"/>
-          <w:iCs/>
-          <w:sz w:val="21"/>
-          <w:szCs w:val="21"/>
-        </w:rPr>
-        <w:t>ollaborate with Business Analysts and business stakeholders on analysis and requirements</w:t>
+        <w:t>C</w:t>
+      </w:r>
+      <w:r>
+        <w:rPr>
+          <w:rFonts w:ascii="Cambria" w:eastAsia="Times New Roman" w:hAnsi="Cambria" w:cs="Times New Roman"/>
+          <w:iCs/>
+          <w:sz w:val="21"/>
+          <w:szCs w:val="21"/>
+        </w:rPr>
+        <w:t xml:space="preserve">ollaborate with </w:t>
+      </w:r>
+      <w:r>
+        <w:rPr>
+          <w:rFonts w:ascii="Cambria" w:eastAsia="Times New Roman" w:hAnsi="Cambria" w:cs="Times New Roman"/>
+          <w:iCs/>
+          <w:sz w:val="21"/>
+          <w:szCs w:val="21"/>
+        </w:rPr>
+        <w:t>b</w:t>
+      </w:r>
+      <w:r>
+        <w:rPr>
+          <w:rFonts w:ascii="Cambria" w:eastAsia="Times New Roman" w:hAnsi="Cambria" w:cs="Times New Roman"/>
+          <w:iCs/>
+          <w:sz w:val="21"/>
+          <w:szCs w:val="21"/>
+        </w:rPr>
+        <w:t xml:space="preserve">usiness </w:t>
+      </w:r>
+      <w:r>
+        <w:rPr>
+          <w:rFonts w:ascii="Cambria" w:eastAsia="Times New Roman" w:hAnsi="Cambria" w:cs="Times New Roman"/>
+          <w:iCs/>
+          <w:sz w:val="21"/>
+          <w:szCs w:val="21"/>
+        </w:rPr>
+        <w:t>an</w:t>
+      </w:r>
+      <w:r>
+        <w:rPr>
+          <w:rFonts w:ascii="Cambria" w:eastAsia="Times New Roman" w:hAnsi="Cambria" w:cs="Times New Roman"/>
+          <w:iCs/>
+          <w:sz w:val="21"/>
+          <w:szCs w:val="21"/>
+        </w:rPr>
+        <w:t>alysts and business stakeholders on analysis and requirements</w:t>
       </w:r>
       <w:r>
         <w:rPr>
@@ -2421,16 +2404,7 @@
           <w:sz w:val="21"/>
           <w:szCs w:val="21"/>
         </w:rPr>
-        <w:t>PostgreSQL</w:t>
-      </w:r>
-      <w:r>
-        <w:rPr>
-          <w:rFonts w:ascii="Cambria" w:eastAsia="Times New Roman" w:hAnsi="Cambria" w:cs="Times New Roman"/>
-          <w:iCs/>
-          <w:sz w:val="21"/>
-          <w:szCs w:val="21"/>
-        </w:rPr>
-        <w:t xml:space="preserve"> &amp; </w:t>
+        <w:t xml:space="preserve">PostgreSQL &amp; </w:t>
       </w:r>
       <w:r>
         <w:rPr>
@@ -2944,29 +2918,7 @@
           <w:sz w:val="21"/>
           <w:szCs w:val="21"/>
         </w:rPr>
-        <w:t xml:space="preserve">                                         </w:t>
-      </w:r>
-      <w:r>
-        <w:rPr>
-          <w:rFonts w:ascii="Cambria" w:eastAsia="Times New Roman" w:hAnsi="Cambria" w:cs="Times New Roman"/>
-          <w:b/>
-          <w:bCs/>
-          <w:spacing w:val="-1"/>
-          <w:sz w:val="21"/>
-          <w:szCs w:val="21"/>
-        </w:rPr>
-        <w:t xml:space="preserve">                                                                     </w:t>
-      </w:r>
-      <w:r>
-        <w:rPr>
-          <w:rFonts w:ascii="Cambria" w:eastAsia="Times New Roman" w:hAnsi="Cambria" w:cs="Times New Roman"/>
-          <w:b/>
-          <w:bCs/>
-          <w:spacing w:val="-1"/>
-          <w:sz w:val="21"/>
-          <w:szCs w:val="21"/>
-        </w:rPr>
-        <w:t xml:space="preserve">  </w:t>
+        <w:t xml:space="preserve">                                                                                                                </w:t>
       </w:r>
       <w:r>
         <w:rPr>
@@ -4872,15 +4824,7 @@
           <w:sz w:val="21"/>
           <w:szCs w:val="21"/>
         </w:rPr>
-        <w:t>Python</w:t>
-      </w:r>
-      <w:r>
-        <w:rPr>
-          <w:rFonts w:ascii="Cambria" w:eastAsia="Times New Roman" w:hAnsi="Cambria" w:cs="Times New Roman"/>
-          <w:sz w:val="21"/>
-          <w:szCs w:val="21"/>
-        </w:rPr>
-        <w:t xml:space="preserve">, </w:t>
+        <w:t xml:space="preserve">Python, </w:t>
       </w:r>
       <w:r>
         <w:rPr>
@@ -7502,6 +7446,7 @@
   <w:style w:type="character" w:default="1" w:styleId="DefaultParagraphFont">
     <w:name w:val="Default Paragraph Font"/>
     <w:uiPriority w:val="1"/>
+    <w:semiHidden/>
     <w:unhideWhenUsed/>
   </w:style>
   <w:style w:type="table" w:default="1" w:styleId="TableNormal">

</xml_diff>

<commit_message>
minor styling and spacing edits
</commit_message>
<xml_diff>
--- a/BesmelhAlshaalan_Resume.docx
+++ b/BesmelhAlshaalan_Resume.docx
@@ -625,6 +625,16 @@
           <w:sz w:val="21"/>
           <w:szCs w:val="21"/>
         </w:rPr>
+        <w:t xml:space="preserve">  </w:t>
+      </w:r>
+      <w:r>
+        <w:rPr>
+          <w:rFonts w:ascii="Cambria" w:eastAsia="Times New Roman" w:hAnsi="Cambria" w:cs="Times New Roman"/>
+          <w:i/>
+          <w:spacing w:val="-2"/>
+          <w:sz w:val="21"/>
+          <w:szCs w:val="21"/>
+        </w:rPr>
         <w:t>Rochester, NY</w:t>
       </w:r>
     </w:p>
@@ -2918,7 +2928,29 @@
           <w:sz w:val="21"/>
           <w:szCs w:val="21"/>
         </w:rPr>
-        <w:t xml:space="preserve">                                                                                                                </w:t>
+        <w:t xml:space="preserve">                                                                                                              </w:t>
+      </w:r>
+      <w:r>
+        <w:rPr>
+          <w:rFonts w:ascii="Cambria" w:eastAsia="Times New Roman" w:hAnsi="Cambria" w:cs="Times New Roman"/>
+          <w:b/>
+          <w:bCs/>
+          <w:spacing w:val="-1"/>
+          <w:sz w:val="21"/>
+          <w:szCs w:val="21"/>
+        </w:rPr>
+        <w:t xml:space="preserve"> </w:t>
+      </w:r>
+      <w:r>
+        <w:rPr>
+          <w:rFonts w:ascii="Cambria" w:eastAsia="Times New Roman" w:hAnsi="Cambria" w:cs="Times New Roman"/>
+          <w:b/>
+          <w:bCs/>
+          <w:spacing w:val="-1"/>
+          <w:sz w:val="21"/>
+          <w:szCs w:val="21"/>
+        </w:rPr>
+        <w:t xml:space="preserve"> </w:t>
       </w:r>
       <w:r>
         <w:rPr>
@@ -3654,7 +3686,31 @@
           <w:sz w:val="21"/>
           <w:szCs w:val="21"/>
         </w:rPr>
-        <w:t>Rochester, New York</w:t>
+        <w:t xml:space="preserve">     </w:t>
+      </w:r>
+      <w:proofErr w:type="spellStart"/>
+      <w:r>
+        <w:rPr>
+          <w:rFonts w:ascii="Cambria" w:eastAsia="Times New Roman" w:hAnsi="Cambria" w:cs="Times New Roman"/>
+          <w:i/>
+          <w:iCs/>
+          <w:spacing w:val="1"/>
+          <w:sz w:val="21"/>
+          <w:szCs w:val="21"/>
+        </w:rPr>
+        <w:t>Rochester</w:t>
+      </w:r>
+      <w:proofErr w:type="spellEnd"/>
+      <w:r>
+        <w:rPr>
+          <w:rFonts w:ascii="Cambria" w:eastAsia="Times New Roman" w:hAnsi="Cambria" w:cs="Times New Roman"/>
+          <w:i/>
+          <w:iCs/>
+          <w:spacing w:val="1"/>
+          <w:sz w:val="21"/>
+          <w:szCs w:val="21"/>
+        </w:rPr>
+        <w:t>, New York</w:t>
       </w:r>
     </w:p>
     <w:p>
@@ -3717,6 +3773,7 @@
         </w:rPr>
         <w:t xml:space="preserve">, </w:t>
       </w:r>
+      <w:proofErr w:type="spellStart"/>
       <w:r>
         <w:rPr>
           <w:rFonts w:ascii="Cambria" w:eastAsia="Times New Roman" w:hAnsi="Cambria" w:cs="Times New Roman"/>
@@ -3728,6 +3785,7 @@
         </w:rPr>
         <w:t>DandyHacks</w:t>
       </w:r>
+      <w:proofErr w:type="spellEnd"/>
       <w:r>
         <w:rPr>
           <w:rFonts w:ascii="Cambria" w:eastAsia="Times New Roman" w:hAnsi="Cambria" w:cs="Times New Roman"/>
@@ -4006,8 +4064,21 @@
           <w:sz w:val="21"/>
           <w:szCs w:val="21"/>
         </w:rPr>
-        <w:t>IT Team Member, DandyHacks</w:t>
-      </w:r>
+        <w:t xml:space="preserve">IT Team Member, </w:t>
+      </w:r>
+      <w:proofErr w:type="spellStart"/>
+      <w:r>
+        <w:rPr>
+          <w:rFonts w:ascii="Cambria" w:eastAsia="Times New Roman" w:hAnsi="Cambria" w:cs="Times New Roman"/>
+          <w:b/>
+          <w:bCs/>
+          <w:spacing w:val="1"/>
+          <w:sz w:val="21"/>
+          <w:szCs w:val="21"/>
+        </w:rPr>
+        <w:t>DandyHacks</w:t>
+      </w:r>
+      <w:proofErr w:type="spellEnd"/>
       <w:r>
         <w:rPr>
           <w:rFonts w:ascii="Cambria" w:eastAsia="Times New Roman" w:hAnsi="Cambria" w:cs="Times New Roman"/>
@@ -4266,7 +4337,27 @@
           <w:sz w:val="21"/>
           <w:szCs w:val="21"/>
         </w:rPr>
-        <w:t xml:space="preserve"> July 2020 </w:t>
+        <w:t xml:space="preserve"> </w:t>
+      </w:r>
+      <w:r>
+        <w:rPr>
+          <w:rFonts w:ascii="Cambria" w:eastAsia="Times New Roman" w:hAnsi="Cambria" w:cs="Times New Roman"/>
+          <w:b/>
+          <w:bCs/>
+          <w:sz w:val="21"/>
+          <w:szCs w:val="21"/>
+        </w:rPr>
+        <w:t xml:space="preserve"> </w:t>
+      </w:r>
+      <w:r>
+        <w:rPr>
+          <w:rFonts w:ascii="Cambria" w:eastAsia="Times New Roman" w:hAnsi="Cambria" w:cs="Times New Roman"/>
+          <w:b/>
+          <w:bCs/>
+          <w:sz w:val="21"/>
+          <w:szCs w:val="21"/>
+        </w:rPr>
+        <w:t xml:space="preserve">July 2020 </w:t>
       </w:r>
       <w:r>
         <w:rPr>
@@ -4429,6 +4520,17 @@
           <w:sz w:val="21"/>
           <w:szCs w:val="21"/>
         </w:rPr>
+        <w:t xml:space="preserve">    </w:t>
+      </w:r>
+      <w:r>
+        <w:rPr>
+          <w:rFonts w:ascii="Cambria" w:eastAsia="Times New Roman" w:hAnsi="Cambria" w:cs="Times New Roman"/>
+          <w:i/>
+          <w:iCs/>
+          <w:spacing w:val="1"/>
+          <w:sz w:val="21"/>
+          <w:szCs w:val="21"/>
+        </w:rPr>
         <w:t>Dhahran, Saudi Arabia</w:t>
       </w:r>
     </w:p>
@@ -4457,7 +4559,31 @@
           <w:sz w:val="21"/>
           <w:szCs w:val="21"/>
         </w:rPr>
-        <w:t xml:space="preserve">High School Students Mentor, Nuqsh                                                        </w:t>
+        <w:t xml:space="preserve">High School Students Mentor, </w:t>
+      </w:r>
+      <w:proofErr w:type="spellStart"/>
+      <w:r>
+        <w:rPr>
+          <w:rFonts w:ascii="Cambria" w:eastAsia="Times New Roman" w:hAnsi="Cambria" w:cs="Times New Roman"/>
+          <w:b/>
+          <w:bCs/>
+          <w:spacing w:val="1"/>
+          <w:sz w:val="21"/>
+          <w:szCs w:val="21"/>
+        </w:rPr>
+        <w:t>Nuqsh</w:t>
+      </w:r>
+      <w:proofErr w:type="spellEnd"/>
+      <w:r>
+        <w:rPr>
+          <w:rFonts w:ascii="Cambria" w:eastAsia="Times New Roman" w:hAnsi="Cambria" w:cs="Times New Roman"/>
+          <w:b/>
+          <w:bCs/>
+          <w:spacing w:val="1"/>
+          <w:sz w:val="21"/>
+          <w:szCs w:val="21"/>
+        </w:rPr>
+        <w:t xml:space="preserve">                                                        </w:t>
       </w:r>
       <w:r>
         <w:rPr>

</xml_diff>

<commit_message>
minor update to DandyHacks volunteering experience
</commit_message>
<xml_diff>
--- a/BesmelhAlshaalan_Resume.docx
+++ b/BesmelhAlshaalan_Resume.docx
@@ -3955,7 +3955,25 @@
           <w:sz w:val="21"/>
           <w:szCs w:val="21"/>
         </w:rPr>
-        <w:t xml:space="preserve">of 5 </w:t>
+        <w:t xml:space="preserve">of </w:t>
+      </w:r>
+      <w:r>
+        <w:rPr>
+          <w:rFonts w:ascii="Cambria" w:eastAsia="Times New Roman" w:hAnsi="Cambria" w:cs="Times New Roman"/>
+          <w:spacing w:val="1"/>
+          <w:sz w:val="21"/>
+          <w:szCs w:val="21"/>
+        </w:rPr>
+        <w:t>4</w:t>
+      </w:r>
+      <w:r>
+        <w:rPr>
+          <w:rFonts w:ascii="Cambria" w:eastAsia="Times New Roman" w:hAnsi="Cambria" w:cs="Times New Roman"/>
+          <w:spacing w:val="1"/>
+          <w:sz w:val="21"/>
+          <w:szCs w:val="21"/>
+        </w:rPr>
+        <w:t xml:space="preserve"> </w:t>
       </w:r>
       <w:r>
         <w:rPr>
@@ -4027,16 +4045,52 @@
           <w:sz w:val="21"/>
           <w:szCs w:val="21"/>
         </w:rPr>
-        <w:t>, merchandise</w:t>
-      </w:r>
-      <w:r>
-        <w:rPr>
-          <w:rFonts w:ascii="Cambria" w:eastAsia="Times New Roman" w:hAnsi="Cambria" w:cs="Times New Roman"/>
-          <w:spacing w:val="1"/>
-          <w:sz w:val="21"/>
-          <w:szCs w:val="21"/>
-        </w:rPr>
-        <w:t>, website)</w:t>
+        <w:t xml:space="preserve">, </w:t>
+      </w:r>
+      <w:r>
+        <w:rPr>
+          <w:rFonts w:ascii="Cambria" w:eastAsia="Times New Roman" w:hAnsi="Cambria" w:cs="Times New Roman"/>
+          <w:spacing w:val="1"/>
+          <w:sz w:val="21"/>
+          <w:szCs w:val="21"/>
+        </w:rPr>
+        <w:t>website</w:t>
+      </w:r>
+      <w:r>
+        <w:rPr>
+          <w:rFonts w:ascii="Cambria" w:eastAsia="Times New Roman" w:hAnsi="Cambria" w:cs="Times New Roman"/>
+          <w:spacing w:val="1"/>
+          <w:sz w:val="21"/>
+          <w:szCs w:val="21"/>
+        </w:rPr>
+        <w:t xml:space="preserve">, </w:t>
+      </w:r>
+      <w:r>
+        <w:rPr>
+          <w:rFonts w:ascii="Cambria" w:eastAsia="Times New Roman" w:hAnsi="Cambria" w:cs="Times New Roman"/>
+          <w:spacing w:val="1"/>
+          <w:sz w:val="21"/>
+          <w:szCs w:val="21"/>
+        </w:rPr>
+        <w:t>merchandis</w:t>
+      </w:r>
+      <w:r>
+        <w:rPr>
+          <w:rFonts w:ascii="Cambria" w:eastAsia="Times New Roman" w:hAnsi="Cambria" w:cs="Times New Roman"/>
+          <w:spacing w:val="1"/>
+          <w:sz w:val="21"/>
+          <w:szCs w:val="21"/>
+        </w:rPr>
+        <w:t>e</w:t>
+      </w:r>
+      <w:r>
+        <w:rPr>
+          <w:rFonts w:ascii="Cambria" w:eastAsia="Times New Roman" w:hAnsi="Cambria" w:cs="Times New Roman"/>
+          <w:spacing w:val="1"/>
+          <w:sz w:val="21"/>
+          <w:szCs w:val="21"/>
+        </w:rPr>
+        <w:t>)</w:t>
       </w:r>
     </w:p>
     <w:p>
@@ -5332,6 +5386,8 @@
       <w:jc w:val="center"/>
       <w:rPr>
         <w:rFonts w:ascii="Cambria" w:hAnsi="Cambria"/>
+        <w:b/>
+        <w:bCs/>
         <w:sz w:val="40"/>
         <w:szCs w:val="40"/>
       </w:rPr>
@@ -5339,6 +5395,8 @@
     <w:r>
       <w:rPr>
         <w:rFonts w:ascii="Cambria" w:hAnsi="Cambria"/>
+        <w:b/>
+        <w:bCs/>
         <w:sz w:val="40"/>
         <w:szCs w:val="40"/>
       </w:rPr>

</xml_diff>

<commit_message>
Listed all achievemnts from NBCU internship
</commit_message>
<xml_diff>
--- a/BesmelhAlshaalan_Resume.docx
+++ b/BesmelhAlshaalan_Resume.docx
@@ -1637,7 +1637,25 @@
           <w:sz w:val="21"/>
           <w:szCs w:val="21"/>
         </w:rPr>
-        <w:t xml:space="preserve"> enhancement requests, user acceptance testing</w:t>
+        <w:t xml:space="preserve"> enhancement requests, </w:t>
+      </w:r>
+      <w:r>
+        <w:rPr>
+          <w:rFonts w:ascii="Cambria" w:eastAsia="Times New Roman" w:hAnsi="Cambria" w:cs="Times New Roman"/>
+          <w:iCs/>
+          <w:sz w:val="21"/>
+          <w:szCs w:val="21"/>
+        </w:rPr>
+        <w:t xml:space="preserve">quality assurance testing, </w:t>
+      </w:r>
+      <w:r>
+        <w:rPr>
+          <w:rFonts w:ascii="Cambria" w:eastAsia="Times New Roman" w:hAnsi="Cambria" w:cs="Times New Roman"/>
+          <w:iCs/>
+          <w:sz w:val="21"/>
+          <w:szCs w:val="21"/>
+        </w:rPr>
+        <w:t>user acceptance testing</w:t>
       </w:r>
       <w:r>
         <w:rPr>
@@ -1655,6 +1673,15 @@
           <w:sz w:val="21"/>
           <w:szCs w:val="21"/>
         </w:rPr>
+        <w:t xml:space="preserve">and </w:t>
+      </w:r>
+      <w:r>
+        <w:rPr>
+          <w:rFonts w:ascii="Cambria" w:eastAsia="Times New Roman" w:hAnsi="Cambria" w:cs="Times New Roman"/>
+          <w:iCs/>
+          <w:sz w:val="21"/>
+          <w:szCs w:val="21"/>
+        </w:rPr>
         <w:t>rollout of features</w:t>
       </w:r>
       <w:r>
@@ -1664,6 +1691,167 @@
           <w:sz w:val="21"/>
           <w:szCs w:val="21"/>
         </w:rPr>
+        <w:t>.</w:t>
+      </w:r>
+    </w:p>
+    <w:p>
+      <w:pPr>
+        <w:pStyle w:val="ListParagraph"/>
+        <w:numPr>
+          <w:ilvl w:val="0"/>
+          <w:numId w:val="12"/>
+        </w:numPr>
+        <w:tabs>
+          <w:tab w:val="left" w:pos="8240"/>
+        </w:tabs>
+        <w:spacing w:before="34"/>
+        <w:ind w:right="-20"/>
+        <w:rPr>
+          <w:rFonts w:ascii="Cambria" w:eastAsia="Times New Roman" w:hAnsi="Cambria" w:cs="Times New Roman"/>
+          <w:iCs/>
+          <w:sz w:val="21"/>
+          <w:szCs w:val="21"/>
+        </w:rPr>
+      </w:pPr>
+      <w:r>
+        <w:rPr>
+          <w:rFonts w:ascii="Cambria" w:eastAsia="Times New Roman" w:hAnsi="Cambria" w:cs="Times New Roman"/>
+          <w:iCs/>
+          <w:sz w:val="21"/>
+          <w:szCs w:val="21"/>
+        </w:rPr>
+        <w:t xml:space="preserve">Migrate an Excel sheet to an </w:t>
+      </w:r>
+      <w:proofErr w:type="spellStart"/>
+      <w:r>
+        <w:rPr>
+          <w:rFonts w:ascii="Cambria" w:eastAsia="Times New Roman" w:hAnsi="Cambria" w:cs="Times New Roman"/>
+          <w:iCs/>
+          <w:sz w:val="21"/>
+          <w:szCs w:val="21"/>
+        </w:rPr>
+        <w:t>Airtable</w:t>
+      </w:r>
+      <w:proofErr w:type="spellEnd"/>
+      <w:r>
+        <w:rPr>
+          <w:rFonts w:ascii="Cambria" w:eastAsia="Times New Roman" w:hAnsi="Cambria" w:cs="Times New Roman"/>
+          <w:iCs/>
+          <w:sz w:val="21"/>
+          <w:szCs w:val="21"/>
+        </w:rPr>
+        <w:t xml:space="preserve"> base, to make it more maintainable, and generate analytics easily.</w:t>
+      </w:r>
+    </w:p>
+    <w:p>
+      <w:pPr>
+        <w:pStyle w:val="ListParagraph"/>
+        <w:numPr>
+          <w:ilvl w:val="0"/>
+          <w:numId w:val="12"/>
+        </w:numPr>
+        <w:tabs>
+          <w:tab w:val="left" w:pos="8240"/>
+        </w:tabs>
+        <w:spacing w:before="34"/>
+        <w:ind w:right="-20"/>
+        <w:rPr>
+          <w:rFonts w:ascii="Cambria" w:eastAsia="Times New Roman" w:hAnsi="Cambria" w:cs="Times New Roman"/>
+          <w:iCs/>
+          <w:sz w:val="21"/>
+          <w:szCs w:val="21"/>
+        </w:rPr>
+      </w:pPr>
+      <w:r>
+        <w:rPr>
+          <w:rFonts w:ascii="Cambria" w:eastAsia="Times New Roman" w:hAnsi="Cambria" w:cs="Times New Roman"/>
+          <w:iCs/>
+          <w:sz w:val="21"/>
+          <w:szCs w:val="21"/>
+        </w:rPr>
+        <w:t>Create data analytic dashboards.</w:t>
+      </w:r>
+    </w:p>
+    <w:p>
+      <w:pPr>
+        <w:pStyle w:val="ListParagraph"/>
+        <w:numPr>
+          <w:ilvl w:val="0"/>
+          <w:numId w:val="12"/>
+        </w:numPr>
+        <w:tabs>
+          <w:tab w:val="left" w:pos="8240"/>
+        </w:tabs>
+        <w:spacing w:before="34"/>
+        <w:ind w:right="-20"/>
+        <w:rPr>
+          <w:rFonts w:ascii="Cambria" w:eastAsia="Times New Roman" w:hAnsi="Cambria" w:cs="Times New Roman"/>
+          <w:iCs/>
+          <w:sz w:val="21"/>
+          <w:szCs w:val="21"/>
+        </w:rPr>
+      </w:pPr>
+      <w:r>
+        <w:rPr>
+          <w:rFonts w:ascii="Cambria" w:eastAsia="Times New Roman" w:hAnsi="Cambria" w:cs="Times New Roman"/>
+          <w:iCs/>
+          <w:sz w:val="21"/>
+          <w:szCs w:val="21"/>
+        </w:rPr>
+        <w:t>Developed</w:t>
+      </w:r>
+      <w:r>
+        <w:rPr>
+          <w:rFonts w:ascii="Cambria" w:eastAsia="Times New Roman" w:hAnsi="Cambria" w:cs="Times New Roman"/>
+          <w:iCs/>
+          <w:sz w:val="21"/>
+          <w:szCs w:val="21"/>
+        </w:rPr>
+        <w:t xml:space="preserve"> a program to generat</w:t>
+      </w:r>
+      <w:r>
+        <w:rPr>
+          <w:rFonts w:ascii="Cambria" w:eastAsia="Times New Roman" w:hAnsi="Cambria" w:cs="Times New Roman"/>
+          <w:iCs/>
+          <w:sz w:val="21"/>
+          <w:szCs w:val="21"/>
+        </w:rPr>
+        <w:t>e</w:t>
+      </w:r>
+      <w:r>
+        <w:rPr>
+          <w:rFonts w:ascii="Cambria" w:eastAsia="Times New Roman" w:hAnsi="Cambria" w:cs="Times New Roman"/>
+          <w:iCs/>
+          <w:sz w:val="21"/>
+          <w:szCs w:val="21"/>
+        </w:rPr>
+        <w:t xml:space="preserve"> </w:t>
+      </w:r>
+      <w:r>
+        <w:rPr>
+          <w:rFonts w:ascii="Cambria" w:eastAsia="Times New Roman" w:hAnsi="Cambria" w:cs="Times New Roman"/>
+          <w:iCs/>
+          <w:sz w:val="21"/>
+          <w:szCs w:val="21"/>
+        </w:rPr>
+        <w:t xml:space="preserve">unique </w:t>
+      </w:r>
+      <w:r>
+        <w:rPr>
+          <w:rFonts w:ascii="Cambria" w:eastAsia="Times New Roman" w:hAnsi="Cambria" w:cs="Times New Roman"/>
+          <w:iCs/>
+          <w:sz w:val="21"/>
+          <w:szCs w:val="21"/>
+        </w:rPr>
+        <w:t>Microsoft Office forms</w:t>
+      </w:r>
+      <w:r>
+        <w:rPr>
+          <w:rFonts w:ascii="Cambria" w:eastAsia="Times New Roman" w:hAnsi="Cambria" w:cs="Times New Roman"/>
+          <w:iCs/>
+          <w:sz w:val="21"/>
+          <w:szCs w:val="21"/>
+        </w:rPr>
         <w:t xml:space="preserve">, </w:t>
       </w:r>
       <w:r>
@@ -1673,16 +1861,34 @@
           <w:sz w:val="21"/>
           <w:szCs w:val="21"/>
         </w:rPr>
-        <w:t xml:space="preserve">and manage </w:t>
-      </w:r>
-      <w:r>
-        <w:rPr>
-          <w:rFonts w:ascii="Cambria" w:eastAsia="Times New Roman" w:hAnsi="Cambria" w:cs="Times New Roman"/>
-          <w:iCs/>
-          <w:sz w:val="21"/>
-          <w:szCs w:val="21"/>
-        </w:rPr>
-        <w:t>project JIRA boards</w:t>
+        <w:t xml:space="preserve">to </w:t>
+      </w:r>
+      <w:r>
+        <w:rPr>
+          <w:rFonts w:ascii="Cambria" w:eastAsia="Times New Roman" w:hAnsi="Cambria" w:cs="Times New Roman"/>
+          <w:iCs/>
+          <w:sz w:val="21"/>
+          <w:szCs w:val="21"/>
+        </w:rPr>
+        <w:t xml:space="preserve">help verify </w:t>
+      </w:r>
+      <w:r>
+        <w:rPr>
+          <w:rFonts w:ascii="Cambria" w:eastAsia="Times New Roman" w:hAnsi="Cambria" w:cs="Times New Roman"/>
+          <w:iCs/>
+          <w:sz w:val="21"/>
+          <w:szCs w:val="21"/>
+        </w:rPr>
+        <w:t xml:space="preserve">information from business </w:t>
+      </w:r>
+      <w:r>
+        <w:rPr>
+          <w:rFonts w:ascii="Cambria" w:eastAsia="Times New Roman" w:hAnsi="Cambria" w:cs="Times New Roman"/>
+          <w:iCs/>
+          <w:sz w:val="21"/>
+          <w:szCs w:val="21"/>
+        </w:rPr>
+        <w:t>stakeholders</w:t>
       </w:r>
       <w:r>
         <w:rPr>
@@ -1767,6 +1973,55 @@
         </w:rPr>
         <w:t>alysts and business stakeholders on analysis and requirements</w:t>
       </w:r>
+      <w:r>
+        <w:rPr>
+          <w:rFonts w:ascii="Cambria" w:eastAsia="Times New Roman" w:hAnsi="Cambria" w:cs="Times New Roman"/>
+          <w:iCs/>
+          <w:sz w:val="21"/>
+          <w:szCs w:val="21"/>
+        </w:rPr>
+        <w:t>.</w:t>
+      </w:r>
+    </w:p>
+    <w:p>
+      <w:pPr>
+        <w:pStyle w:val="ListParagraph"/>
+        <w:numPr>
+          <w:ilvl w:val="0"/>
+          <w:numId w:val="12"/>
+        </w:numPr>
+        <w:tabs>
+          <w:tab w:val="left" w:pos="8240"/>
+        </w:tabs>
+        <w:spacing w:before="34" w:after="0" w:line="240" w:lineRule="auto"/>
+        <w:ind w:right="-20"/>
+        <w:rPr>
+          <w:rFonts w:ascii="Cambria" w:eastAsia="Times New Roman" w:hAnsi="Cambria" w:cs="Times New Roman"/>
+          <w:iCs/>
+          <w:sz w:val="21"/>
+          <w:szCs w:val="21"/>
+        </w:rPr>
+      </w:pPr>
+      <w:r>
+        <w:rPr>
+          <w:rFonts w:ascii="Cambria" w:eastAsia="Times New Roman" w:hAnsi="Cambria" w:cs="Times New Roman"/>
+          <w:iCs/>
+          <w:sz w:val="21"/>
+          <w:szCs w:val="21"/>
+        </w:rPr>
+        <w:t xml:space="preserve">Worked with a team of 9 interns, to design an internal informational platform using SharePoint and </w:t>
+      </w:r>
+      <w:proofErr w:type="spellStart"/>
+      <w:r>
+        <w:rPr>
+          <w:rFonts w:ascii="Cambria" w:eastAsia="Times New Roman" w:hAnsi="Cambria" w:cs="Times New Roman"/>
+          <w:iCs/>
+          <w:sz w:val="21"/>
+          <w:szCs w:val="21"/>
+        </w:rPr>
+        <w:t>Airtable</w:t>
+      </w:r>
+      <w:proofErr w:type="spellEnd"/>
       <w:r>
         <w:rPr>
           <w:rFonts w:ascii="Cambria" w:eastAsia="Times New Roman" w:hAnsi="Cambria" w:cs="Times New Roman"/>
@@ -3688,7 +3943,6 @@
         </w:rPr>
         <w:t xml:space="preserve">     </w:t>
       </w:r>
-      <w:proofErr w:type="spellStart"/>
       <w:r>
         <w:rPr>
           <w:rFonts w:ascii="Cambria" w:eastAsia="Times New Roman" w:hAnsi="Cambria" w:cs="Times New Roman"/>
@@ -3698,19 +3952,7 @@
           <w:sz w:val="21"/>
           <w:szCs w:val="21"/>
         </w:rPr>
-        <w:t>Rochester</w:t>
-      </w:r>
-      <w:proofErr w:type="spellEnd"/>
-      <w:r>
-        <w:rPr>
-          <w:rFonts w:ascii="Cambria" w:eastAsia="Times New Roman" w:hAnsi="Cambria" w:cs="Times New Roman"/>
-          <w:i/>
-          <w:iCs/>
-          <w:spacing w:val="1"/>
-          <w:sz w:val="21"/>
-          <w:szCs w:val="21"/>
-        </w:rPr>
-        <w:t>, New York</w:t>
+        <w:t>Rochester, New York</w:t>
       </w:r>
     </w:p>
     <w:p>
@@ -4054,16 +4296,7 @@
           <w:sz w:val="21"/>
           <w:szCs w:val="21"/>
         </w:rPr>
-        <w:t>website</w:t>
-      </w:r>
-      <w:r>
-        <w:rPr>
-          <w:rFonts w:ascii="Cambria" w:eastAsia="Times New Roman" w:hAnsi="Cambria" w:cs="Times New Roman"/>
-          <w:spacing w:val="1"/>
-          <w:sz w:val="21"/>
-          <w:szCs w:val="21"/>
-        </w:rPr>
-        <w:t xml:space="preserve">, </w:t>
+        <w:t xml:space="preserve">website, </w:t>
       </w:r>
       <w:r>
         <w:rPr>
@@ -4988,6 +5221,7 @@
           <w:sz w:val="21"/>
           <w:szCs w:val="21"/>
         </w:rPr>
+        <w:lastRenderedPageBreak/>
         <w:t>Java</w:t>
       </w:r>
       <w:r>

</xml_diff>

<commit_message>
Final update with NBCU
</commit_message>
<xml_diff>
--- a/BesmelhAlshaalan_Resume.docx
+++ b/BesmelhAlshaalan_Resume.docx
@@ -1135,11 +1135,13 @@
           <w:sz w:val="21"/>
           <w:szCs w:val="21"/>
         </w:rPr>
-        <w:t>, Intro to HCI,</w:t>
-      </w:r>
-      <w:r>
-        <w:rPr>
-          <w:rFonts w:ascii="Cambria" w:eastAsia="Times New Roman" w:hAnsi="Cambria" w:cs="Times New Roman"/>
+        <w:t>,</w:t>
+      </w:r>
+      <w:r>
+        <w:rPr>
+          <w:rFonts w:ascii="Cambria" w:eastAsia="Times New Roman" w:hAnsi="Cambria" w:cs="Times New Roman"/>
+          <w:i/>
+          <w:iCs/>
           <w:sz w:val="21"/>
           <w:szCs w:val="21"/>
         </w:rPr>
@@ -1153,6 +1155,44 @@
           <w:sz w:val="21"/>
           <w:szCs w:val="21"/>
         </w:rPr>
+        <w:t>AI/VR Interaction Design</w:t>
+      </w:r>
+      <w:r>
+        <w:rPr>
+          <w:rFonts w:ascii="Cambria" w:eastAsia="Times New Roman" w:hAnsi="Cambria" w:cs="Times New Roman"/>
+          <w:i/>
+          <w:iCs/>
+          <w:sz w:val="21"/>
+          <w:szCs w:val="21"/>
+        </w:rPr>
+        <w:t>,</w:t>
+      </w:r>
+      <w:r>
+        <w:rPr>
+          <w:rFonts w:ascii="Cambria" w:eastAsia="Times New Roman" w:hAnsi="Cambria" w:cs="Times New Roman"/>
+          <w:i/>
+          <w:iCs/>
+          <w:sz w:val="21"/>
+          <w:szCs w:val="21"/>
+        </w:rPr>
+        <w:t xml:space="preserve"> Intro to HCI,</w:t>
+      </w:r>
+      <w:r>
+        <w:rPr>
+          <w:rFonts w:ascii="Cambria" w:eastAsia="Times New Roman" w:hAnsi="Cambria" w:cs="Times New Roman"/>
+          <w:sz w:val="21"/>
+          <w:szCs w:val="21"/>
+        </w:rPr>
+        <w:t xml:space="preserve"> </w:t>
+      </w:r>
+      <w:r>
+        <w:rPr>
+          <w:rFonts w:ascii="Cambria" w:eastAsia="Times New Roman" w:hAnsi="Cambria" w:cs="Times New Roman"/>
+          <w:i/>
+          <w:iCs/>
+          <w:sz w:val="21"/>
+          <w:szCs w:val="21"/>
+        </w:rPr>
         <w:t>Computational Statistics</w:t>
       </w:r>
       <w:r>
@@ -1229,7 +1269,7 @@
           <w:sz w:val="21"/>
           <w:szCs w:val="21"/>
         </w:rPr>
-        <w:t>, Calculus, AI/VR Interaction Design</w:t>
+        <w:t>, Calculus</w:t>
       </w:r>
       <w:r>
         <w:rPr>
@@ -1589,323 +1629,7 @@
         <w:pStyle w:val="ListParagraph"/>
         <w:numPr>
           <w:ilvl w:val="0"/>
-          <w:numId w:val="12"/>
-        </w:numPr>
-        <w:tabs>
-          <w:tab w:val="left" w:pos="8240"/>
-        </w:tabs>
-        <w:spacing w:before="34"/>
-        <w:ind w:right="-20"/>
-        <w:rPr>
-          <w:rFonts w:ascii="Cambria" w:eastAsia="Times New Roman" w:hAnsi="Cambria" w:cs="Times New Roman"/>
-          <w:iCs/>
-          <w:sz w:val="21"/>
-          <w:szCs w:val="21"/>
-        </w:rPr>
-      </w:pPr>
-      <w:r>
-        <w:rPr>
-          <w:rFonts w:ascii="Cambria" w:eastAsia="Times New Roman" w:hAnsi="Cambria" w:cs="Times New Roman"/>
-          <w:iCs/>
-          <w:sz w:val="21"/>
-          <w:szCs w:val="21"/>
-        </w:rPr>
-        <w:t>A</w:t>
-      </w:r>
-      <w:r>
-        <w:rPr>
-          <w:rFonts w:ascii="Cambria" w:eastAsia="Times New Roman" w:hAnsi="Cambria" w:cs="Times New Roman"/>
-          <w:iCs/>
-          <w:sz w:val="21"/>
-          <w:szCs w:val="21"/>
-        </w:rPr>
-        <w:t xml:space="preserve">ssist </w:t>
-      </w:r>
-      <w:r>
-        <w:rPr>
-          <w:rFonts w:ascii="Cambria" w:eastAsia="Times New Roman" w:hAnsi="Cambria" w:cs="Times New Roman"/>
-          <w:iCs/>
-          <w:sz w:val="21"/>
-          <w:szCs w:val="21"/>
-        </w:rPr>
-        <w:t>in</w:t>
-      </w:r>
-      <w:r>
-        <w:rPr>
-          <w:rFonts w:ascii="Cambria" w:eastAsia="Times New Roman" w:hAnsi="Cambria" w:cs="Times New Roman"/>
-          <w:iCs/>
-          <w:sz w:val="21"/>
-          <w:szCs w:val="21"/>
-        </w:rPr>
-        <w:t xml:space="preserve"> enhancement requests, </w:t>
-      </w:r>
-      <w:r>
-        <w:rPr>
-          <w:rFonts w:ascii="Cambria" w:eastAsia="Times New Roman" w:hAnsi="Cambria" w:cs="Times New Roman"/>
-          <w:iCs/>
-          <w:sz w:val="21"/>
-          <w:szCs w:val="21"/>
-        </w:rPr>
-        <w:t xml:space="preserve">quality assurance testing, </w:t>
-      </w:r>
-      <w:r>
-        <w:rPr>
-          <w:rFonts w:ascii="Cambria" w:eastAsia="Times New Roman" w:hAnsi="Cambria" w:cs="Times New Roman"/>
-          <w:iCs/>
-          <w:sz w:val="21"/>
-          <w:szCs w:val="21"/>
-        </w:rPr>
-        <w:t>user acceptance testing</w:t>
-      </w:r>
-      <w:r>
-        <w:rPr>
-          <w:rFonts w:ascii="Cambria" w:eastAsia="Times New Roman" w:hAnsi="Cambria" w:cs="Times New Roman"/>
-          <w:iCs/>
-          <w:sz w:val="21"/>
-          <w:szCs w:val="21"/>
-        </w:rPr>
-        <w:t xml:space="preserve">, </w:t>
-      </w:r>
-      <w:r>
-        <w:rPr>
-          <w:rFonts w:ascii="Cambria" w:eastAsia="Times New Roman" w:hAnsi="Cambria" w:cs="Times New Roman"/>
-          <w:iCs/>
-          <w:sz w:val="21"/>
-          <w:szCs w:val="21"/>
-        </w:rPr>
-        <w:t xml:space="preserve">and </w:t>
-      </w:r>
-      <w:r>
-        <w:rPr>
-          <w:rFonts w:ascii="Cambria" w:eastAsia="Times New Roman" w:hAnsi="Cambria" w:cs="Times New Roman"/>
-          <w:iCs/>
-          <w:sz w:val="21"/>
-          <w:szCs w:val="21"/>
-        </w:rPr>
-        <w:t>rollout of features</w:t>
-      </w:r>
-      <w:r>
-        <w:rPr>
-          <w:rFonts w:ascii="Cambria" w:eastAsia="Times New Roman" w:hAnsi="Cambria" w:cs="Times New Roman"/>
-          <w:iCs/>
-          <w:sz w:val="21"/>
-          <w:szCs w:val="21"/>
-        </w:rPr>
-        <w:t>.</w:t>
-      </w:r>
-    </w:p>
-    <w:p>
-      <w:pPr>
-        <w:pStyle w:val="ListParagraph"/>
-        <w:numPr>
-          <w:ilvl w:val="0"/>
-          <w:numId w:val="12"/>
-        </w:numPr>
-        <w:tabs>
-          <w:tab w:val="left" w:pos="8240"/>
-        </w:tabs>
-        <w:spacing w:before="34"/>
-        <w:ind w:right="-20"/>
-        <w:rPr>
-          <w:rFonts w:ascii="Cambria" w:eastAsia="Times New Roman" w:hAnsi="Cambria" w:cs="Times New Roman"/>
-          <w:iCs/>
-          <w:sz w:val="21"/>
-          <w:szCs w:val="21"/>
-        </w:rPr>
-      </w:pPr>
-      <w:r>
-        <w:rPr>
-          <w:rFonts w:ascii="Cambria" w:eastAsia="Times New Roman" w:hAnsi="Cambria" w:cs="Times New Roman"/>
-          <w:iCs/>
-          <w:sz w:val="21"/>
-          <w:szCs w:val="21"/>
-        </w:rPr>
-        <w:t xml:space="preserve">Migrate an Excel sheet to an </w:t>
-      </w:r>
-      <w:proofErr w:type="spellStart"/>
-      <w:r>
-        <w:rPr>
-          <w:rFonts w:ascii="Cambria" w:eastAsia="Times New Roman" w:hAnsi="Cambria" w:cs="Times New Roman"/>
-          <w:iCs/>
-          <w:sz w:val="21"/>
-          <w:szCs w:val="21"/>
-        </w:rPr>
-        <w:t>Airtable</w:t>
-      </w:r>
-      <w:proofErr w:type="spellEnd"/>
-      <w:r>
-        <w:rPr>
-          <w:rFonts w:ascii="Cambria" w:eastAsia="Times New Roman" w:hAnsi="Cambria" w:cs="Times New Roman"/>
-          <w:iCs/>
-          <w:sz w:val="21"/>
-          <w:szCs w:val="21"/>
-        </w:rPr>
-        <w:t xml:space="preserve"> base, to make it more maintainable, and generate analytics easily.</w:t>
-      </w:r>
-    </w:p>
-    <w:p>
-      <w:pPr>
-        <w:pStyle w:val="ListParagraph"/>
-        <w:numPr>
-          <w:ilvl w:val="0"/>
-          <w:numId w:val="12"/>
-        </w:numPr>
-        <w:tabs>
-          <w:tab w:val="left" w:pos="8240"/>
-        </w:tabs>
-        <w:spacing w:before="34"/>
-        <w:ind w:right="-20"/>
-        <w:rPr>
-          <w:rFonts w:ascii="Cambria" w:eastAsia="Times New Roman" w:hAnsi="Cambria" w:cs="Times New Roman"/>
-          <w:iCs/>
-          <w:sz w:val="21"/>
-          <w:szCs w:val="21"/>
-        </w:rPr>
-      </w:pPr>
-      <w:r>
-        <w:rPr>
-          <w:rFonts w:ascii="Cambria" w:eastAsia="Times New Roman" w:hAnsi="Cambria" w:cs="Times New Roman"/>
-          <w:iCs/>
-          <w:sz w:val="21"/>
-          <w:szCs w:val="21"/>
-        </w:rPr>
-        <w:t>Create data analytic dashboards.</w:t>
-      </w:r>
-    </w:p>
-    <w:p>
-      <w:pPr>
-        <w:pStyle w:val="ListParagraph"/>
-        <w:numPr>
-          <w:ilvl w:val="0"/>
-          <w:numId w:val="12"/>
-        </w:numPr>
-        <w:tabs>
-          <w:tab w:val="left" w:pos="8240"/>
-        </w:tabs>
-        <w:spacing w:before="34"/>
-        <w:ind w:right="-20"/>
-        <w:rPr>
-          <w:rFonts w:ascii="Cambria" w:eastAsia="Times New Roman" w:hAnsi="Cambria" w:cs="Times New Roman"/>
-          <w:iCs/>
-          <w:sz w:val="21"/>
-          <w:szCs w:val="21"/>
-        </w:rPr>
-      </w:pPr>
-      <w:r>
-        <w:rPr>
-          <w:rFonts w:ascii="Cambria" w:eastAsia="Times New Roman" w:hAnsi="Cambria" w:cs="Times New Roman"/>
-          <w:iCs/>
-          <w:sz w:val="21"/>
-          <w:szCs w:val="21"/>
-        </w:rPr>
-        <w:t>Developed</w:t>
-      </w:r>
-      <w:r>
-        <w:rPr>
-          <w:rFonts w:ascii="Cambria" w:eastAsia="Times New Roman" w:hAnsi="Cambria" w:cs="Times New Roman"/>
-          <w:iCs/>
-          <w:sz w:val="21"/>
-          <w:szCs w:val="21"/>
-        </w:rPr>
-        <w:t xml:space="preserve"> a program to generat</w:t>
-      </w:r>
-      <w:r>
-        <w:rPr>
-          <w:rFonts w:ascii="Cambria" w:eastAsia="Times New Roman" w:hAnsi="Cambria" w:cs="Times New Roman"/>
-          <w:iCs/>
-          <w:sz w:val="21"/>
-          <w:szCs w:val="21"/>
-        </w:rPr>
-        <w:t>e</w:t>
-      </w:r>
-      <w:r>
-        <w:rPr>
-          <w:rFonts w:ascii="Cambria" w:eastAsia="Times New Roman" w:hAnsi="Cambria" w:cs="Times New Roman"/>
-          <w:iCs/>
-          <w:sz w:val="21"/>
-          <w:szCs w:val="21"/>
-        </w:rPr>
-        <w:t xml:space="preserve"> </w:t>
-      </w:r>
-      <w:r>
-        <w:rPr>
-          <w:rFonts w:ascii="Cambria" w:eastAsia="Times New Roman" w:hAnsi="Cambria" w:cs="Times New Roman"/>
-          <w:iCs/>
-          <w:sz w:val="21"/>
-          <w:szCs w:val="21"/>
-        </w:rPr>
-        <w:t xml:space="preserve">unique </w:t>
-      </w:r>
-      <w:r>
-        <w:rPr>
-          <w:rFonts w:ascii="Cambria" w:eastAsia="Times New Roman" w:hAnsi="Cambria" w:cs="Times New Roman"/>
-          <w:iCs/>
-          <w:sz w:val="21"/>
-          <w:szCs w:val="21"/>
-        </w:rPr>
-        <w:t>Microsoft Office forms</w:t>
-      </w:r>
-      <w:r>
-        <w:rPr>
-          <w:rFonts w:ascii="Cambria" w:eastAsia="Times New Roman" w:hAnsi="Cambria" w:cs="Times New Roman"/>
-          <w:iCs/>
-          <w:sz w:val="21"/>
-          <w:szCs w:val="21"/>
-        </w:rPr>
-        <w:t xml:space="preserve">, </w:t>
-      </w:r>
-      <w:r>
-        <w:rPr>
-          <w:rFonts w:ascii="Cambria" w:eastAsia="Times New Roman" w:hAnsi="Cambria" w:cs="Times New Roman"/>
-          <w:iCs/>
-          <w:sz w:val="21"/>
-          <w:szCs w:val="21"/>
-        </w:rPr>
-        <w:t xml:space="preserve">to </w:t>
-      </w:r>
-      <w:r>
-        <w:rPr>
-          <w:rFonts w:ascii="Cambria" w:eastAsia="Times New Roman" w:hAnsi="Cambria" w:cs="Times New Roman"/>
-          <w:iCs/>
-          <w:sz w:val="21"/>
-          <w:szCs w:val="21"/>
-        </w:rPr>
-        <w:t xml:space="preserve">help verify </w:t>
-      </w:r>
-      <w:r>
-        <w:rPr>
-          <w:rFonts w:ascii="Cambria" w:eastAsia="Times New Roman" w:hAnsi="Cambria" w:cs="Times New Roman"/>
-          <w:iCs/>
-          <w:sz w:val="21"/>
-          <w:szCs w:val="21"/>
-        </w:rPr>
-        <w:t xml:space="preserve">information from business </w:t>
-      </w:r>
-      <w:r>
-        <w:rPr>
-          <w:rFonts w:ascii="Cambria" w:eastAsia="Times New Roman" w:hAnsi="Cambria" w:cs="Times New Roman"/>
-          <w:iCs/>
-          <w:sz w:val="21"/>
-          <w:szCs w:val="21"/>
-        </w:rPr>
-        <w:t>stakeholders</w:t>
-      </w:r>
-      <w:r>
-        <w:rPr>
-          <w:rFonts w:ascii="Cambria" w:eastAsia="Times New Roman" w:hAnsi="Cambria" w:cs="Times New Roman"/>
-          <w:iCs/>
-          <w:sz w:val="21"/>
-          <w:szCs w:val="21"/>
-        </w:rPr>
-        <w:t>.</w:t>
-      </w:r>
-    </w:p>
-    <w:p>
-      <w:pPr>
-        <w:pStyle w:val="ListParagraph"/>
-        <w:numPr>
-          <w:ilvl w:val="0"/>
-          <w:numId w:val="12"/>
+          <w:numId w:val="14"/>
         </w:numPr>
         <w:tabs>
           <w:tab w:val="left" w:pos="8240"/>
@@ -1926,61 +1650,25 @@
           <w:sz w:val="21"/>
           <w:szCs w:val="21"/>
         </w:rPr>
-        <w:t>C</w:t>
-      </w:r>
-      <w:r>
-        <w:rPr>
-          <w:rFonts w:ascii="Cambria" w:eastAsia="Times New Roman" w:hAnsi="Cambria" w:cs="Times New Roman"/>
-          <w:iCs/>
-          <w:sz w:val="21"/>
-          <w:szCs w:val="21"/>
-        </w:rPr>
-        <w:t xml:space="preserve">ollaborate with </w:t>
-      </w:r>
-      <w:r>
-        <w:rPr>
-          <w:rFonts w:ascii="Cambria" w:eastAsia="Times New Roman" w:hAnsi="Cambria" w:cs="Times New Roman"/>
-          <w:iCs/>
-          <w:sz w:val="21"/>
-          <w:szCs w:val="21"/>
-        </w:rPr>
-        <w:t>b</w:t>
-      </w:r>
-      <w:r>
-        <w:rPr>
-          <w:rFonts w:ascii="Cambria" w:eastAsia="Times New Roman" w:hAnsi="Cambria" w:cs="Times New Roman"/>
-          <w:iCs/>
-          <w:sz w:val="21"/>
-          <w:szCs w:val="21"/>
-        </w:rPr>
-        <w:t xml:space="preserve">usiness </w:t>
-      </w:r>
-      <w:r>
-        <w:rPr>
-          <w:rFonts w:ascii="Cambria" w:eastAsia="Times New Roman" w:hAnsi="Cambria" w:cs="Times New Roman"/>
-          <w:iCs/>
-          <w:sz w:val="21"/>
-          <w:szCs w:val="21"/>
-        </w:rPr>
-        <w:t>an</w:t>
-      </w:r>
-      <w:r>
-        <w:rPr>
-          <w:rFonts w:ascii="Cambria" w:eastAsia="Times New Roman" w:hAnsi="Cambria" w:cs="Times New Roman"/>
-          <w:iCs/>
-          <w:sz w:val="21"/>
-          <w:szCs w:val="21"/>
-        </w:rPr>
-        <w:t>alysts and business stakeholders on analysis and requirements</w:t>
-      </w:r>
-      <w:r>
-        <w:rPr>
-          <w:rFonts w:ascii="Cambria" w:eastAsia="Times New Roman" w:hAnsi="Cambria" w:cs="Times New Roman"/>
-          <w:iCs/>
-          <w:sz w:val="21"/>
-          <w:szCs w:val="21"/>
-        </w:rPr>
-        <w:t>.</w:t>
+        <w:t>Assist</w:t>
+      </w:r>
+      <w:r>
+        <w:rPr>
+          <w:rFonts w:ascii="Cambria" w:eastAsia="Times New Roman" w:hAnsi="Cambria" w:cs="Times New Roman"/>
+          <w:iCs/>
+          <w:sz w:val="21"/>
+          <w:szCs w:val="21"/>
+        </w:rPr>
+        <w:t>ed</w:t>
+      </w:r>
+      <w:r>
+        <w:rPr>
+          <w:rFonts w:ascii="Cambria" w:eastAsia="Times New Roman" w:hAnsi="Cambria" w:cs="Times New Roman"/>
+          <w:iCs/>
+          <w:sz w:val="21"/>
+          <w:szCs w:val="21"/>
+        </w:rPr>
+        <w:t xml:space="preserve"> in enhancement requests, quality assurance testing, user acceptance testing, and rollout of features.</w:t>
       </w:r>
     </w:p>
     <w:p>
@@ -1988,7 +1676,7 @@
         <w:pStyle w:val="ListParagraph"/>
         <w:numPr>
           <w:ilvl w:val="0"/>
-          <w:numId w:val="12"/>
+          <w:numId w:val="14"/>
         </w:numPr>
         <w:tabs>
           <w:tab w:val="left" w:pos="8240"/>
@@ -2009,7 +1697,90 @@
           <w:sz w:val="21"/>
           <w:szCs w:val="21"/>
         </w:rPr>
-        <w:t xml:space="preserve">Worked with a team of 9 interns, to design an internal informational platform using SharePoint and </w:t>
+        <w:t xml:space="preserve">Developed a program to generate unique Microsoft </w:t>
+      </w:r>
+      <w:r>
+        <w:rPr>
+          <w:rFonts w:ascii="Cambria" w:eastAsia="Times New Roman" w:hAnsi="Cambria" w:cs="Times New Roman"/>
+          <w:iCs/>
+          <w:sz w:val="21"/>
+          <w:szCs w:val="21"/>
+        </w:rPr>
+        <w:t>F</w:t>
+      </w:r>
+      <w:r>
+        <w:rPr>
+          <w:rFonts w:ascii="Cambria" w:eastAsia="Times New Roman" w:hAnsi="Cambria" w:cs="Times New Roman"/>
+          <w:iCs/>
+          <w:sz w:val="21"/>
+          <w:szCs w:val="21"/>
+        </w:rPr>
+        <w:t xml:space="preserve">orms, to help verify information from business </w:t>
+      </w:r>
+      <w:r>
+        <w:rPr>
+          <w:rFonts w:ascii="Cambria" w:eastAsia="Times New Roman" w:hAnsi="Cambria" w:cs="Times New Roman"/>
+          <w:iCs/>
+          <w:sz w:val="21"/>
+          <w:szCs w:val="21"/>
+        </w:rPr>
+        <w:t>owners</w:t>
+      </w:r>
+      <w:r>
+        <w:rPr>
+          <w:rFonts w:ascii="Cambria" w:eastAsia="Times New Roman" w:hAnsi="Cambria" w:cs="Times New Roman"/>
+          <w:iCs/>
+          <w:sz w:val="21"/>
+          <w:szCs w:val="21"/>
+        </w:rPr>
+        <w:t>.</w:t>
+      </w:r>
+    </w:p>
+    <w:p>
+      <w:pPr>
+        <w:pStyle w:val="ListParagraph"/>
+        <w:numPr>
+          <w:ilvl w:val="0"/>
+          <w:numId w:val="14"/>
+        </w:numPr>
+        <w:tabs>
+          <w:tab w:val="left" w:pos="8240"/>
+        </w:tabs>
+        <w:spacing w:before="34" w:after="0" w:line="240" w:lineRule="auto"/>
+        <w:ind w:right="-20"/>
+        <w:rPr>
+          <w:rFonts w:ascii="Cambria" w:eastAsia="Times New Roman" w:hAnsi="Cambria" w:cs="Times New Roman"/>
+          <w:iCs/>
+          <w:sz w:val="21"/>
+          <w:szCs w:val="21"/>
+        </w:rPr>
+      </w:pPr>
+      <w:r>
+        <w:rPr>
+          <w:rFonts w:ascii="Cambria" w:eastAsia="Times New Roman" w:hAnsi="Cambria" w:cs="Times New Roman"/>
+          <w:iCs/>
+          <w:sz w:val="21"/>
+          <w:szCs w:val="21"/>
+        </w:rPr>
+        <w:t>Migrate</w:t>
+      </w:r>
+      <w:r>
+        <w:rPr>
+          <w:rFonts w:ascii="Cambria" w:eastAsia="Times New Roman" w:hAnsi="Cambria" w:cs="Times New Roman"/>
+          <w:iCs/>
+          <w:sz w:val="21"/>
+          <w:szCs w:val="21"/>
+        </w:rPr>
+        <w:t>d</w:t>
+      </w:r>
+      <w:r>
+        <w:rPr>
+          <w:rFonts w:ascii="Cambria" w:eastAsia="Times New Roman" w:hAnsi="Cambria" w:cs="Times New Roman"/>
+          <w:iCs/>
+          <w:sz w:val="21"/>
+          <w:szCs w:val="21"/>
+        </w:rPr>
+        <w:t xml:space="preserve"> an Excel sheet to an </w:t>
       </w:r>
       <w:proofErr w:type="spellStart"/>
       <w:r>
@@ -2029,7 +1800,79 @@
           <w:sz w:val="21"/>
           <w:szCs w:val="21"/>
         </w:rPr>
-        <w:t>.</w:t>
+        <w:t xml:space="preserve"> base, </w:t>
+      </w:r>
+      <w:r>
+        <w:rPr>
+          <w:rFonts w:ascii="Cambria" w:eastAsia="Times New Roman" w:hAnsi="Cambria" w:cs="Times New Roman"/>
+          <w:iCs/>
+          <w:sz w:val="21"/>
+          <w:szCs w:val="21"/>
+        </w:rPr>
+        <w:t>for</w:t>
+      </w:r>
+      <w:r>
+        <w:rPr>
+          <w:rFonts w:ascii="Cambria" w:eastAsia="Times New Roman" w:hAnsi="Cambria" w:cs="Times New Roman"/>
+          <w:iCs/>
+          <w:sz w:val="21"/>
+          <w:szCs w:val="21"/>
+        </w:rPr>
+        <w:t xml:space="preserve"> </w:t>
+      </w:r>
+      <w:r>
+        <w:rPr>
+          <w:rFonts w:ascii="Cambria" w:eastAsia="Times New Roman" w:hAnsi="Cambria" w:cs="Times New Roman"/>
+          <w:iCs/>
+          <w:sz w:val="21"/>
+          <w:szCs w:val="21"/>
+        </w:rPr>
+        <w:t>easier</w:t>
+      </w:r>
+      <w:r>
+        <w:rPr>
+          <w:rFonts w:ascii="Cambria" w:eastAsia="Times New Roman" w:hAnsi="Cambria" w:cs="Times New Roman"/>
+          <w:iCs/>
+          <w:sz w:val="21"/>
+          <w:szCs w:val="21"/>
+        </w:rPr>
+        <w:t xml:space="preserve"> maintainab</w:t>
+      </w:r>
+      <w:r>
+        <w:rPr>
+          <w:rFonts w:ascii="Cambria" w:eastAsia="Times New Roman" w:hAnsi="Cambria" w:cs="Times New Roman"/>
+          <w:iCs/>
+          <w:sz w:val="21"/>
+          <w:szCs w:val="21"/>
+        </w:rPr>
+        <w:t>ility</w:t>
+      </w:r>
+      <w:r>
+        <w:rPr>
+          <w:rFonts w:ascii="Cambria" w:eastAsia="Times New Roman" w:hAnsi="Cambria" w:cs="Times New Roman"/>
+          <w:iCs/>
+          <w:sz w:val="21"/>
+          <w:szCs w:val="21"/>
+        </w:rPr>
+        <w:t xml:space="preserve">, and </w:t>
+      </w:r>
+      <w:r>
+        <w:rPr>
+          <w:rFonts w:ascii="Cambria" w:eastAsia="Times New Roman" w:hAnsi="Cambria" w:cs="Times New Roman"/>
+          <w:iCs/>
+          <w:sz w:val="21"/>
+          <w:szCs w:val="21"/>
+        </w:rPr>
+        <w:t xml:space="preserve">efficient generation of data </w:t>
+      </w:r>
+      <w:r>
+        <w:rPr>
+          <w:rFonts w:ascii="Cambria" w:eastAsia="Times New Roman" w:hAnsi="Cambria" w:cs="Times New Roman"/>
+          <w:iCs/>
+          <w:sz w:val="21"/>
+          <w:szCs w:val="21"/>
+        </w:rPr>
+        <w:t>analytics.</w:t>
       </w:r>
     </w:p>
     <w:p>
@@ -5221,7 +5064,6 @@
           <w:sz w:val="21"/>
           <w:szCs w:val="21"/>
         </w:rPr>
-        <w:lastRenderedPageBreak/>
         <w:t>Java</w:t>
       </w:r>
       <w:r>
@@ -6115,8 +5957,9 @@
   <w:abstractNum w:abstractNumId="3" w15:restartNumberingAfterBreak="0">
     <w:nsid w:val="3AB56AB0"/>
     <w:multiLevelType w:val="hybridMultilevel"/>
-    <w:tmpl w:val="BE30F030"/>
+    <w:tmpl w:val="6576E7C0"/>
     <w:lvl w:ilvl="0" w:tplc="04090001">
+      <w:start w:val="1"/>
       <w:numFmt w:val="bullet"/>
       <w:lvlText w:val=""/>
       <w:lvlJc w:val="left"/>
@@ -6124,7 +5967,7 @@
         <w:ind w:left="360" w:hanging="360"/>
       </w:pPr>
       <w:rPr>
-        <w:rFonts w:ascii="Symbol" w:eastAsia="Times New Roman" w:hAnsi="Symbol" w:cs="Times New Roman" w:hint="default"/>
+        <w:rFonts w:ascii="Symbol" w:hAnsi="Symbol" w:hint="default"/>
       </w:rPr>
     </w:lvl>
     <w:lvl w:ilvl="1" w:tplc="04090003" w:tentative="1">

</xml_diff>

<commit_message>
Final change with NBCU
</commit_message>
<xml_diff>
--- a/BesmelhAlshaalan_Resume.docx
+++ b/BesmelhAlshaalan_Resume.docx
@@ -5226,6 +5226,14 @@
           <w:sz w:val="21"/>
           <w:szCs w:val="21"/>
         </w:rPr>
+        <w:t xml:space="preserve">Blender, </w:t>
+      </w:r>
+      <w:r>
+        <w:rPr>
+          <w:rFonts w:ascii="Cambria" w:eastAsia="Times New Roman" w:hAnsi="Cambria" w:cs="Times New Roman"/>
+          <w:sz w:val="21"/>
+          <w:szCs w:val="21"/>
+        </w:rPr>
         <w:t>Adobe</w:t>
       </w:r>
       <w:r>
@@ -5266,8 +5274,18 @@
           <w:sz w:val="21"/>
           <w:szCs w:val="21"/>
         </w:rPr>
-        <w:t>, Blender</w:t>
-      </w:r>
+        <w:t xml:space="preserve">, </w:t>
+      </w:r>
+      <w:proofErr w:type="spellStart"/>
+      <w:r>
+        <w:rPr>
+          <w:rFonts w:ascii="Cambria" w:eastAsia="Times New Roman" w:hAnsi="Cambria" w:cs="Times New Roman"/>
+          <w:sz w:val="21"/>
+          <w:szCs w:val="21"/>
+        </w:rPr>
+        <w:t>Airtable</w:t>
+      </w:r>
+      <w:proofErr w:type="spellEnd"/>
     </w:p>
     <w:p>
       <w:pPr>

</xml_diff>

<commit_message>
Added csc131 TA position
</commit_message>
<xml_diff>
--- a/BesmelhAlshaalan_Resume.docx
+++ b/BesmelhAlshaalan_Resume.docx
@@ -1492,6 +1492,332 @@
           <w:rFonts w:ascii="Cambria" w:eastAsia="Times New Roman" w:hAnsi="Cambria" w:cs="Times New Roman"/>
           <w:i/>
           <w:iCs/>
+          <w:spacing w:val="-1"/>
+          <w:sz w:val="21"/>
+          <w:szCs w:val="21"/>
+        </w:rPr>
+      </w:pPr>
+      <w:r>
+        <w:rPr>
+          <w:rFonts w:ascii="Cambria" w:eastAsia="Times New Roman" w:hAnsi="Cambria" w:cs="Times New Roman"/>
+          <w:b/>
+          <w:bCs/>
+          <w:iCs/>
+          <w:sz w:val="21"/>
+          <w:szCs w:val="21"/>
+        </w:rPr>
+        <w:t>Recreational Graphics</w:t>
+      </w:r>
+      <w:r>
+        <w:rPr>
+          <w:rFonts w:ascii="Cambria" w:eastAsia="Times New Roman" w:hAnsi="Cambria" w:cs="Times New Roman"/>
+          <w:b/>
+          <w:bCs/>
+          <w:iCs/>
+          <w:sz w:val="21"/>
+          <w:szCs w:val="21"/>
+        </w:rPr>
+        <w:t xml:space="preserve"> </w:t>
+      </w:r>
+      <w:r>
+        <w:rPr>
+          <w:rFonts w:ascii="Cambria" w:eastAsia="Times New Roman" w:hAnsi="Cambria" w:cs="Times New Roman"/>
+          <w:b/>
+          <w:bCs/>
+          <w:iCs/>
+          <w:spacing w:val="-1"/>
+          <w:sz w:val="21"/>
+          <w:szCs w:val="21"/>
+        </w:rPr>
+        <w:t>Teaching</w:t>
+      </w:r>
+      <w:r>
+        <w:rPr>
+          <w:rFonts w:ascii="Cambria" w:eastAsia="Times New Roman" w:hAnsi="Cambria" w:cs="Times New Roman"/>
+          <w:b/>
+          <w:bCs/>
+          <w:iCs/>
+          <w:spacing w:val="-1"/>
+          <w:sz w:val="21"/>
+          <w:szCs w:val="21"/>
+        </w:rPr>
+        <w:t xml:space="preserve"> Assistant</w:t>
+      </w:r>
+      <w:r>
+        <w:rPr>
+          <w:rFonts w:ascii="Cambria" w:eastAsia="Times New Roman" w:hAnsi="Cambria" w:cs="Times New Roman"/>
+          <w:b/>
+          <w:bCs/>
+          <w:spacing w:val="-1"/>
+          <w:sz w:val="21"/>
+          <w:szCs w:val="21"/>
+        </w:rPr>
+        <w:t>,</w:t>
+      </w:r>
+      <w:r>
+        <w:rPr>
+          <w:rFonts w:ascii="Cambria" w:eastAsia="Times New Roman" w:hAnsi="Cambria" w:cs="Times New Roman"/>
+          <w:b/>
+          <w:bCs/>
+          <w:spacing w:val="-1"/>
+          <w:sz w:val="21"/>
+          <w:szCs w:val="21"/>
+        </w:rPr>
+        <w:t xml:space="preserve"> University of Rochester, </w:t>
+      </w:r>
+      <w:r>
+        <w:rPr>
+          <w:rFonts w:ascii="Cambria" w:eastAsia="Times New Roman" w:hAnsi="Cambria" w:cs="Times New Roman"/>
+          <w:i/>
+          <w:iCs/>
+          <w:spacing w:val="-1"/>
+          <w:sz w:val="21"/>
+          <w:szCs w:val="21"/>
+        </w:rPr>
+        <w:t>Roches</w:t>
+      </w:r>
+      <w:r>
+        <w:rPr>
+          <w:rFonts w:ascii="Cambria" w:eastAsia="Times New Roman" w:hAnsi="Cambria" w:cs="Times New Roman"/>
+          <w:i/>
+          <w:iCs/>
+          <w:sz w:val="21"/>
+          <w:szCs w:val="21"/>
+        </w:rPr>
+        <w:t>ter</w:t>
+      </w:r>
+      <w:r>
+        <w:rPr>
+          <w:rFonts w:ascii="Cambria" w:eastAsia="Times New Roman" w:hAnsi="Cambria" w:cs="Times New Roman"/>
+          <w:i/>
+          <w:iCs/>
+          <w:sz w:val="21"/>
+          <w:szCs w:val="21"/>
+        </w:rPr>
+        <w:t>, NY</w:t>
+      </w:r>
+      <w:r>
+        <w:rPr>
+          <w:rFonts w:ascii="Cambria" w:eastAsia="Times New Roman" w:hAnsi="Cambria" w:cs="Times New Roman"/>
+          <w:b/>
+          <w:bCs/>
+          <w:spacing w:val="-1"/>
+          <w:sz w:val="21"/>
+          <w:szCs w:val="21"/>
+        </w:rPr>
+        <w:t xml:space="preserve">     </w:t>
+      </w:r>
+      <w:r>
+        <w:rPr>
+          <w:rFonts w:ascii="Cambria" w:eastAsia="Times New Roman" w:hAnsi="Cambria" w:cs="Times New Roman"/>
+          <w:b/>
+          <w:bCs/>
+          <w:spacing w:val="-1"/>
+          <w:sz w:val="21"/>
+          <w:szCs w:val="21"/>
+        </w:rPr>
+        <w:t xml:space="preserve">             </w:t>
+      </w:r>
+      <w:r>
+        <w:rPr>
+          <w:rFonts w:ascii="Cambria" w:eastAsia="Times New Roman" w:hAnsi="Cambria" w:cs="Times New Roman"/>
+          <w:b/>
+          <w:bCs/>
+          <w:spacing w:val="-1"/>
+          <w:sz w:val="21"/>
+          <w:szCs w:val="21"/>
+        </w:rPr>
+        <w:t xml:space="preserve"> </w:t>
+      </w:r>
+      <w:r>
+        <w:rPr>
+          <w:rFonts w:ascii="Cambria" w:eastAsia="Times New Roman" w:hAnsi="Cambria" w:cs="Times New Roman"/>
+          <w:b/>
+          <w:bCs/>
+          <w:sz w:val="21"/>
+          <w:szCs w:val="21"/>
+        </w:rPr>
+        <w:t>Aug 202</w:t>
+      </w:r>
+      <w:r>
+        <w:rPr>
+          <w:rFonts w:ascii="Cambria" w:eastAsia="Times New Roman" w:hAnsi="Cambria" w:cs="Times New Roman"/>
+          <w:b/>
+          <w:bCs/>
+          <w:sz w:val="21"/>
+          <w:szCs w:val="21"/>
+        </w:rPr>
+        <w:t>2</w:t>
+      </w:r>
+      <w:r>
+        <w:rPr>
+          <w:rFonts w:ascii="Cambria" w:eastAsia="Times New Roman" w:hAnsi="Cambria" w:cs="Times New Roman"/>
+          <w:b/>
+          <w:bCs/>
+          <w:sz w:val="21"/>
+          <w:szCs w:val="21"/>
+        </w:rPr>
+        <w:t xml:space="preserve"> – Dec 202</w:t>
+      </w:r>
+      <w:r>
+        <w:rPr>
+          <w:rFonts w:ascii="Cambria" w:eastAsia="Times New Roman" w:hAnsi="Cambria" w:cs="Times New Roman"/>
+          <w:b/>
+          <w:bCs/>
+          <w:sz w:val="21"/>
+          <w:szCs w:val="21"/>
+        </w:rPr>
+        <w:t>2</w:t>
+      </w:r>
+    </w:p>
+    <w:p>
+      <w:pPr>
+        <w:pStyle w:val="ListParagraph"/>
+        <w:numPr>
+          <w:ilvl w:val="0"/>
+          <w:numId w:val="12"/>
+        </w:numPr>
+        <w:tabs>
+          <w:tab w:val="left" w:pos="8240"/>
+        </w:tabs>
+        <w:spacing w:before="34" w:after="0" w:line="240" w:lineRule="auto"/>
+        <w:ind w:right="-20"/>
+        <w:rPr>
+          <w:rFonts w:ascii="Cambria" w:eastAsia="Times New Roman" w:hAnsi="Cambria" w:cs="Times New Roman"/>
+          <w:iCs/>
+          <w:sz w:val="21"/>
+          <w:szCs w:val="21"/>
+        </w:rPr>
+      </w:pPr>
+      <w:r>
+        <w:rPr>
+          <w:rFonts w:ascii="Cambria" w:eastAsia="Times New Roman" w:hAnsi="Cambria" w:cs="Times New Roman"/>
+          <w:iCs/>
+          <w:sz w:val="21"/>
+          <w:szCs w:val="21"/>
+        </w:rPr>
+        <w:t>Support</w:t>
+      </w:r>
+      <w:r>
+        <w:rPr>
+          <w:rFonts w:ascii="Cambria" w:eastAsia="Times New Roman" w:hAnsi="Cambria" w:cs="Times New Roman"/>
+          <w:iCs/>
+          <w:sz w:val="21"/>
+          <w:szCs w:val="21"/>
+        </w:rPr>
+        <w:t>ing</w:t>
+      </w:r>
+      <w:r>
+        <w:rPr>
+          <w:rFonts w:ascii="Cambria" w:eastAsia="Times New Roman" w:hAnsi="Cambria" w:cs="Times New Roman"/>
+          <w:iCs/>
+          <w:sz w:val="21"/>
+          <w:szCs w:val="21"/>
+        </w:rPr>
+        <w:t xml:space="preserve"> students to learn 3D modeling </w:t>
+      </w:r>
+      <w:r>
+        <w:rPr>
+          <w:rFonts w:ascii="Cambria" w:eastAsia="Times New Roman" w:hAnsi="Cambria" w:cs="Times New Roman"/>
+          <w:iCs/>
+          <w:sz w:val="21"/>
+          <w:szCs w:val="21"/>
+        </w:rPr>
+        <w:t>in</w:t>
+      </w:r>
+      <w:r>
+        <w:rPr>
+          <w:rFonts w:ascii="Cambria" w:eastAsia="Times New Roman" w:hAnsi="Cambria" w:cs="Times New Roman"/>
+          <w:iCs/>
+          <w:sz w:val="21"/>
+          <w:szCs w:val="21"/>
+        </w:rPr>
+        <w:t xml:space="preserve"> Blender</w:t>
+      </w:r>
+      <w:r>
+        <w:rPr>
+          <w:rFonts w:ascii="Cambria" w:eastAsia="Times New Roman" w:hAnsi="Cambria" w:cs="Times New Roman"/>
+          <w:iCs/>
+          <w:sz w:val="21"/>
+          <w:szCs w:val="21"/>
+        </w:rPr>
+        <w:t>,</w:t>
+      </w:r>
+      <w:r>
+        <w:rPr>
+          <w:rFonts w:ascii="Cambria" w:eastAsia="Times New Roman" w:hAnsi="Cambria" w:cs="Times New Roman"/>
+          <w:iCs/>
+          <w:sz w:val="21"/>
+          <w:szCs w:val="21"/>
+        </w:rPr>
+        <w:t xml:space="preserve"> </w:t>
+      </w:r>
+      <w:r>
+        <w:rPr>
+          <w:rFonts w:ascii="Cambria" w:eastAsia="Times New Roman" w:hAnsi="Cambria" w:cs="Times New Roman"/>
+          <w:iCs/>
+          <w:sz w:val="21"/>
+          <w:szCs w:val="21"/>
+        </w:rPr>
+        <w:t>for 2 hours weekly</w:t>
+      </w:r>
+      <w:r>
+        <w:rPr>
+          <w:rFonts w:ascii="Cambria" w:eastAsia="Times New Roman" w:hAnsi="Cambria" w:cs="Times New Roman"/>
+          <w:iCs/>
+          <w:sz w:val="21"/>
+          <w:szCs w:val="21"/>
+        </w:rPr>
+        <w:t>, and g</w:t>
+      </w:r>
+      <w:r>
+        <w:rPr>
+          <w:rFonts w:ascii="Cambria" w:eastAsia="Times New Roman" w:hAnsi="Cambria" w:cs="Times New Roman"/>
+          <w:iCs/>
+          <w:sz w:val="21"/>
+          <w:szCs w:val="21"/>
+        </w:rPr>
+        <w:t>rading</w:t>
+      </w:r>
+      <w:r>
+        <w:rPr>
+          <w:rFonts w:ascii="Cambria" w:eastAsia="Times New Roman" w:hAnsi="Cambria" w:cs="Times New Roman"/>
+          <w:iCs/>
+          <w:sz w:val="21"/>
+          <w:szCs w:val="21"/>
+        </w:rPr>
+        <w:t xml:space="preserve"> 15 students</w:t>
+      </w:r>
+      <w:r>
+        <w:rPr>
+          <w:rFonts w:ascii="Cambria" w:eastAsia="Times New Roman" w:hAnsi="Cambria" w:cs="Times New Roman"/>
+          <w:iCs/>
+          <w:sz w:val="21"/>
+          <w:szCs w:val="21"/>
+        </w:rPr>
+        <w:t>’ assignments</w:t>
+      </w:r>
+      <w:r>
+        <w:rPr>
+          <w:rFonts w:ascii="Cambria" w:eastAsia="Times New Roman" w:hAnsi="Cambria" w:cs="Times New Roman"/>
+          <w:iCs/>
+          <w:sz w:val="21"/>
+          <w:szCs w:val="21"/>
+        </w:rPr>
+        <w:t>.</w:t>
+      </w:r>
+    </w:p>
+    <w:p>
+      <w:pPr>
+        <w:tabs>
+          <w:tab w:val="left" w:pos="8240"/>
+        </w:tabs>
+        <w:spacing w:before="34" w:after="0" w:line="240" w:lineRule="auto"/>
+        <w:ind w:right="-20"/>
+        <w:rPr>
+          <w:rFonts w:ascii="Cambria" w:eastAsia="Times New Roman" w:hAnsi="Cambria" w:cs="Times New Roman"/>
+          <w:i/>
+          <w:iCs/>
           <w:sz w:val="21"/>
           <w:szCs w:val="21"/>
         </w:rPr>
@@ -1877,22 +2203,34 @@
           <w:b/>
           <w:bCs/>
           <w:iCs/>
+          <w:sz w:val="21"/>
+          <w:szCs w:val="21"/>
+        </w:rPr>
+        <w:t xml:space="preserve">iOS Mobile App Development </w:t>
+      </w:r>
+      <w:r>
+        <w:rPr>
+          <w:rFonts w:ascii="Cambria" w:eastAsia="Times New Roman" w:hAnsi="Cambria" w:cs="Times New Roman"/>
+          <w:b/>
+          <w:bCs/>
+          <w:iCs/>
           <w:spacing w:val="-1"/>
           <w:sz w:val="21"/>
           <w:szCs w:val="21"/>
         </w:rPr>
-        <w:t>Teaching Assistant</w:t>
-      </w:r>
-      <w:r>
-        <w:rPr>
-          <w:rFonts w:ascii="Cambria" w:eastAsia="Times New Roman" w:hAnsi="Cambria" w:cs="Times New Roman"/>
-          <w:b/>
-          <w:bCs/>
+        <w:t>Teaching</w:t>
+      </w:r>
+      <w:r>
+        <w:rPr>
+          <w:rFonts w:ascii="Cambria" w:eastAsia="Times New Roman" w:hAnsi="Cambria" w:cs="Times New Roman"/>
+          <w:b/>
+          <w:bCs/>
+          <w:iCs/>
           <w:spacing w:val="-1"/>
           <w:sz w:val="21"/>
           <w:szCs w:val="21"/>
         </w:rPr>
-        <w:t xml:space="preserve">, </w:t>
+        <w:t xml:space="preserve"> Assistant</w:t>
       </w:r>
       <w:r>
         <w:rPr>
@@ -1903,17 +2241,28 @@
           <w:sz w:val="21"/>
           <w:szCs w:val="21"/>
         </w:rPr>
-        <w:t xml:space="preserve">University of Rochester, </w:t>
-      </w:r>
-      <w:r>
-        <w:rPr>
-          <w:rFonts w:ascii="Cambria" w:eastAsia="Times New Roman" w:hAnsi="Cambria" w:cs="Times New Roman"/>
-          <w:i/>
-          <w:iCs/>
-          <w:sz w:val="21"/>
-          <w:szCs w:val="21"/>
-        </w:rPr>
-        <w:t>Rochester</w:t>
+        <w:t xml:space="preserve">, University of Rochester, </w:t>
+      </w:r>
+      <w:r>
+        <w:rPr>
+          <w:rFonts w:ascii="Cambria" w:eastAsia="Times New Roman" w:hAnsi="Cambria" w:cs="Times New Roman"/>
+          <w:i/>
+          <w:iCs/>
+          <w:spacing w:val="-1"/>
+          <w:sz w:val="21"/>
+          <w:szCs w:val="21"/>
+        </w:rPr>
+        <w:t>Roches</w:t>
+      </w:r>
+      <w:r>
+        <w:rPr>
+          <w:rFonts w:ascii="Cambria" w:eastAsia="Times New Roman" w:hAnsi="Cambria" w:cs="Times New Roman"/>
+          <w:i/>
+          <w:iCs/>
+          <w:sz w:val="21"/>
+          <w:szCs w:val="21"/>
+        </w:rPr>
+        <w:t>ter</w:t>
       </w:r>
       <w:r>
         <w:rPr>
@@ -1934,29 +2283,7 @@
           <w:sz w:val="21"/>
           <w:szCs w:val="21"/>
         </w:rPr>
-        <w:t xml:space="preserve">     </w:t>
-      </w:r>
-      <w:r>
-        <w:rPr>
-          <w:rFonts w:ascii="Cambria" w:eastAsia="Times New Roman" w:hAnsi="Cambria" w:cs="Times New Roman"/>
-          <w:b/>
-          <w:bCs/>
-          <w:spacing w:val="-1"/>
-          <w:sz w:val="21"/>
-          <w:szCs w:val="21"/>
-        </w:rPr>
-        <w:t xml:space="preserve">                                         </w:t>
-      </w:r>
-      <w:r>
-        <w:rPr>
-          <w:rFonts w:ascii="Cambria" w:eastAsia="Times New Roman" w:hAnsi="Cambria" w:cs="Times New Roman"/>
-          <w:b/>
-          <w:bCs/>
-          <w:spacing w:val="-1"/>
-          <w:sz w:val="21"/>
-          <w:szCs w:val="21"/>
-        </w:rPr>
-        <w:t xml:space="preserve">                     </w:t>
+        <w:t xml:space="preserve">    </w:t>
       </w:r>
       <w:r>
         <w:rPr>
@@ -2015,34 +2342,135 @@
           <w:sz w:val="21"/>
           <w:szCs w:val="21"/>
         </w:rPr>
-        <w:t xml:space="preserve">Grade assignments &amp; support students by answering their questions </w:t>
-      </w:r>
-      <w:r>
-        <w:rPr>
-          <w:rFonts w:ascii="Cambria" w:eastAsia="Times New Roman" w:hAnsi="Cambria" w:cs="Times New Roman"/>
-          <w:iCs/>
-          <w:sz w:val="21"/>
-          <w:szCs w:val="21"/>
-        </w:rPr>
-        <w:t>in</w:t>
-      </w:r>
-      <w:r>
-        <w:rPr>
-          <w:rFonts w:ascii="Cambria" w:eastAsia="Times New Roman" w:hAnsi="Cambria" w:cs="Times New Roman"/>
-          <w:i/>
-          <w:sz w:val="21"/>
-          <w:szCs w:val="21"/>
-        </w:rPr>
-        <w:t xml:space="preserve"> iOS Mobile App Development (CSC214</w:t>
-      </w:r>
-      <w:r>
-        <w:rPr>
-          <w:rFonts w:ascii="Cambria" w:eastAsia="Times New Roman" w:hAnsi="Cambria" w:cs="Times New Roman"/>
-          <w:i/>
-          <w:sz w:val="21"/>
-          <w:szCs w:val="21"/>
-        </w:rPr>
-        <w:t>)</w:t>
+        <w:t>S</w:t>
+      </w:r>
+      <w:r>
+        <w:rPr>
+          <w:rFonts w:ascii="Cambria" w:eastAsia="Times New Roman" w:hAnsi="Cambria" w:cs="Times New Roman"/>
+          <w:iCs/>
+          <w:sz w:val="21"/>
+          <w:szCs w:val="21"/>
+        </w:rPr>
+        <w:t>upport</w:t>
+      </w:r>
+      <w:r>
+        <w:rPr>
+          <w:rFonts w:ascii="Cambria" w:eastAsia="Times New Roman" w:hAnsi="Cambria" w:cs="Times New Roman"/>
+          <w:iCs/>
+          <w:sz w:val="21"/>
+          <w:szCs w:val="21"/>
+        </w:rPr>
+        <w:t>ed</w:t>
+      </w:r>
+      <w:r>
+        <w:rPr>
+          <w:rFonts w:ascii="Cambria" w:eastAsia="Times New Roman" w:hAnsi="Cambria" w:cs="Times New Roman"/>
+          <w:iCs/>
+          <w:sz w:val="21"/>
+          <w:szCs w:val="21"/>
+        </w:rPr>
+        <w:t xml:space="preserve"> students </w:t>
+      </w:r>
+      <w:r>
+        <w:rPr>
+          <w:rFonts w:ascii="Cambria" w:eastAsia="Times New Roman" w:hAnsi="Cambria" w:cs="Times New Roman"/>
+          <w:iCs/>
+          <w:sz w:val="21"/>
+          <w:szCs w:val="21"/>
+        </w:rPr>
+        <w:t>to develop iOS</w:t>
+      </w:r>
+      <w:r>
+        <w:rPr>
+          <w:rFonts w:ascii="Cambria" w:eastAsia="Times New Roman" w:hAnsi="Cambria" w:cs="Times New Roman"/>
+          <w:i/>
+          <w:sz w:val="21"/>
+          <w:szCs w:val="21"/>
+        </w:rPr>
+        <w:t xml:space="preserve"> </w:t>
+      </w:r>
+      <w:r>
+        <w:rPr>
+          <w:rFonts w:ascii="Cambria" w:eastAsia="Times New Roman" w:hAnsi="Cambria" w:cs="Times New Roman"/>
+          <w:iCs/>
+          <w:sz w:val="21"/>
+          <w:szCs w:val="21"/>
+        </w:rPr>
+        <w:t>app</w:t>
+      </w:r>
+      <w:r>
+        <w:rPr>
+          <w:rFonts w:ascii="Cambria" w:eastAsia="Times New Roman" w:hAnsi="Cambria" w:cs="Times New Roman"/>
+          <w:iCs/>
+          <w:sz w:val="21"/>
+          <w:szCs w:val="21"/>
+        </w:rPr>
+        <w:t>s</w:t>
+      </w:r>
+      <w:r>
+        <w:rPr>
+          <w:rFonts w:ascii="Cambria" w:eastAsia="Times New Roman" w:hAnsi="Cambria" w:cs="Times New Roman"/>
+          <w:iCs/>
+          <w:sz w:val="21"/>
+          <w:szCs w:val="21"/>
+        </w:rPr>
+        <w:t xml:space="preserve"> in </w:t>
+      </w:r>
+      <w:proofErr w:type="gramStart"/>
+      <w:r>
+        <w:rPr>
+          <w:rFonts w:ascii="Cambria" w:eastAsia="Times New Roman" w:hAnsi="Cambria" w:cs="Times New Roman"/>
+          <w:iCs/>
+          <w:sz w:val="21"/>
+          <w:szCs w:val="21"/>
+        </w:rPr>
+        <w:t>Swift</w:t>
+      </w:r>
+      <w:r>
+        <w:rPr>
+          <w:rFonts w:ascii="Cambria" w:eastAsia="Times New Roman" w:hAnsi="Cambria" w:cs="Times New Roman"/>
+          <w:iCs/>
+          <w:sz w:val="21"/>
+          <w:szCs w:val="21"/>
+        </w:rPr>
+        <w:t>, and</w:t>
+      </w:r>
+      <w:proofErr w:type="gramEnd"/>
+      <w:r>
+        <w:rPr>
+          <w:rFonts w:ascii="Cambria" w:eastAsia="Times New Roman" w:hAnsi="Cambria" w:cs="Times New Roman"/>
+          <w:iCs/>
+          <w:sz w:val="21"/>
+          <w:szCs w:val="21"/>
+        </w:rPr>
+        <w:t xml:space="preserve"> g</w:t>
+      </w:r>
+      <w:r>
+        <w:rPr>
+          <w:rFonts w:ascii="Cambria" w:eastAsia="Times New Roman" w:hAnsi="Cambria" w:cs="Times New Roman"/>
+          <w:iCs/>
+          <w:sz w:val="21"/>
+          <w:szCs w:val="21"/>
+        </w:rPr>
+        <w:t>rade</w:t>
+      </w:r>
+      <w:r>
+        <w:rPr>
+          <w:rFonts w:ascii="Cambria" w:eastAsia="Times New Roman" w:hAnsi="Cambria" w:cs="Times New Roman"/>
+          <w:iCs/>
+          <w:sz w:val="21"/>
+          <w:szCs w:val="21"/>
+        </w:rPr>
+        <w:t>d the</w:t>
+      </w:r>
+      <w:r>
+        <w:rPr>
+          <w:rFonts w:ascii="Cambria" w:eastAsia="Times New Roman" w:hAnsi="Cambria" w:cs="Times New Roman"/>
+          <w:iCs/>
+          <w:sz w:val="21"/>
+          <w:szCs w:val="21"/>
+        </w:rPr>
+        <w:t xml:space="preserve"> assignments of 12 students</w:t>
       </w:r>
       <w:r>
         <w:rPr>
@@ -3124,7 +3552,47 @@
           <w:sz w:val="21"/>
           <w:szCs w:val="21"/>
         </w:rPr>
-        <w:t xml:space="preserve">Helps students balance between their schoolwork </w:t>
+        <w:t xml:space="preserve">Website to </w:t>
+      </w:r>
+      <w:r>
+        <w:rPr>
+          <w:rFonts w:ascii="Cambria" w:eastAsia="Times New Roman" w:hAnsi="Cambria" w:cs="Times New Roman"/>
+          <w:i/>
+          <w:iCs/>
+          <w:sz w:val="21"/>
+          <w:szCs w:val="21"/>
+        </w:rPr>
+        <w:t xml:space="preserve">balance between </w:t>
+      </w:r>
+      <w:r>
+        <w:rPr>
+          <w:rFonts w:ascii="Cambria" w:eastAsia="Times New Roman" w:hAnsi="Cambria" w:cs="Times New Roman"/>
+          <w:i/>
+          <w:iCs/>
+          <w:sz w:val="21"/>
+          <w:szCs w:val="21"/>
+        </w:rPr>
+        <w:t>students</w:t>
+      </w:r>
+      <w:r>
+        <w:rPr>
+          <w:rFonts w:ascii="Cambria" w:eastAsia="Times New Roman" w:hAnsi="Cambria" w:cs="Times New Roman"/>
+          <w:i/>
+          <w:iCs/>
+          <w:sz w:val="21"/>
+          <w:szCs w:val="21"/>
+        </w:rPr>
+        <w:t>’</w:t>
+      </w:r>
+      <w:r>
+        <w:rPr>
+          <w:rFonts w:ascii="Cambria" w:eastAsia="Times New Roman" w:hAnsi="Cambria" w:cs="Times New Roman"/>
+          <w:i/>
+          <w:iCs/>
+          <w:sz w:val="21"/>
+          <w:szCs w:val="21"/>
+        </w:rPr>
+        <w:t xml:space="preserve"> schoolwork </w:t>
       </w:r>
       <w:r>
         <w:rPr>
@@ -3144,7 +3612,27 @@
           <w:sz w:val="21"/>
           <w:szCs w:val="21"/>
         </w:rPr>
-        <w:t xml:space="preserve"> internship search process, through daily task </w:t>
+        <w:t xml:space="preserve"> internship search process through daily task</w:t>
+      </w:r>
+      <w:r>
+        <w:rPr>
+          <w:rFonts w:ascii="Cambria" w:eastAsia="Times New Roman" w:hAnsi="Cambria" w:cs="Times New Roman"/>
+          <w:i/>
+          <w:iCs/>
+          <w:sz w:val="21"/>
+          <w:szCs w:val="21"/>
+        </w:rPr>
+        <w:t>s</w:t>
+      </w:r>
+      <w:r>
+        <w:rPr>
+          <w:rFonts w:ascii="Cambria" w:eastAsia="Times New Roman" w:hAnsi="Cambria" w:cs="Times New Roman"/>
+          <w:i/>
+          <w:iCs/>
+          <w:sz w:val="21"/>
+          <w:szCs w:val="21"/>
+        </w:rPr>
+        <w:t xml:space="preserve"> </w:t>
       </w:r>
       <w:r>
         <w:rPr>
@@ -3407,9 +3895,8 @@
           <w:sz w:val="21"/>
           <w:szCs w:val="21"/>
         </w:rPr>
-        <w:t xml:space="preserve">Light Up (iOS </w:t>
-      </w:r>
-      <w:proofErr w:type="gramStart"/>
+        <w:t xml:space="preserve">Light Up </w:t>
+      </w:r>
       <w:r>
         <w:rPr>
           <w:rFonts w:ascii="Cambria" w:eastAsia="Times New Roman" w:hAnsi="Cambria" w:cs="Times New Roman"/>
@@ -3420,9 +3907,8 @@
           <w:sz w:val="21"/>
           <w:szCs w:val="21"/>
         </w:rPr>
-        <w:t xml:space="preserve">Application)   </w:t>
-      </w:r>
-      <w:proofErr w:type="gramEnd"/>
+        <w:t xml:space="preserve">                                    </w:t>
+      </w:r>
       <w:r>
         <w:rPr>
           <w:rFonts w:ascii="Cambria" w:eastAsia="Times New Roman" w:hAnsi="Cambria" w:cs="Times New Roman"/>
@@ -3433,7 +3919,7 @@
           <w:sz w:val="21"/>
           <w:szCs w:val="21"/>
         </w:rPr>
-        <w:t xml:space="preserve">                                                                               </w:t>
+        <w:t xml:space="preserve">                                                                                  </w:t>
       </w:r>
       <w:r>
         <w:rPr>
@@ -3497,7 +3983,147 @@
           <w:sz w:val="21"/>
           <w:szCs w:val="21"/>
         </w:rPr>
-        <w:t>An app that helps users brainstorm ideas by displaying random words and being able to save all ideas in "sticky notes"</w:t>
+        <w:t xml:space="preserve">An </w:t>
+      </w:r>
+      <w:r>
+        <w:rPr>
+          <w:rFonts w:ascii="Cambria" w:eastAsia="Times New Roman" w:hAnsi="Cambria" w:cs="Times New Roman"/>
+          <w:i/>
+          <w:iCs/>
+          <w:sz w:val="21"/>
+          <w:szCs w:val="21"/>
+        </w:rPr>
+        <w:t xml:space="preserve">iOS </w:t>
+      </w:r>
+      <w:r>
+        <w:rPr>
+          <w:rFonts w:ascii="Cambria" w:eastAsia="Times New Roman" w:hAnsi="Cambria" w:cs="Times New Roman"/>
+          <w:i/>
+          <w:iCs/>
+          <w:sz w:val="21"/>
+          <w:szCs w:val="21"/>
+        </w:rPr>
+        <w:t xml:space="preserve">app </w:t>
+      </w:r>
+      <w:r>
+        <w:rPr>
+          <w:rFonts w:ascii="Cambria" w:eastAsia="Times New Roman" w:hAnsi="Cambria" w:cs="Times New Roman"/>
+          <w:i/>
+          <w:iCs/>
+          <w:sz w:val="21"/>
+          <w:szCs w:val="21"/>
+        </w:rPr>
+        <w:t xml:space="preserve">for </w:t>
+      </w:r>
+      <w:r>
+        <w:rPr>
+          <w:rFonts w:ascii="Cambria" w:eastAsia="Times New Roman" w:hAnsi="Cambria" w:cs="Times New Roman"/>
+          <w:i/>
+          <w:iCs/>
+          <w:sz w:val="21"/>
+          <w:szCs w:val="21"/>
+        </w:rPr>
+        <w:t>brainstorm</w:t>
+      </w:r>
+      <w:r>
+        <w:rPr>
+          <w:rFonts w:ascii="Cambria" w:eastAsia="Times New Roman" w:hAnsi="Cambria" w:cs="Times New Roman"/>
+          <w:i/>
+          <w:iCs/>
+          <w:sz w:val="21"/>
+          <w:szCs w:val="21"/>
+        </w:rPr>
+        <w:t>ing</w:t>
+      </w:r>
+      <w:r>
+        <w:rPr>
+          <w:rFonts w:ascii="Cambria" w:eastAsia="Times New Roman" w:hAnsi="Cambria" w:cs="Times New Roman"/>
+          <w:i/>
+          <w:iCs/>
+          <w:sz w:val="21"/>
+          <w:szCs w:val="21"/>
+        </w:rPr>
+        <w:t xml:space="preserve"> ideas</w:t>
+      </w:r>
+      <w:r>
+        <w:rPr>
+          <w:rFonts w:ascii="Cambria" w:eastAsia="Times New Roman" w:hAnsi="Cambria" w:cs="Times New Roman"/>
+          <w:i/>
+          <w:iCs/>
+          <w:sz w:val="21"/>
+          <w:szCs w:val="21"/>
+        </w:rPr>
+        <w:t xml:space="preserve">; it </w:t>
+      </w:r>
+      <w:r>
+        <w:rPr>
+          <w:rFonts w:ascii="Cambria" w:eastAsia="Times New Roman" w:hAnsi="Cambria" w:cs="Times New Roman"/>
+          <w:i/>
+          <w:iCs/>
+          <w:sz w:val="21"/>
+          <w:szCs w:val="21"/>
+        </w:rPr>
+        <w:t>display</w:t>
+      </w:r>
+      <w:r>
+        <w:rPr>
+          <w:rFonts w:ascii="Cambria" w:eastAsia="Times New Roman" w:hAnsi="Cambria" w:cs="Times New Roman"/>
+          <w:i/>
+          <w:iCs/>
+          <w:sz w:val="21"/>
+          <w:szCs w:val="21"/>
+        </w:rPr>
+        <w:t>s</w:t>
+      </w:r>
+      <w:r>
+        <w:rPr>
+          <w:rFonts w:ascii="Cambria" w:eastAsia="Times New Roman" w:hAnsi="Cambria" w:cs="Times New Roman"/>
+          <w:i/>
+          <w:iCs/>
+          <w:sz w:val="21"/>
+          <w:szCs w:val="21"/>
+        </w:rPr>
+        <w:t xml:space="preserve"> random words and </w:t>
+      </w:r>
+      <w:r>
+        <w:rPr>
+          <w:rFonts w:ascii="Cambria" w:eastAsia="Times New Roman" w:hAnsi="Cambria" w:cs="Times New Roman"/>
+          <w:i/>
+          <w:iCs/>
+          <w:sz w:val="21"/>
+          <w:szCs w:val="21"/>
+        </w:rPr>
+        <w:t>has the option</w:t>
+      </w:r>
+      <w:r>
+        <w:rPr>
+          <w:rFonts w:ascii="Cambria" w:eastAsia="Times New Roman" w:hAnsi="Cambria" w:cs="Times New Roman"/>
+          <w:i/>
+          <w:iCs/>
+          <w:sz w:val="21"/>
+          <w:szCs w:val="21"/>
+        </w:rPr>
+        <w:t xml:space="preserve"> to</w:t>
+      </w:r>
+      <w:r>
+        <w:rPr>
+          <w:rFonts w:ascii="Cambria" w:eastAsia="Times New Roman" w:hAnsi="Cambria" w:cs="Times New Roman"/>
+          <w:i/>
+          <w:iCs/>
+          <w:sz w:val="21"/>
+          <w:szCs w:val="21"/>
+        </w:rPr>
+        <w:t xml:space="preserve"> write </w:t>
+      </w:r>
+      <w:r>
+        <w:rPr>
+          <w:rFonts w:ascii="Cambria" w:eastAsia="Times New Roman" w:hAnsi="Cambria" w:cs="Times New Roman"/>
+          <w:i/>
+          <w:iCs/>
+          <w:sz w:val="21"/>
+          <w:szCs w:val="21"/>
+        </w:rPr>
+        <w:t>ideas in "sticky notes"</w:t>
       </w:r>
       <w:r>
         <w:rPr>
@@ -3757,79 +4383,6 @@
         <w:ind w:right="-20"/>
         <w:rPr>
           <w:rFonts w:ascii="Cambria" w:eastAsia="Times New Roman" w:hAnsi="Cambria" w:cs="Times New Roman"/>
-          <w:i/>
-          <w:iCs/>
-          <w:spacing w:val="1"/>
-          <w:sz w:val="21"/>
-          <w:szCs w:val="21"/>
-        </w:rPr>
-      </w:pPr>
-      <w:r>
-        <w:rPr>
-          <w:rFonts w:ascii="Cambria" w:eastAsia="Times New Roman" w:hAnsi="Cambria" w:cs="Times New Roman"/>
-          <w:i/>
-          <w:iCs/>
-          <w:spacing w:val="1"/>
-          <w:sz w:val="21"/>
-          <w:szCs w:val="21"/>
-        </w:rPr>
-        <w:t>University of Rochester</w:t>
-      </w:r>
-      <w:r>
-        <w:rPr>
-          <w:rFonts w:ascii="Cambria" w:eastAsia="Times New Roman" w:hAnsi="Cambria" w:cs="Times New Roman"/>
-          <w:i/>
-          <w:iCs/>
-          <w:spacing w:val="1"/>
-          <w:sz w:val="21"/>
-          <w:szCs w:val="21"/>
-        </w:rPr>
-        <w:tab/>
-      </w:r>
-      <w:r>
-        <w:rPr>
-          <w:rFonts w:ascii="Cambria" w:eastAsia="Times New Roman" w:hAnsi="Cambria" w:cs="Times New Roman"/>
-          <w:i/>
-          <w:iCs/>
-          <w:spacing w:val="1"/>
-          <w:sz w:val="21"/>
-          <w:szCs w:val="21"/>
-        </w:rPr>
-        <w:t xml:space="preserve">    </w:t>
-      </w:r>
-      <w:r>
-        <w:rPr>
-          <w:rFonts w:ascii="Cambria" w:eastAsia="Times New Roman" w:hAnsi="Cambria" w:cs="Times New Roman"/>
-          <w:i/>
-          <w:iCs/>
-          <w:spacing w:val="1"/>
-          <w:sz w:val="21"/>
-          <w:szCs w:val="21"/>
-        </w:rPr>
-        <w:t xml:space="preserve">     </w:t>
-      </w:r>
-      <w:r>
-        <w:rPr>
-          <w:rFonts w:ascii="Cambria" w:eastAsia="Times New Roman" w:hAnsi="Cambria" w:cs="Times New Roman"/>
-          <w:i/>
-          <w:iCs/>
-          <w:spacing w:val="1"/>
-          <w:sz w:val="21"/>
-          <w:szCs w:val="21"/>
-        </w:rPr>
-        <w:t>Rochester, New York</w:t>
-      </w:r>
-    </w:p>
-    <w:p>
-      <w:pPr>
-        <w:tabs>
-          <w:tab w:val="left" w:pos="8240"/>
-          <w:tab w:val="left" w:pos="9523"/>
-        </w:tabs>
-        <w:spacing w:before="34" w:after="0" w:line="240" w:lineRule="auto"/>
-        <w:ind w:right="-20"/>
-        <w:rPr>
-          <w:rFonts w:ascii="Cambria" w:eastAsia="Times New Roman" w:hAnsi="Cambria" w:cs="Times New Roman"/>
           <w:b/>
           <w:bCs/>
           <w:sz w:val="21"/>
@@ -4612,78 +5165,6 @@
           <w:szCs w:val="21"/>
         </w:rPr>
         <w:t>.</w:t>
-      </w:r>
-    </w:p>
-    <w:p>
-      <w:pPr>
-        <w:tabs>
-          <w:tab w:val="left" w:pos="8240"/>
-        </w:tabs>
-        <w:spacing w:before="34" w:after="0" w:line="240" w:lineRule="auto"/>
-        <w:ind w:right="-20"/>
-        <w:rPr>
-          <w:rFonts w:ascii="Cambria" w:eastAsia="Times New Roman" w:hAnsi="Cambria" w:cs="Times New Roman"/>
-          <w:i/>
-          <w:iCs/>
-          <w:spacing w:val="1"/>
-          <w:sz w:val="21"/>
-          <w:szCs w:val="21"/>
-        </w:rPr>
-      </w:pPr>
-      <w:r>
-        <w:rPr>
-          <w:rFonts w:ascii="Cambria" w:eastAsia="Times New Roman" w:hAnsi="Cambria" w:cs="Times New Roman"/>
-          <w:i/>
-          <w:iCs/>
-          <w:spacing w:val="1"/>
-          <w:sz w:val="21"/>
-          <w:szCs w:val="21"/>
-        </w:rPr>
-        <w:t>Community Service</w:t>
-      </w:r>
-      <w:r>
-        <w:rPr>
-          <w:rFonts w:ascii="Cambria" w:eastAsia="Times New Roman" w:hAnsi="Cambria" w:cs="Times New Roman"/>
-          <w:i/>
-          <w:iCs/>
-          <w:spacing w:val="1"/>
-          <w:sz w:val="21"/>
-          <w:szCs w:val="21"/>
-        </w:rPr>
-        <w:tab/>
-      </w:r>
-      <w:r>
-        <w:rPr>
-          <w:rFonts w:ascii="Cambria" w:eastAsia="Times New Roman" w:hAnsi="Cambria" w:cs="Times New Roman"/>
-          <w:i/>
-          <w:iCs/>
-          <w:spacing w:val="1"/>
-          <w:sz w:val="21"/>
-          <w:szCs w:val="21"/>
-        </w:rPr>
-        <w:t xml:space="preserve"> </w:t>
-      </w:r>
-      <w:r>
-        <w:rPr>
-          <w:rFonts w:ascii="Cambria" w:eastAsia="Times New Roman" w:hAnsi="Cambria" w:cs="Times New Roman"/>
-          <w:i/>
-          <w:iCs/>
-          <w:spacing w:val="1"/>
-          <w:sz w:val="21"/>
-          <w:szCs w:val="21"/>
-        </w:rPr>
-        <w:t xml:space="preserve">    </w:t>
-      </w:r>
-      <w:r>
-        <w:rPr>
-          <w:rFonts w:ascii="Cambria" w:eastAsia="Times New Roman" w:hAnsi="Cambria" w:cs="Times New Roman"/>
-          <w:i/>
-          <w:iCs/>
-          <w:spacing w:val="1"/>
-          <w:sz w:val="21"/>
-          <w:szCs w:val="21"/>
-        </w:rPr>
-        <w:t>Dhahran, Saudi Arabia</w:t>
       </w:r>
     </w:p>
     <w:p>
@@ -5356,7 +5837,23 @@
           <w:sz w:val="21"/>
           <w:szCs w:val="21"/>
         </w:rPr>
-        <w:t>ity, flexibility, problem-solving</w:t>
+        <w:t>ity, problem-solving</w:t>
+      </w:r>
+      <w:r>
+        <w:rPr>
+          <w:rFonts w:ascii="Cambria" w:eastAsia="Times New Roman" w:hAnsi="Cambria" w:cs="Times New Roman"/>
+          <w:sz w:val="21"/>
+          <w:szCs w:val="21"/>
+        </w:rPr>
+        <w:t xml:space="preserve">, leadership, </w:t>
+      </w:r>
+      <w:r>
+        <w:rPr>
+          <w:rFonts w:ascii="Cambria" w:eastAsia="Times New Roman" w:hAnsi="Cambria" w:cs="Times New Roman"/>
+          <w:sz w:val="21"/>
+          <w:szCs w:val="21"/>
+        </w:rPr>
+        <w:t>flexibility</w:t>
       </w:r>
     </w:p>
     <w:p>
@@ -5784,7 +6281,7 @@
         <w:rFonts w:ascii="Symbol" w:hAnsi="Symbol" w:hint="default"/>
       </w:rPr>
     </w:lvl>
-    <w:lvl w:ilvl="1" w:tplc="04090003" w:tentative="1">
+    <w:lvl w:ilvl="1" w:tplc="04090003">
       <w:start w:val="1"/>
       <w:numFmt w:val="bullet"/>
       <w:lvlText w:val="o"/>

</xml_diff>

<commit_message>
Added fairy and ghost in artistic resume
</commit_message>
<xml_diff>
--- a/BesmelhAlshaalan_Resume.docx
+++ b/BesmelhAlshaalan_Resume.docx
@@ -4334,18 +4334,18 @@
           <w:sz w:val="21"/>
           <w:szCs w:val="21"/>
         </w:rPr>
-        <w:t>Student Volunteer</w:t>
-      </w:r>
-      <w:r>
-        <w:rPr>
-          <w:rFonts w:ascii="Cambria" w:eastAsia="Times New Roman" w:hAnsi="Cambria" w:cs="Times New Roman"/>
-          <w:b/>
-          <w:bCs/>
+        <w:t xml:space="preserve">Student Volunteer, SIGGRAPH Asia 2022, </w:t>
+      </w:r>
+      <w:r>
+        <w:rPr>
+          <w:rFonts w:ascii="Cambria" w:eastAsia="Times New Roman" w:hAnsi="Cambria" w:cs="Times New Roman"/>
+          <w:i/>
+          <w:iCs/>
           <w:spacing w:val="1"/>
           <w:sz w:val="21"/>
           <w:szCs w:val="21"/>
         </w:rPr>
-        <w:t xml:space="preserve">, </w:t>
+        <w:t>Daegu, South Korea</w:t>
       </w:r>
       <w:r>
         <w:rPr>
@@ -4356,82 +4356,17 @@
           <w:sz w:val="21"/>
           <w:szCs w:val="21"/>
         </w:rPr>
-        <w:t>SIGGRAPH Asia</w:t>
-      </w:r>
-      <w:r>
-        <w:rPr>
-          <w:rFonts w:ascii="Cambria" w:eastAsia="Times New Roman" w:hAnsi="Cambria" w:cs="Times New Roman"/>
-          <w:b/>
-          <w:bCs/>
-          <w:spacing w:val="1"/>
-          <w:sz w:val="21"/>
-          <w:szCs w:val="21"/>
-        </w:rPr>
-        <w:t xml:space="preserve"> 2022</w:t>
-      </w:r>
-      <w:r>
-        <w:rPr>
-          <w:rFonts w:ascii="Cambria" w:eastAsia="Times New Roman" w:hAnsi="Cambria" w:cs="Times New Roman"/>
-          <w:b/>
-          <w:bCs/>
-          <w:spacing w:val="1"/>
-          <w:sz w:val="21"/>
-          <w:szCs w:val="21"/>
-        </w:rPr>
-        <w:t xml:space="preserve">, </w:t>
-      </w:r>
-      <w:r>
-        <w:rPr>
-          <w:rFonts w:ascii="Cambria" w:eastAsia="Times New Roman" w:hAnsi="Cambria" w:cs="Times New Roman"/>
-          <w:i/>
-          <w:iCs/>
-          <w:spacing w:val="1"/>
-          <w:sz w:val="21"/>
-          <w:szCs w:val="21"/>
-        </w:rPr>
-        <w:t>Daegu, South Korea</w:t>
-      </w:r>
-      <w:r>
-        <w:rPr>
-          <w:rFonts w:ascii="Cambria" w:eastAsia="Times New Roman" w:hAnsi="Cambria" w:cs="Times New Roman"/>
-          <w:b/>
-          <w:bCs/>
-          <w:spacing w:val="1"/>
-          <w:sz w:val="21"/>
-          <w:szCs w:val="21"/>
-        </w:rPr>
-        <w:t xml:space="preserve">                                                        </w:t>
-      </w:r>
-      <w:r>
-        <w:rPr>
-          <w:rFonts w:ascii="Cambria" w:eastAsia="Times New Roman" w:hAnsi="Cambria" w:cs="Times New Roman"/>
-          <w:b/>
-          <w:bCs/>
-          <w:spacing w:val="1"/>
-          <w:sz w:val="21"/>
-          <w:szCs w:val="21"/>
-        </w:rPr>
-        <w:t xml:space="preserve">                         </w:t>
-      </w:r>
-      <w:r>
-        <w:rPr>
-          <w:rFonts w:ascii="Cambria" w:eastAsia="Times New Roman" w:hAnsi="Cambria" w:cs="Times New Roman"/>
-          <w:b/>
-          <w:bCs/>
-          <w:sz w:val="21"/>
-          <w:szCs w:val="21"/>
-        </w:rPr>
-        <w:t>Dec</w:t>
-      </w:r>
-      <w:r>
-        <w:rPr>
-          <w:rFonts w:ascii="Cambria" w:eastAsia="Times New Roman" w:hAnsi="Cambria" w:cs="Times New Roman"/>
-          <w:b/>
-          <w:bCs/>
-          <w:sz w:val="21"/>
-          <w:szCs w:val="21"/>
-        </w:rPr>
-        <w:t xml:space="preserve"> 2022</w:t>
+        <w:t xml:space="preserve">                                                                                 </w:t>
+      </w:r>
+      <w:r>
+        <w:rPr>
+          <w:rFonts w:ascii="Cambria" w:eastAsia="Times New Roman" w:hAnsi="Cambria" w:cs="Times New Roman"/>
+          <w:b/>
+          <w:bCs/>
+          <w:sz w:val="21"/>
+          <w:szCs w:val="21"/>
+        </w:rPr>
+        <w:t>Dec 2022</w:t>
       </w:r>
     </w:p>
     <w:p>
@@ -4624,7 +4559,6 @@
           <w:szCs w:val="21"/>
         </w:rPr>
       </w:pPr>
-      <w:proofErr w:type="spellStart"/>
       <w:r>
         <w:rPr>
           <w:rFonts w:ascii="Cambria" w:eastAsia="Times New Roman" w:hAnsi="Cambria" w:cs="Times New Roman"/>
@@ -4634,19 +4568,7 @@
           <w:sz w:val="21"/>
           <w:szCs w:val="21"/>
         </w:rPr>
-        <w:t>Marketin</w:t>
-      </w:r>
-      <w:proofErr w:type="spellEnd"/>
-      <w:r>
-        <w:rPr>
-          <w:rFonts w:ascii="Cambria" w:eastAsia="Times New Roman" w:hAnsi="Cambria" w:cs="Times New Roman"/>
-          <w:b/>
-          <w:bCs/>
-          <w:spacing w:val="1"/>
-          <w:sz w:val="21"/>
-          <w:szCs w:val="21"/>
-        </w:rPr>
-        <w:t xml:space="preserve">g </w:t>
+        <w:t xml:space="preserve">Marketing </w:t>
       </w:r>
       <w:r>
         <w:rPr>
@@ -5398,7 +5320,7 @@
           <w:sz w:val="21"/>
           <w:szCs w:val="21"/>
         </w:rPr>
-        <w:t>ed S</w:t>
+        <w:t xml:space="preserve">e </w:t>
       </w:r>
       <w:r>
         <w:rPr>
@@ -5407,7 +5329,7 @@
           <w:sz w:val="21"/>
           <w:szCs w:val="21"/>
         </w:rPr>
-        <w:t xml:space="preserve">audi </w:t>
+        <w:t xml:space="preserve">high school students through </w:t>
       </w:r>
       <w:r>
         <w:rPr>
@@ -5416,7 +5338,7 @@
           <w:sz w:val="21"/>
           <w:szCs w:val="21"/>
         </w:rPr>
-        <w:t xml:space="preserve">high school students through </w:t>
+        <w:t xml:space="preserve">the U.S. </w:t>
       </w:r>
       <w:r>
         <w:rPr>
@@ -5425,7 +5347,7 @@
           <w:sz w:val="21"/>
           <w:szCs w:val="21"/>
         </w:rPr>
-        <w:t xml:space="preserve">the U.S. </w:t>
+        <w:t>colleges’ application process</w:t>
       </w:r>
       <w:r>
         <w:rPr>
@@ -5434,7 +5356,7 @@
           <w:sz w:val="21"/>
           <w:szCs w:val="21"/>
         </w:rPr>
-        <w:t>colleges’ application process.</w:t>
+        <w:t>, through 1 hour bi-weekly meeting.</w:t>
       </w:r>
     </w:p>
     <w:p>
@@ -8327,6 +8249,7 @@
   <w:style w:type="character" w:default="1" w:styleId="DefaultParagraphFont">
     <w:name w:val="Default Paragraph Font"/>
     <w:uiPriority w:val="1"/>
+    <w:semiHidden/>
     <w:unhideWhenUsed/>
   </w:style>
   <w:style w:type="table" w:default="1" w:styleId="TableNormal">

</xml_diff>

<commit_message>
added phobigone (vr game)
</commit_message>
<xml_diff>
--- a/BesmelhAlshaalan_Resume.docx
+++ b/BesmelhAlshaalan_Resume.docx
@@ -1155,6 +1155,16 @@
           <w:sz w:val="21"/>
           <w:szCs w:val="21"/>
         </w:rPr>
+        <w:t xml:space="preserve"> Machine Vision,</w:t>
+      </w:r>
+      <w:r>
+        <w:rPr>
+          <w:rFonts w:ascii="Cambria" w:eastAsia="Times New Roman" w:hAnsi="Cambria" w:cs="Times New Roman"/>
+          <w:i/>
+          <w:iCs/>
+          <w:sz w:val="21"/>
+          <w:szCs w:val="21"/>
+        </w:rPr>
         <w:t xml:space="preserve"> Intro to HCI,</w:t>
       </w:r>
       <w:r>
@@ -2015,145 +2025,6 @@
     </w:p>
     <w:p>
       <w:pPr>
-        <w:pStyle w:val="ListParagraph"/>
-        <w:numPr>
-          <w:ilvl w:val="0"/>
-          <w:numId w:val="14"/>
-        </w:numPr>
-        <w:tabs>
-          <w:tab w:val="left" w:pos="8240"/>
-        </w:tabs>
-        <w:spacing w:before="34" w:after="0" w:line="240" w:lineRule="auto"/>
-        <w:ind w:right="-20"/>
-        <w:rPr>
-          <w:rFonts w:ascii="Cambria" w:eastAsia="Times New Roman" w:hAnsi="Cambria" w:cs="Times New Roman"/>
-          <w:iCs/>
-          <w:sz w:val="21"/>
-          <w:szCs w:val="21"/>
-        </w:rPr>
-      </w:pPr>
-      <w:r>
-        <w:rPr>
-          <w:rFonts w:ascii="Cambria" w:eastAsia="Times New Roman" w:hAnsi="Cambria" w:cs="Times New Roman"/>
-          <w:iCs/>
-          <w:sz w:val="21"/>
-          <w:szCs w:val="21"/>
-        </w:rPr>
-        <w:t>Migrate</w:t>
-      </w:r>
-      <w:r>
-        <w:rPr>
-          <w:rFonts w:ascii="Cambria" w:eastAsia="Times New Roman" w:hAnsi="Cambria" w:cs="Times New Roman"/>
-          <w:iCs/>
-          <w:sz w:val="21"/>
-          <w:szCs w:val="21"/>
-        </w:rPr>
-        <w:t>d</w:t>
-      </w:r>
-      <w:r>
-        <w:rPr>
-          <w:rFonts w:ascii="Cambria" w:eastAsia="Times New Roman" w:hAnsi="Cambria" w:cs="Times New Roman"/>
-          <w:iCs/>
-          <w:sz w:val="21"/>
-          <w:szCs w:val="21"/>
-        </w:rPr>
-        <w:t xml:space="preserve"> an Excel sheet to an </w:t>
-      </w:r>
-      <w:proofErr w:type="spellStart"/>
-      <w:r>
-        <w:rPr>
-          <w:rFonts w:ascii="Cambria" w:eastAsia="Times New Roman" w:hAnsi="Cambria" w:cs="Times New Roman"/>
-          <w:iCs/>
-          <w:sz w:val="21"/>
-          <w:szCs w:val="21"/>
-        </w:rPr>
-        <w:t>Airtable</w:t>
-      </w:r>
-      <w:proofErr w:type="spellEnd"/>
-      <w:r>
-        <w:rPr>
-          <w:rFonts w:ascii="Cambria" w:eastAsia="Times New Roman" w:hAnsi="Cambria" w:cs="Times New Roman"/>
-          <w:iCs/>
-          <w:sz w:val="21"/>
-          <w:szCs w:val="21"/>
-        </w:rPr>
-        <w:t xml:space="preserve"> base, </w:t>
-      </w:r>
-      <w:r>
-        <w:rPr>
-          <w:rFonts w:ascii="Cambria" w:eastAsia="Times New Roman" w:hAnsi="Cambria" w:cs="Times New Roman"/>
-          <w:iCs/>
-          <w:sz w:val="21"/>
-          <w:szCs w:val="21"/>
-        </w:rPr>
-        <w:t>for</w:t>
-      </w:r>
-      <w:r>
-        <w:rPr>
-          <w:rFonts w:ascii="Cambria" w:eastAsia="Times New Roman" w:hAnsi="Cambria" w:cs="Times New Roman"/>
-          <w:iCs/>
-          <w:sz w:val="21"/>
-          <w:szCs w:val="21"/>
-        </w:rPr>
-        <w:t xml:space="preserve"> </w:t>
-      </w:r>
-      <w:r>
-        <w:rPr>
-          <w:rFonts w:ascii="Cambria" w:eastAsia="Times New Roman" w:hAnsi="Cambria" w:cs="Times New Roman"/>
-          <w:iCs/>
-          <w:sz w:val="21"/>
-          <w:szCs w:val="21"/>
-        </w:rPr>
-        <w:t>easier</w:t>
-      </w:r>
-      <w:r>
-        <w:rPr>
-          <w:rFonts w:ascii="Cambria" w:eastAsia="Times New Roman" w:hAnsi="Cambria" w:cs="Times New Roman"/>
-          <w:iCs/>
-          <w:sz w:val="21"/>
-          <w:szCs w:val="21"/>
-        </w:rPr>
-        <w:t xml:space="preserve"> maintainab</w:t>
-      </w:r>
-      <w:r>
-        <w:rPr>
-          <w:rFonts w:ascii="Cambria" w:eastAsia="Times New Roman" w:hAnsi="Cambria" w:cs="Times New Roman"/>
-          <w:iCs/>
-          <w:sz w:val="21"/>
-          <w:szCs w:val="21"/>
-        </w:rPr>
-        <w:t>ility</w:t>
-      </w:r>
-      <w:r>
-        <w:rPr>
-          <w:rFonts w:ascii="Cambria" w:eastAsia="Times New Roman" w:hAnsi="Cambria" w:cs="Times New Roman"/>
-          <w:iCs/>
-          <w:sz w:val="21"/>
-          <w:szCs w:val="21"/>
-        </w:rPr>
-        <w:t xml:space="preserve">, and </w:t>
-      </w:r>
-      <w:r>
-        <w:rPr>
-          <w:rFonts w:ascii="Cambria" w:eastAsia="Times New Roman" w:hAnsi="Cambria" w:cs="Times New Roman"/>
-          <w:iCs/>
-          <w:sz w:val="21"/>
-          <w:szCs w:val="21"/>
-        </w:rPr>
-        <w:t xml:space="preserve">efficient generation of data </w:t>
-      </w:r>
-      <w:r>
-        <w:rPr>
-          <w:rFonts w:ascii="Cambria" w:eastAsia="Times New Roman" w:hAnsi="Cambria" w:cs="Times New Roman"/>
-          <w:iCs/>
-          <w:sz w:val="21"/>
-          <w:szCs w:val="21"/>
-        </w:rPr>
-        <w:t>analytics.</w:t>
-      </w:r>
-    </w:p>
-    <w:p>
-      <w:pPr>
         <w:tabs>
           <w:tab w:val="left" w:pos="8240"/>
         </w:tabs>
@@ -2577,79 +2448,27 @@
           <w:sz w:val="21"/>
           <w:szCs w:val="21"/>
         </w:rPr>
-        <w:t>Conduc</w:t>
-      </w:r>
-      <w:r>
-        <w:rPr>
-          <w:rFonts w:ascii="Cambria" w:eastAsia="Times New Roman" w:hAnsi="Cambria" w:cs="Times New Roman"/>
-          <w:iCs/>
-          <w:sz w:val="21"/>
-          <w:szCs w:val="21"/>
-        </w:rPr>
-        <w:t>ted</w:t>
-      </w:r>
-      <w:r>
-        <w:rPr>
-          <w:rFonts w:ascii="Cambria" w:eastAsia="Times New Roman" w:hAnsi="Cambria" w:cs="Times New Roman"/>
-          <w:iCs/>
-          <w:sz w:val="21"/>
-          <w:szCs w:val="21"/>
-        </w:rPr>
-        <w:t xml:space="preserve"> user research to finalize </w:t>
-      </w:r>
-      <w:r>
-        <w:rPr>
-          <w:rFonts w:ascii="Cambria" w:eastAsia="Times New Roman" w:hAnsi="Cambria" w:cs="Times New Roman"/>
-          <w:iCs/>
-          <w:sz w:val="21"/>
-          <w:szCs w:val="21"/>
-        </w:rPr>
-        <w:t xml:space="preserve">the </w:t>
-      </w:r>
-      <w:r>
-        <w:rPr>
-          <w:rFonts w:ascii="Cambria" w:eastAsia="Times New Roman" w:hAnsi="Cambria" w:cs="Times New Roman"/>
-          <w:iCs/>
-          <w:sz w:val="21"/>
-          <w:szCs w:val="21"/>
-        </w:rPr>
-        <w:t>features</w:t>
-      </w:r>
-      <w:r>
-        <w:rPr>
-          <w:rFonts w:ascii="Cambria" w:eastAsia="Times New Roman" w:hAnsi="Cambria" w:cs="Times New Roman"/>
-          <w:iCs/>
-          <w:sz w:val="21"/>
-          <w:szCs w:val="21"/>
-        </w:rPr>
-        <w:t xml:space="preserve"> of</w:t>
-      </w:r>
-      <w:r>
-        <w:rPr>
-          <w:rFonts w:ascii="Cambria" w:eastAsia="Times New Roman" w:hAnsi="Cambria" w:cs="Times New Roman"/>
-          <w:iCs/>
-          <w:sz w:val="21"/>
-          <w:szCs w:val="21"/>
-        </w:rPr>
-        <w:t xml:space="preserve"> </w:t>
-      </w:r>
-      <w:r>
-        <w:rPr>
-          <w:rFonts w:ascii="Cambria" w:eastAsia="Times New Roman" w:hAnsi="Cambria" w:cs="Times New Roman"/>
-          <w:iCs/>
-          <w:sz w:val="21"/>
-          <w:szCs w:val="21"/>
-        </w:rPr>
-        <w:t>Millie’s internal website</w:t>
-      </w:r>
-      <w:r>
-        <w:rPr>
-          <w:rFonts w:ascii="Cambria" w:eastAsia="Times New Roman" w:hAnsi="Cambria" w:cs="Times New Roman"/>
-          <w:iCs/>
-          <w:sz w:val="21"/>
-          <w:szCs w:val="21"/>
-        </w:rPr>
-        <w:t>.</w:t>
+        <w:t xml:space="preserve">Conducted user research to finalize the features of Millie’s internal </w:t>
+      </w:r>
+      <w:proofErr w:type="gramStart"/>
+      <w:r>
+        <w:rPr>
+          <w:rFonts w:ascii="Cambria" w:eastAsia="Times New Roman" w:hAnsi="Cambria" w:cs="Times New Roman"/>
+          <w:iCs/>
+          <w:sz w:val="21"/>
+          <w:szCs w:val="21"/>
+        </w:rPr>
+        <w:t>website, and</w:t>
+      </w:r>
+      <w:proofErr w:type="gramEnd"/>
+      <w:r>
+        <w:rPr>
+          <w:rFonts w:ascii="Cambria" w:eastAsia="Times New Roman" w:hAnsi="Cambria" w:cs="Times New Roman"/>
+          <w:iCs/>
+          <w:sz w:val="21"/>
+          <w:szCs w:val="21"/>
+        </w:rPr>
+        <w:t xml:space="preserve"> designed the UI/UX via Figma.</w:t>
       </w:r>
     </w:p>
     <w:p>
@@ -2678,62 +2497,6 @@
           <w:sz w:val="21"/>
           <w:szCs w:val="21"/>
         </w:rPr>
-        <w:t xml:space="preserve">Designed the UI/UX of the </w:t>
-      </w:r>
-      <w:r>
-        <w:rPr>
-          <w:rFonts w:ascii="Cambria" w:eastAsia="Times New Roman" w:hAnsi="Cambria" w:cs="Times New Roman"/>
-          <w:iCs/>
-          <w:sz w:val="21"/>
-          <w:szCs w:val="21"/>
-        </w:rPr>
-        <w:t>website</w:t>
-      </w:r>
-      <w:r>
-        <w:rPr>
-          <w:rFonts w:ascii="Cambria" w:eastAsia="Times New Roman" w:hAnsi="Cambria" w:cs="Times New Roman"/>
-          <w:iCs/>
-          <w:sz w:val="21"/>
-          <w:szCs w:val="21"/>
-        </w:rPr>
-        <w:t xml:space="preserve"> </w:t>
-      </w:r>
-      <w:r>
-        <w:rPr>
-          <w:rFonts w:ascii="Cambria" w:eastAsia="Times New Roman" w:hAnsi="Cambria" w:cs="Times New Roman"/>
-          <w:iCs/>
-          <w:sz w:val="21"/>
-          <w:szCs w:val="21"/>
-        </w:rPr>
-        <w:t>through a Figma prototype.</w:t>
-      </w:r>
-    </w:p>
-    <w:p>
-      <w:pPr>
-        <w:pStyle w:val="ListParagraph"/>
-        <w:numPr>
-          <w:ilvl w:val="0"/>
-          <w:numId w:val="12"/>
-        </w:numPr>
-        <w:tabs>
-          <w:tab w:val="left" w:pos="8240"/>
-        </w:tabs>
-        <w:spacing w:before="34" w:after="0" w:line="240" w:lineRule="auto"/>
-        <w:ind w:right="-20"/>
-        <w:rPr>
-          <w:rFonts w:ascii="Cambria" w:eastAsia="Times New Roman" w:hAnsi="Cambria" w:cs="Times New Roman"/>
-          <w:iCs/>
-          <w:sz w:val="21"/>
-          <w:szCs w:val="21"/>
-        </w:rPr>
-      </w:pPr>
-      <w:r>
-        <w:rPr>
-          <w:rFonts w:ascii="Cambria" w:eastAsia="Times New Roman" w:hAnsi="Cambria" w:cs="Times New Roman"/>
-          <w:iCs/>
-          <w:sz w:val="21"/>
-          <w:szCs w:val="21"/>
-        </w:rPr>
         <w:t xml:space="preserve">Developed a </w:t>
       </w:r>
       <w:proofErr w:type="gramStart"/>
@@ -3155,8 +2918,8 @@
           <w:b/>
           <w:bCs/>
           <w:noProof/>
-          <w:sz w:val="18"/>
-          <w:szCs w:val="18"/>
+          <w:sz w:val="10"/>
+          <w:szCs w:val="10"/>
         </w:rPr>
       </w:pPr>
     </w:p>
@@ -3326,6 +3089,7 @@
           <w:szCs w:val="21"/>
         </w:rPr>
       </w:pPr>
+      <w:proofErr w:type="spellStart"/>
       <w:r>
         <w:rPr>
           <w:rFonts w:ascii="Cambria" w:eastAsia="Times New Roman" w:hAnsi="Cambria" w:cs="Times New Roman"/>
@@ -3336,8 +3100,432 @@
           <w:sz w:val="21"/>
           <w:szCs w:val="21"/>
         </w:rPr>
+        <w:t>Phobigone</w:t>
+      </w:r>
+      <w:proofErr w:type="spellEnd"/>
+      <w:r>
+        <w:rPr>
+          <w:rFonts w:ascii="Cambria" w:eastAsia="Times New Roman" w:hAnsi="Cambria" w:cs="Times New Roman"/>
+          <w:b/>
+          <w:bCs/>
+          <w:spacing w:val="-1"/>
+          <w:sz w:val="21"/>
+          <w:szCs w:val="21"/>
+        </w:rPr>
+        <w:t xml:space="preserve">     </w:t>
+      </w:r>
+      <w:r>
+        <w:rPr>
+          <w:rFonts w:ascii="Cambria" w:eastAsia="Times New Roman" w:hAnsi="Cambria" w:cs="Times New Roman"/>
+          <w:b/>
+          <w:bCs/>
+          <w:spacing w:val="-1"/>
+          <w:sz w:val="21"/>
+          <w:szCs w:val="21"/>
+        </w:rPr>
+        <w:t xml:space="preserve">                                         </w:t>
+      </w:r>
+      <w:r>
+        <w:rPr>
+          <w:rFonts w:ascii="Cambria" w:eastAsia="Times New Roman" w:hAnsi="Cambria" w:cs="Times New Roman"/>
+          <w:b/>
+          <w:bCs/>
+          <w:spacing w:val="-1"/>
+          <w:sz w:val="21"/>
+          <w:szCs w:val="21"/>
+        </w:rPr>
+        <w:t xml:space="preserve">                                                                                                                </w:t>
+      </w:r>
+      <w:r>
+        <w:rPr>
+          <w:rFonts w:ascii="Cambria" w:eastAsia="Times New Roman" w:hAnsi="Cambria" w:cs="Times New Roman"/>
+          <w:b/>
+          <w:bCs/>
+          <w:spacing w:val="-1"/>
+          <w:sz w:val="21"/>
+          <w:szCs w:val="21"/>
+        </w:rPr>
+        <w:tab/>
+        <w:t xml:space="preserve">      </w:t>
+      </w:r>
+      <w:r>
+        <w:rPr>
+          <w:rFonts w:ascii="Cambria" w:eastAsia="Times New Roman" w:hAnsi="Cambria" w:cs="Times New Roman"/>
+          <w:b/>
+          <w:bCs/>
+          <w:sz w:val="21"/>
+          <w:szCs w:val="21"/>
+        </w:rPr>
+        <w:t>Aug</w:t>
+      </w:r>
+      <w:r>
+        <w:rPr>
+          <w:rFonts w:ascii="Cambria" w:eastAsia="Times New Roman" w:hAnsi="Cambria" w:cs="Times New Roman"/>
+          <w:b/>
+          <w:bCs/>
+          <w:sz w:val="21"/>
+          <w:szCs w:val="21"/>
+        </w:rPr>
+        <w:t xml:space="preserve"> 202</w:t>
+      </w:r>
+      <w:r>
+        <w:rPr>
+          <w:rFonts w:ascii="Cambria" w:eastAsia="Times New Roman" w:hAnsi="Cambria" w:cs="Times New Roman"/>
+          <w:b/>
+          <w:bCs/>
+          <w:sz w:val="21"/>
+          <w:szCs w:val="21"/>
+        </w:rPr>
+        <w:t>2</w:t>
+      </w:r>
+      <w:r>
+        <w:rPr>
+          <w:rFonts w:ascii="Cambria" w:eastAsia="Times New Roman" w:hAnsi="Cambria" w:cs="Times New Roman"/>
+          <w:b/>
+          <w:bCs/>
+          <w:sz w:val="21"/>
+          <w:szCs w:val="21"/>
+        </w:rPr>
+        <w:t xml:space="preserve"> - </w:t>
+      </w:r>
+      <w:r>
+        <w:rPr>
+          <w:rFonts w:ascii="Cambria" w:eastAsia="Times New Roman" w:hAnsi="Cambria" w:cs="Times New Roman"/>
+          <w:b/>
+          <w:bCs/>
+          <w:sz w:val="21"/>
+          <w:szCs w:val="21"/>
+        </w:rPr>
+        <w:t>Dec</w:t>
+      </w:r>
+      <w:r>
+        <w:rPr>
+          <w:rFonts w:ascii="Cambria" w:eastAsia="Times New Roman" w:hAnsi="Cambria" w:cs="Times New Roman"/>
+          <w:b/>
+          <w:bCs/>
+          <w:sz w:val="21"/>
+          <w:szCs w:val="21"/>
+        </w:rPr>
+        <w:t xml:space="preserve"> 202</w:t>
+      </w:r>
+      <w:r>
+        <w:rPr>
+          <w:rFonts w:ascii="Cambria" w:eastAsia="Times New Roman" w:hAnsi="Cambria" w:cs="Times New Roman"/>
+          <w:b/>
+          <w:bCs/>
+          <w:sz w:val="21"/>
+          <w:szCs w:val="21"/>
+        </w:rPr>
+        <w:t>2</w:t>
+      </w:r>
+    </w:p>
+    <w:p>
+      <w:pPr>
+        <w:tabs>
+          <w:tab w:val="left" w:pos="8240"/>
+        </w:tabs>
+        <w:spacing w:before="34" w:after="0" w:line="240" w:lineRule="auto"/>
+        <w:ind w:right="-20"/>
+        <w:rPr>
+          <w:rFonts w:ascii="Cambria" w:eastAsia="Times New Roman" w:hAnsi="Cambria" w:cs="Times New Roman"/>
+          <w:i/>
+          <w:iCs/>
+          <w:sz w:val="21"/>
+          <w:szCs w:val="21"/>
+        </w:rPr>
+      </w:pPr>
+      <w:r>
+        <w:rPr>
+          <w:rFonts w:ascii="Cambria" w:eastAsia="Times New Roman" w:hAnsi="Cambria" w:cs="Times New Roman"/>
+          <w:i/>
+          <w:iCs/>
+          <w:sz w:val="21"/>
+          <w:szCs w:val="21"/>
+        </w:rPr>
+        <w:t xml:space="preserve">VR </w:t>
+      </w:r>
+      <w:r>
+        <w:rPr>
+          <w:rFonts w:ascii="Cambria" w:eastAsia="Times New Roman" w:hAnsi="Cambria" w:cs="Times New Roman"/>
+          <w:i/>
+          <w:iCs/>
+          <w:sz w:val="21"/>
+          <w:szCs w:val="21"/>
+        </w:rPr>
+        <w:t xml:space="preserve">game </w:t>
+      </w:r>
+      <w:r>
+        <w:rPr>
+          <w:rFonts w:ascii="Cambria" w:eastAsia="Times New Roman" w:hAnsi="Cambria" w:cs="Times New Roman"/>
+          <w:i/>
+          <w:iCs/>
+          <w:sz w:val="21"/>
+          <w:szCs w:val="21"/>
+        </w:rPr>
+        <w:t>app</w:t>
+      </w:r>
+      <w:r>
+        <w:rPr>
+          <w:rFonts w:ascii="Cambria" w:eastAsia="Times New Roman" w:hAnsi="Cambria" w:cs="Times New Roman"/>
+          <w:i/>
+          <w:iCs/>
+          <w:sz w:val="21"/>
+          <w:szCs w:val="21"/>
+        </w:rPr>
+        <w:t>lication</w:t>
+      </w:r>
+      <w:r>
+        <w:rPr>
+          <w:rFonts w:ascii="Cambria" w:eastAsia="Times New Roman" w:hAnsi="Cambria" w:cs="Times New Roman"/>
+          <w:i/>
+          <w:iCs/>
+          <w:sz w:val="21"/>
+          <w:szCs w:val="21"/>
+        </w:rPr>
+        <w:t xml:space="preserve"> </w:t>
+      </w:r>
+      <w:r>
+        <w:rPr>
+          <w:rFonts w:ascii="Cambria" w:eastAsia="Times New Roman" w:hAnsi="Cambria" w:cs="Times New Roman"/>
+          <w:i/>
+          <w:iCs/>
+          <w:sz w:val="21"/>
+          <w:szCs w:val="21"/>
+        </w:rPr>
+        <w:t xml:space="preserve">to help users overcome their </w:t>
+      </w:r>
+      <w:r>
+        <w:rPr>
+          <w:rFonts w:ascii="Cambria" w:eastAsia="Times New Roman" w:hAnsi="Cambria" w:cs="Times New Roman"/>
+          <w:i/>
+          <w:iCs/>
+          <w:sz w:val="21"/>
+          <w:szCs w:val="21"/>
+        </w:rPr>
+        <w:t>phobias (fear of the dark, heights, small spaces).</w:t>
+      </w:r>
+    </w:p>
+    <w:p>
+      <w:pPr>
+        <w:pStyle w:val="ListParagraph"/>
+        <w:numPr>
+          <w:ilvl w:val="0"/>
+          <w:numId w:val="4"/>
+        </w:numPr>
+        <w:tabs>
+          <w:tab w:val="left" w:pos="8240"/>
+        </w:tabs>
+        <w:spacing w:before="34" w:after="0" w:line="240" w:lineRule="auto"/>
+        <w:ind w:right="-20"/>
+        <w:rPr>
+          <w:rFonts w:ascii="Cambria" w:eastAsia="Times New Roman" w:hAnsi="Cambria" w:cs="Times New Roman"/>
+          <w:iCs/>
+          <w:sz w:val="21"/>
+          <w:szCs w:val="21"/>
+        </w:rPr>
+      </w:pPr>
+      <w:r>
+        <w:rPr>
+          <w:rFonts w:ascii="Cambria" w:eastAsia="Times New Roman" w:hAnsi="Cambria" w:cs="Times New Roman"/>
+          <w:iCs/>
+          <w:sz w:val="21"/>
+          <w:szCs w:val="21"/>
+        </w:rPr>
+        <w:t xml:space="preserve">Designed </w:t>
+      </w:r>
+      <w:r>
+        <w:rPr>
+          <w:rFonts w:ascii="Cambria" w:eastAsia="Times New Roman" w:hAnsi="Cambria" w:cs="Times New Roman"/>
+          <w:iCs/>
+          <w:sz w:val="21"/>
+          <w:szCs w:val="21"/>
+        </w:rPr>
+        <w:t>a</w:t>
+      </w:r>
+      <w:r>
+        <w:rPr>
+          <w:rFonts w:ascii="Cambria" w:eastAsia="Times New Roman" w:hAnsi="Cambria" w:cs="Times New Roman"/>
+          <w:iCs/>
+          <w:sz w:val="21"/>
+          <w:szCs w:val="21"/>
+        </w:rPr>
+        <w:t xml:space="preserve"> scene in </w:t>
+      </w:r>
+      <w:r>
+        <w:rPr>
+          <w:rFonts w:ascii="Cambria" w:eastAsia="Times New Roman" w:hAnsi="Cambria" w:cs="Times New Roman"/>
+          <w:i/>
+          <w:sz w:val="21"/>
+          <w:szCs w:val="21"/>
+        </w:rPr>
+        <w:t>Unity</w:t>
+      </w:r>
+      <w:r>
+        <w:rPr>
+          <w:rFonts w:ascii="Cambria" w:eastAsia="Times New Roman" w:hAnsi="Cambria" w:cs="Times New Roman"/>
+          <w:iCs/>
+          <w:sz w:val="21"/>
+          <w:szCs w:val="21"/>
+        </w:rPr>
+        <w:t xml:space="preserve"> depicting a</w:t>
+      </w:r>
+      <w:r>
+        <w:rPr>
+          <w:rFonts w:ascii="Cambria" w:eastAsia="Times New Roman" w:hAnsi="Cambria" w:cs="Times New Roman"/>
+          <w:iCs/>
+          <w:sz w:val="21"/>
+          <w:szCs w:val="21"/>
+        </w:rPr>
+        <w:t xml:space="preserve"> realistic cityscape with 3D </w:t>
+      </w:r>
+      <w:r>
+        <w:rPr>
+          <w:rFonts w:ascii="Cambria" w:eastAsia="Times New Roman" w:hAnsi="Cambria" w:cs="Times New Roman"/>
+          <w:iCs/>
+          <w:sz w:val="21"/>
+          <w:szCs w:val="21"/>
+        </w:rPr>
+        <w:t>building</w:t>
+      </w:r>
+      <w:r>
+        <w:rPr>
+          <w:rFonts w:ascii="Cambria" w:eastAsia="Times New Roman" w:hAnsi="Cambria" w:cs="Times New Roman"/>
+          <w:iCs/>
+          <w:sz w:val="21"/>
+          <w:szCs w:val="21"/>
+        </w:rPr>
+        <w:t xml:space="preserve">, </w:t>
+      </w:r>
+      <w:r>
+        <w:rPr>
+          <w:rFonts w:ascii="Cambria" w:eastAsia="Times New Roman" w:hAnsi="Cambria" w:cs="Times New Roman"/>
+          <w:iCs/>
+          <w:sz w:val="21"/>
+          <w:szCs w:val="21"/>
+        </w:rPr>
+        <w:t>animated objects</w:t>
+      </w:r>
+      <w:r>
+        <w:rPr>
+          <w:rFonts w:ascii="Cambria" w:eastAsia="Times New Roman" w:hAnsi="Cambria" w:cs="Times New Roman"/>
+          <w:iCs/>
+          <w:sz w:val="21"/>
+          <w:szCs w:val="21"/>
+        </w:rPr>
+        <w:t>, and collectable items.</w:t>
+      </w:r>
+    </w:p>
+    <w:p>
+      <w:pPr>
+        <w:pStyle w:val="ListParagraph"/>
+        <w:numPr>
+          <w:ilvl w:val="0"/>
+          <w:numId w:val="4"/>
+        </w:numPr>
+        <w:tabs>
+          <w:tab w:val="left" w:pos="8240"/>
+        </w:tabs>
+        <w:spacing w:before="34" w:after="0" w:line="240" w:lineRule="auto"/>
+        <w:ind w:right="-20"/>
+        <w:rPr>
+          <w:rFonts w:ascii="Cambria" w:eastAsia="Times New Roman" w:hAnsi="Cambria" w:cs="Times New Roman"/>
+          <w:iCs/>
+          <w:sz w:val="21"/>
+          <w:szCs w:val="21"/>
+        </w:rPr>
+      </w:pPr>
+      <w:r>
+        <w:rPr>
+          <w:rFonts w:ascii="Cambria" w:eastAsia="Times New Roman" w:hAnsi="Cambria" w:cs="Times New Roman"/>
+          <w:iCs/>
+          <w:sz w:val="21"/>
+          <w:szCs w:val="21"/>
+        </w:rPr>
+        <w:t>Ev</w:t>
+      </w:r>
+      <w:r>
+        <w:rPr>
+          <w:rFonts w:ascii="Cambria" w:eastAsia="Times New Roman" w:hAnsi="Cambria" w:cs="Times New Roman"/>
+          <w:iCs/>
+          <w:sz w:val="21"/>
+          <w:szCs w:val="21"/>
+        </w:rPr>
+        <w:t>aluat</w:t>
+      </w:r>
+      <w:r>
+        <w:rPr>
+          <w:rFonts w:ascii="Cambria" w:eastAsia="Times New Roman" w:hAnsi="Cambria" w:cs="Times New Roman"/>
+          <w:iCs/>
+          <w:sz w:val="21"/>
+          <w:szCs w:val="21"/>
+        </w:rPr>
+        <w:t>ed the quality, effectiveness, and efficiency of</w:t>
+      </w:r>
+      <w:r>
+        <w:rPr>
+          <w:rFonts w:ascii="Cambria" w:eastAsia="Times New Roman" w:hAnsi="Cambria" w:cs="Times New Roman"/>
+          <w:iCs/>
+          <w:sz w:val="21"/>
+          <w:szCs w:val="21"/>
+        </w:rPr>
+        <w:t xml:space="preserve"> </w:t>
+      </w:r>
+      <w:r>
+        <w:rPr>
+          <w:rFonts w:ascii="Cambria" w:eastAsia="Times New Roman" w:hAnsi="Cambria" w:cs="Times New Roman"/>
+          <w:iCs/>
+          <w:sz w:val="21"/>
+          <w:szCs w:val="21"/>
+        </w:rPr>
+        <w:t>the app</w:t>
+      </w:r>
+      <w:r>
+        <w:rPr>
+          <w:rFonts w:ascii="Cambria" w:eastAsia="Times New Roman" w:hAnsi="Cambria" w:cs="Times New Roman"/>
+          <w:iCs/>
+          <w:sz w:val="21"/>
+          <w:szCs w:val="21"/>
+        </w:rPr>
+        <w:t xml:space="preserve"> through usability testing</w:t>
+      </w:r>
+      <w:r>
+        <w:rPr>
+          <w:rFonts w:ascii="Cambria" w:eastAsia="Times New Roman" w:hAnsi="Cambria" w:cs="Times New Roman"/>
+          <w:iCs/>
+          <w:sz w:val="21"/>
+          <w:szCs w:val="21"/>
+        </w:rPr>
+        <w:t>.</w:t>
+      </w:r>
+    </w:p>
+    <w:p>
+      <w:pPr>
+        <w:tabs>
+          <w:tab w:val="left" w:pos="8240"/>
+        </w:tabs>
+        <w:spacing w:before="34" w:after="0" w:line="240" w:lineRule="auto"/>
+        <w:ind w:right="-20"/>
+        <w:rPr>
+          <w:rFonts w:ascii="Cambria" w:eastAsia="Times New Roman" w:hAnsi="Cambria" w:cs="Times New Roman"/>
+          <w:iCs/>
+          <w:sz w:val="21"/>
+          <w:szCs w:val="21"/>
+        </w:rPr>
+      </w:pPr>
+      <w:proofErr w:type="spellStart"/>
+      <w:r>
+        <w:rPr>
+          <w:rFonts w:ascii="Cambria" w:eastAsia="Times New Roman" w:hAnsi="Cambria" w:cs="Times New Roman"/>
+          <w:b/>
+          <w:bCs/>
+          <w:iCs/>
+          <w:spacing w:val="-1"/>
+          <w:sz w:val="21"/>
+          <w:szCs w:val="21"/>
+        </w:rPr>
         <w:t>BalanceBuddy</w:t>
       </w:r>
+      <w:proofErr w:type="spellEnd"/>
       <w:r>
         <w:rPr>
           <w:rFonts w:ascii="Cambria" w:eastAsia="Times New Roman" w:hAnsi="Cambria" w:cs="Times New Roman"/>
@@ -5015,196 +5203,6 @@
           <w:sz w:val="21"/>
           <w:szCs w:val="21"/>
         </w:rPr>
-        <w:t xml:space="preserve">International Student Mentor, University of Rochester                                                        </w:t>
-      </w:r>
-      <w:r>
-        <w:rPr>
-          <w:rFonts w:ascii="Cambria" w:eastAsia="Times New Roman" w:hAnsi="Cambria" w:cs="Times New Roman"/>
-          <w:b/>
-          <w:bCs/>
-          <w:sz w:val="21"/>
-          <w:szCs w:val="21"/>
-        </w:rPr>
-        <w:t xml:space="preserve">     </w:t>
-      </w:r>
-      <w:r>
-        <w:rPr>
-          <w:rFonts w:ascii="Cambria" w:eastAsia="Times New Roman" w:hAnsi="Cambria" w:cs="Times New Roman"/>
-          <w:b/>
-          <w:bCs/>
-          <w:sz w:val="21"/>
-          <w:szCs w:val="21"/>
-        </w:rPr>
-        <w:t xml:space="preserve">  </w:t>
-      </w:r>
-      <w:r>
-        <w:rPr>
-          <w:rFonts w:ascii="Cambria" w:eastAsia="Times New Roman" w:hAnsi="Cambria" w:cs="Times New Roman"/>
-          <w:b/>
-          <w:bCs/>
-          <w:sz w:val="21"/>
-          <w:szCs w:val="21"/>
-        </w:rPr>
-        <w:t xml:space="preserve">    </w:t>
-      </w:r>
-      <w:r>
-        <w:rPr>
-          <w:rFonts w:ascii="Cambria" w:eastAsia="Times New Roman" w:hAnsi="Cambria" w:cs="Times New Roman"/>
-          <w:b/>
-          <w:bCs/>
-          <w:sz w:val="21"/>
-          <w:szCs w:val="21"/>
-        </w:rPr>
-        <w:t xml:space="preserve"> </w:t>
-      </w:r>
-      <w:r>
-        <w:rPr>
-          <w:rFonts w:ascii="Cambria" w:eastAsia="Times New Roman" w:hAnsi="Cambria" w:cs="Times New Roman"/>
-          <w:b/>
-          <w:bCs/>
-          <w:sz w:val="21"/>
-          <w:szCs w:val="21"/>
-        </w:rPr>
-        <w:t xml:space="preserve"> </w:t>
-      </w:r>
-      <w:r>
-        <w:rPr>
-          <w:rFonts w:ascii="Cambria" w:eastAsia="Times New Roman" w:hAnsi="Cambria" w:cs="Times New Roman"/>
-          <w:b/>
-          <w:bCs/>
-          <w:sz w:val="21"/>
-          <w:szCs w:val="21"/>
-        </w:rPr>
-        <w:t xml:space="preserve">July 2020 </w:t>
-      </w:r>
-      <w:r>
-        <w:rPr>
-          <w:rFonts w:ascii="Cambria" w:eastAsia="Times New Roman" w:hAnsi="Cambria" w:cs="Times New Roman"/>
-          <w:b/>
-          <w:bCs/>
-          <w:sz w:val="21"/>
-          <w:szCs w:val="21"/>
-        </w:rPr>
-        <w:t>-</w:t>
-      </w:r>
-      <w:r>
-        <w:rPr>
-          <w:rFonts w:ascii="Cambria" w:eastAsia="Times New Roman" w:hAnsi="Cambria" w:cs="Times New Roman"/>
-          <w:b/>
-          <w:bCs/>
-          <w:sz w:val="21"/>
-          <w:szCs w:val="21"/>
-        </w:rPr>
-        <w:t xml:space="preserve"> Nov 2020</w:t>
-      </w:r>
-    </w:p>
-    <w:p>
-      <w:pPr>
-        <w:numPr>
-          <w:ilvl w:val="0"/>
-          <w:numId w:val="4"/>
-        </w:numPr>
-        <w:tabs>
-          <w:tab w:val="left" w:pos="8240"/>
-        </w:tabs>
-        <w:spacing w:before="34" w:after="0" w:line="240" w:lineRule="auto"/>
-        <w:ind w:right="-20"/>
-        <w:rPr>
-          <w:rFonts w:ascii="Cambria" w:eastAsia="Times New Roman" w:hAnsi="Cambria" w:cs="Times New Roman"/>
-          <w:spacing w:val="1"/>
-          <w:sz w:val="21"/>
-          <w:szCs w:val="21"/>
-        </w:rPr>
-      </w:pPr>
-      <w:r>
-        <w:rPr>
-          <w:rFonts w:ascii="Cambria" w:eastAsia="Times New Roman" w:hAnsi="Cambria" w:cs="Times New Roman"/>
-          <w:spacing w:val="1"/>
-          <w:sz w:val="21"/>
-          <w:szCs w:val="21"/>
-        </w:rPr>
-        <w:t>Guided in</w:t>
-      </w:r>
-      <w:r>
-        <w:rPr>
-          <w:rFonts w:ascii="Cambria" w:eastAsia="Times New Roman" w:hAnsi="Cambria" w:cs="Times New Roman"/>
-          <w:spacing w:val="1"/>
-          <w:sz w:val="21"/>
-          <w:szCs w:val="21"/>
-        </w:rPr>
-        <w:t>coming international students and smooth</w:t>
-      </w:r>
-      <w:r>
-        <w:rPr>
-          <w:rFonts w:ascii="Cambria" w:eastAsia="Times New Roman" w:hAnsi="Cambria" w:cs="Times New Roman"/>
-          <w:spacing w:val="1"/>
-          <w:sz w:val="21"/>
-          <w:szCs w:val="21"/>
-        </w:rPr>
-        <w:t>en</w:t>
-      </w:r>
-      <w:r>
-        <w:rPr>
-          <w:rFonts w:ascii="Cambria" w:eastAsia="Times New Roman" w:hAnsi="Cambria" w:cs="Times New Roman"/>
-          <w:spacing w:val="1"/>
-          <w:sz w:val="21"/>
-          <w:szCs w:val="21"/>
-        </w:rPr>
-        <w:t xml:space="preserve"> their transition to the </w:t>
-      </w:r>
-      <w:r>
-        <w:rPr>
-          <w:rFonts w:ascii="Cambria" w:eastAsia="Times New Roman" w:hAnsi="Cambria" w:cs="Times New Roman"/>
-          <w:spacing w:val="1"/>
-          <w:sz w:val="21"/>
-          <w:szCs w:val="21"/>
-        </w:rPr>
-        <w:t>U.S. culture and academic</w:t>
-      </w:r>
-      <w:r>
-        <w:rPr>
-          <w:rFonts w:ascii="Cambria" w:eastAsia="Times New Roman" w:hAnsi="Cambria" w:cs="Times New Roman"/>
-          <w:spacing w:val="1"/>
-          <w:sz w:val="21"/>
-          <w:szCs w:val="21"/>
-        </w:rPr>
-        <w:t>s</w:t>
-      </w:r>
-      <w:r>
-        <w:rPr>
-          <w:rFonts w:ascii="Cambria" w:eastAsia="Times New Roman" w:hAnsi="Cambria" w:cs="Times New Roman"/>
-          <w:spacing w:val="1"/>
-          <w:sz w:val="21"/>
-          <w:szCs w:val="21"/>
-        </w:rPr>
-        <w:t>.</w:t>
-      </w:r>
-    </w:p>
-    <w:p>
-      <w:pPr>
-        <w:tabs>
-          <w:tab w:val="left" w:pos="8240"/>
-          <w:tab w:val="left" w:pos="9523"/>
-        </w:tabs>
-        <w:spacing w:before="34" w:after="0" w:line="240" w:lineRule="auto"/>
-        <w:ind w:right="-20"/>
-        <w:rPr>
-          <w:rFonts w:ascii="Cambria" w:eastAsia="Times New Roman" w:hAnsi="Cambria" w:cs="Times New Roman"/>
-          <w:b/>
-          <w:bCs/>
-          <w:sz w:val="21"/>
-          <w:szCs w:val="21"/>
-        </w:rPr>
-      </w:pPr>
-      <w:r>
-        <w:rPr>
-          <w:rFonts w:ascii="Cambria" w:eastAsia="Times New Roman" w:hAnsi="Cambria" w:cs="Times New Roman"/>
-          <w:b/>
-          <w:bCs/>
-          <w:spacing w:val="1"/>
-          <w:sz w:val="21"/>
-          <w:szCs w:val="21"/>
-        </w:rPr>
         <w:t xml:space="preserve">High School Students Mentor, </w:t>
       </w:r>
       <w:proofErr w:type="spellStart"/>
@@ -5329,7 +5327,7 @@
           <w:sz w:val="21"/>
           <w:szCs w:val="21"/>
         </w:rPr>
-        <w:t xml:space="preserve">high school students through </w:t>
+        <w:t xml:space="preserve">international </w:t>
       </w:r>
       <w:r>
         <w:rPr>
@@ -5338,7 +5336,7 @@
           <w:sz w:val="21"/>
           <w:szCs w:val="21"/>
         </w:rPr>
-        <w:t xml:space="preserve">the U.S. </w:t>
+        <w:t>high</w:t>
       </w:r>
       <w:r>
         <w:rPr>
@@ -5347,7 +5345,7 @@
           <w:sz w:val="21"/>
           <w:szCs w:val="21"/>
         </w:rPr>
-        <w:t>colleges’ application process</w:t>
+        <w:t>-</w:t>
       </w:r>
       <w:r>
         <w:rPr>
@@ -5356,26 +5354,62 @@
           <w:sz w:val="21"/>
           <w:szCs w:val="21"/>
         </w:rPr>
-        <w:t>, through 1 hour bi-weekly meeting.</w:t>
-      </w:r>
-    </w:p>
-    <w:p>
-      <w:pPr>
-        <w:tabs>
-          <w:tab w:val="left" w:pos="8240"/>
-          <w:tab w:val="left" w:pos="9523"/>
-        </w:tabs>
-        <w:spacing w:before="34" w:after="0" w:line="240" w:lineRule="auto"/>
-        <w:ind w:right="-20"/>
-        <w:rPr>
-          <w:rFonts w:ascii="Cambria" w:eastAsia="Times New Roman" w:hAnsi="Cambria" w:cs="Times New Roman"/>
-          <w:b/>
-          <w:bCs/>
+        <w:t xml:space="preserve">school students </w:t>
+      </w:r>
+      <w:r>
+        <w:rPr>
+          <w:rFonts w:ascii="Cambria" w:eastAsia="Times New Roman" w:hAnsi="Cambria" w:cs="Times New Roman"/>
           <w:spacing w:val="1"/>
           <w:sz w:val="21"/>
           <w:szCs w:val="21"/>
         </w:rPr>
-      </w:pPr>
+        <w:t xml:space="preserve">through their </w:t>
+      </w:r>
+      <w:r>
+        <w:rPr>
+          <w:rFonts w:ascii="Cambria" w:eastAsia="Times New Roman" w:hAnsi="Cambria" w:cs="Times New Roman"/>
+          <w:spacing w:val="1"/>
+          <w:sz w:val="21"/>
+          <w:szCs w:val="21"/>
+        </w:rPr>
+        <w:t xml:space="preserve">U.S. </w:t>
+      </w:r>
+      <w:r>
+        <w:rPr>
+          <w:rFonts w:ascii="Cambria" w:eastAsia="Times New Roman" w:hAnsi="Cambria" w:cs="Times New Roman"/>
+          <w:spacing w:val="1"/>
+          <w:sz w:val="21"/>
+          <w:szCs w:val="21"/>
+        </w:rPr>
+        <w:t>colleges’ application</w:t>
+      </w:r>
+      <w:r>
+        <w:rPr>
+          <w:rFonts w:ascii="Cambria" w:eastAsia="Times New Roman" w:hAnsi="Cambria" w:cs="Times New Roman"/>
+          <w:spacing w:val="1"/>
+          <w:sz w:val="21"/>
+          <w:szCs w:val="21"/>
+        </w:rPr>
+        <w:t xml:space="preserve">, </w:t>
+      </w:r>
+      <w:r>
+        <w:rPr>
+          <w:rFonts w:ascii="Cambria" w:eastAsia="Times New Roman" w:hAnsi="Cambria" w:cs="Times New Roman"/>
+          <w:spacing w:val="1"/>
+          <w:sz w:val="21"/>
+          <w:szCs w:val="21"/>
+        </w:rPr>
+        <w:t>via</w:t>
+      </w:r>
+      <w:r>
+        <w:rPr>
+          <w:rFonts w:ascii="Cambria" w:eastAsia="Times New Roman" w:hAnsi="Cambria" w:cs="Times New Roman"/>
+          <w:spacing w:val="1"/>
+          <w:sz w:val="21"/>
+          <w:szCs w:val="21"/>
+        </w:rPr>
+        <w:t xml:space="preserve"> 1 hour bi-weekly meeting.</w:t>
+      </w:r>
       <w:r>
         <w:rPr>
           <w:rFonts w:ascii="Cambria" w:eastAsia="Times New Roman" w:hAnsi="Cambria" w:cs="Times New Roman"/>
@@ -5709,6 +5743,14 @@
           <w:szCs w:val="21"/>
         </w:rPr>
         <w:t>, Unreal Engine</w:t>
+      </w:r>
+      <w:r>
+        <w:rPr>
+          <w:rFonts w:ascii="Cambria" w:eastAsia="Times New Roman" w:hAnsi="Cambria" w:cs="Times New Roman"/>
+          <w:sz w:val="21"/>
+          <w:szCs w:val="21"/>
+        </w:rPr>
+        <w:t>, Unity</w:t>
       </w:r>
     </w:p>
     <w:p>
@@ -8248,7 +8290,6 @@
   <w:style w:type="character" w:default="1" w:styleId="DefaultParagraphFont">
     <w:name w:val="Default Paragraph Font"/>
     <w:uiPriority w:val="1"/>
-    <w:semiHidden/>
     <w:unhideWhenUsed/>
   </w:style>
   <w:style w:type="table" w:default="1" w:styleId="TableNormal">

</xml_diff>

<commit_message>
added shentech and computer graphics
</commit_message>
<xml_diff>
--- a/BesmelhAlshaalan_Resume.docx
+++ b/BesmelhAlshaalan_Resume.docx
@@ -455,6 +455,16 @@
         <w:tab/>
         <w:t xml:space="preserve">                                 </w:t>
       </w:r>
+      <w:r>
+        <w:rPr>
+          <w:rFonts w:ascii="Cambria" w:eastAsia="Times New Roman" w:hAnsi="Cambria" w:cs="Times New Roman"/>
+          <w:i/>
+          <w:spacing w:val="-2"/>
+          <w:sz w:val="20"/>
+          <w:szCs w:val="20"/>
+        </w:rPr>
+        <w:t xml:space="preserve">   </w:t>
+      </w:r>
       <w:proofErr w:type="spellStart"/>
       <w:r>
         <w:rPr>
@@ -493,6 +503,7 @@
           <w:szCs w:val="20"/>
         </w:rPr>
       </w:pPr>
+      <w:proofErr w:type="gramStart"/>
       <w:r>
         <w:rPr>
           <w:rFonts w:ascii="Cambria" w:eastAsia="Times New Roman" w:hAnsi="Cambria" w:cs="Times New Roman"/>
@@ -524,7 +535,7 @@
         </w:rPr>
         <w:t>in Computer Science</w:t>
       </w:r>
-      <w:proofErr w:type="gramStart"/>
+      <w:proofErr w:type="gramEnd"/>
       <w:r>
         <w:rPr>
           <w:rFonts w:ascii="Cambria" w:eastAsia="Times New Roman" w:hAnsi="Cambria" w:cs="Times New Roman"/>
@@ -541,23 +552,21 @@
           <w:rFonts w:ascii="Cambria" w:eastAsia="Times New Roman" w:hAnsi="Cambria" w:cs="Times New Roman"/>
           <w:b/>
           <w:bCs/>
+          <w:sz w:val="20"/>
+          <w:szCs w:val="20"/>
+        </w:rPr>
+        <w:t xml:space="preserve">  </w:t>
+      </w:r>
+      <w:r>
+        <w:rPr>
+          <w:rFonts w:ascii="Cambria" w:eastAsia="Times New Roman" w:hAnsi="Cambria" w:cs="Times New Roman"/>
+          <w:b/>
+          <w:bCs/>
           <w:spacing w:val="1"/>
           <w:sz w:val="20"/>
           <w:szCs w:val="20"/>
         </w:rPr>
-        <w:t>Anticipated</w:t>
-      </w:r>
-      <w:proofErr w:type="gramEnd"/>
-      <w:r>
-        <w:rPr>
-          <w:rFonts w:ascii="Cambria" w:eastAsia="Times New Roman" w:hAnsi="Cambria" w:cs="Times New Roman"/>
-          <w:b/>
-          <w:bCs/>
-          <w:spacing w:val="1"/>
-          <w:sz w:val="20"/>
-          <w:szCs w:val="20"/>
-        </w:rPr>
-        <w:t xml:space="preserve"> </w:t>
+        <w:t xml:space="preserve">Anticipated </w:t>
       </w:r>
       <w:r>
         <w:rPr>
@@ -627,7 +636,37 @@
           <w:sz w:val="20"/>
           <w:szCs w:val="20"/>
         </w:rPr>
-        <w:t>: Computer Graphics, Data Analytics, Math for Machine Learning</w:t>
+        <w:t xml:space="preserve">: Computer Graphics, </w:t>
+      </w:r>
+      <w:r>
+        <w:rPr>
+          <w:rFonts w:ascii="Cambria" w:eastAsia="Times New Roman" w:hAnsi="Cambria" w:cs="Times New Roman"/>
+          <w:i/>
+          <w:iCs/>
+          <w:sz w:val="20"/>
+          <w:szCs w:val="20"/>
+        </w:rPr>
+        <w:t>Deep Learning for Machine Vision</w:t>
+      </w:r>
+      <w:r>
+        <w:rPr>
+          <w:rFonts w:ascii="Cambria" w:eastAsia="Times New Roman" w:hAnsi="Cambria" w:cs="Times New Roman"/>
+          <w:i/>
+          <w:iCs/>
+          <w:sz w:val="20"/>
+          <w:szCs w:val="20"/>
+        </w:rPr>
+        <w:t xml:space="preserve">, </w:t>
+      </w:r>
+      <w:r>
+        <w:rPr>
+          <w:rFonts w:ascii="Cambria" w:eastAsia="Times New Roman" w:hAnsi="Cambria" w:cs="Times New Roman"/>
+          <w:i/>
+          <w:iCs/>
+          <w:sz w:val="20"/>
+          <w:szCs w:val="20"/>
+        </w:rPr>
+        <w:t>Data Analytics, Math for Machine Learning</w:t>
       </w:r>
     </w:p>
     <w:p>
@@ -866,6 +905,16 @@
           <w:szCs w:val="20"/>
         </w:rPr>
         <w:t xml:space="preserve">  </w:t>
+      </w:r>
+      <w:r>
+        <w:rPr>
+          <w:rFonts w:ascii="Cambria" w:eastAsia="Times New Roman" w:hAnsi="Cambria" w:cs="Times New Roman"/>
+          <w:i/>
+          <w:spacing w:val="-2"/>
+          <w:sz w:val="20"/>
+          <w:szCs w:val="20"/>
+        </w:rPr>
+        <w:t xml:space="preserve">   </w:t>
       </w:r>
       <w:proofErr w:type="spellStart"/>
       <w:r>
@@ -1142,6 +1191,17 @@
           <w:szCs w:val="20"/>
         </w:rPr>
         <w:t xml:space="preserve">                        </w:t>
+      </w:r>
+      <w:r>
+        <w:rPr>
+          <w:rFonts w:ascii="Cambria" w:eastAsia="Times New Roman" w:hAnsi="Cambria" w:cs="Times New Roman"/>
+          <w:b/>
+          <w:bCs/>
+          <w:spacing w:val="1"/>
+          <w:sz w:val="20"/>
+          <w:szCs w:val="20"/>
+        </w:rPr>
+        <w:t xml:space="preserve">  </w:t>
       </w:r>
       <w:r>
         <w:rPr>
@@ -1597,7 +1657,7 @@
           <w:sz w:val="20"/>
           <w:szCs w:val="20"/>
         </w:rPr>
-        <w:t>Teaching Assistant</w:t>
+        <w:t>Directed Research</w:t>
       </w:r>
       <w:r>
         <w:rPr>
@@ -1619,8 +1679,9 @@
           <w:sz w:val="20"/>
           <w:szCs w:val="20"/>
         </w:rPr>
-        <w:t xml:space="preserve"> University of Rochester</w:t>
-      </w:r>
+        <w:t xml:space="preserve"> </w:t>
+      </w:r>
+      <w:proofErr w:type="spellStart"/>
       <w:r>
         <w:rPr>
           <w:rFonts w:ascii="Cambria" w:eastAsia="Times New Roman" w:hAnsi="Cambria" w:cs="Times New Roman"/>
@@ -1630,8 +1691,9 @@
           <w:sz w:val="20"/>
           <w:szCs w:val="20"/>
         </w:rPr>
-        <w:t xml:space="preserve">                             </w:t>
-      </w:r>
+        <w:t>Nanovisualization</w:t>
+      </w:r>
+      <w:proofErr w:type="spellEnd"/>
       <w:r>
         <w:rPr>
           <w:rFonts w:ascii="Cambria" w:eastAsia="Times New Roman" w:hAnsi="Cambria" w:cs="Times New Roman"/>
@@ -1641,7 +1703,7 @@
           <w:sz w:val="20"/>
           <w:szCs w:val="20"/>
         </w:rPr>
-        <w:t xml:space="preserve">                  </w:t>
+        <w:t xml:space="preserve"> Research Group,</w:t>
       </w:r>
       <w:r>
         <w:rPr>
@@ -1663,27 +1725,81 @@
           <w:sz w:val="20"/>
           <w:szCs w:val="20"/>
         </w:rPr>
-        <w:t xml:space="preserve">                                               </w:t>
-      </w:r>
-      <w:r>
-        <w:rPr>
-          <w:rFonts w:ascii="Cambria" w:eastAsia="Times New Roman" w:hAnsi="Cambria" w:cs="Times New Roman"/>
-          <w:b/>
-          <w:bCs/>
-          <w:sz w:val="20"/>
-          <w:szCs w:val="20"/>
-        </w:rPr>
-        <w:t>Aug 202</w:t>
-      </w:r>
-      <w:r>
-        <w:rPr>
-          <w:rFonts w:ascii="Cambria" w:eastAsia="Times New Roman" w:hAnsi="Cambria" w:cs="Times New Roman"/>
-          <w:b/>
-          <w:bCs/>
-          <w:sz w:val="20"/>
-          <w:szCs w:val="20"/>
-        </w:rPr>
-        <w:t>1</w:t>
+        <w:t>KAUST</w:t>
+      </w:r>
+      <w:r>
+        <w:rPr>
+          <w:rFonts w:ascii="Cambria" w:eastAsia="Times New Roman" w:hAnsi="Cambria" w:cs="Times New Roman"/>
+          <w:b/>
+          <w:bCs/>
+          <w:spacing w:val="-1"/>
+          <w:sz w:val="20"/>
+          <w:szCs w:val="20"/>
+        </w:rPr>
+        <w:t xml:space="preserve">                                                                 </w:t>
+      </w:r>
+      <w:r>
+        <w:rPr>
+          <w:rFonts w:ascii="Cambria" w:eastAsia="Times New Roman" w:hAnsi="Cambria" w:cs="Times New Roman"/>
+          <w:b/>
+          <w:bCs/>
+          <w:spacing w:val="-1"/>
+          <w:sz w:val="20"/>
+          <w:szCs w:val="20"/>
+        </w:rPr>
+        <w:t xml:space="preserve">      </w:t>
+      </w:r>
+      <w:r>
+        <w:rPr>
+          <w:rFonts w:ascii="Cambria" w:eastAsia="Times New Roman" w:hAnsi="Cambria" w:cs="Times New Roman"/>
+          <w:b/>
+          <w:bCs/>
+          <w:spacing w:val="-1"/>
+          <w:sz w:val="20"/>
+          <w:szCs w:val="20"/>
+        </w:rPr>
+        <w:t xml:space="preserve"> </w:t>
+      </w:r>
+      <w:r>
+        <w:rPr>
+          <w:rFonts w:ascii="Cambria" w:eastAsia="Times New Roman" w:hAnsi="Cambria" w:cs="Times New Roman"/>
+          <w:b/>
+          <w:bCs/>
+          <w:spacing w:val="-1"/>
+          <w:sz w:val="20"/>
+          <w:szCs w:val="20"/>
+        </w:rPr>
+        <w:t xml:space="preserve"> </w:t>
+      </w:r>
+      <w:r>
+        <w:rPr>
+          <w:rFonts w:ascii="Cambria" w:eastAsia="Times New Roman" w:hAnsi="Cambria" w:cs="Times New Roman"/>
+          <w:b/>
+          <w:bCs/>
+          <w:sz w:val="20"/>
+          <w:szCs w:val="20"/>
+        </w:rPr>
+        <w:t>Jan</w:t>
+      </w:r>
+      <w:r>
+        <w:rPr>
+          <w:rFonts w:ascii="Cambria" w:eastAsia="Times New Roman" w:hAnsi="Cambria" w:cs="Times New Roman"/>
+          <w:b/>
+          <w:bCs/>
+          <w:sz w:val="20"/>
+          <w:szCs w:val="20"/>
+        </w:rPr>
+        <w:t xml:space="preserve"> 202</w:t>
+      </w:r>
+      <w:r>
+        <w:rPr>
+          <w:rFonts w:ascii="Cambria" w:eastAsia="Times New Roman" w:hAnsi="Cambria" w:cs="Times New Roman"/>
+          <w:b/>
+          <w:bCs/>
+          <w:sz w:val="20"/>
+          <w:szCs w:val="20"/>
+        </w:rPr>
+        <w:t>4</w:t>
       </w:r>
       <w:r>
         <w:rPr>
@@ -1703,7 +1819,7 @@
           <w:sz w:val="20"/>
           <w:szCs w:val="20"/>
         </w:rPr>
-        <w:t xml:space="preserve"> May 2023</w:t>
+        <w:t xml:space="preserve"> Present</w:t>
       </w:r>
     </w:p>
     <w:p>
@@ -1732,25 +1848,173 @@
           <w:sz w:val="20"/>
           <w:szCs w:val="20"/>
         </w:rPr>
-        <w:t>Video Game Development class (Spring 2023), support</w:t>
-      </w:r>
-      <w:r>
-        <w:rPr>
-          <w:rFonts w:ascii="Cambria" w:eastAsia="Times New Roman" w:hAnsi="Cambria" w:cs="Times New Roman"/>
-          <w:iCs/>
-          <w:sz w:val="20"/>
-          <w:szCs w:val="20"/>
-        </w:rPr>
-        <w:t>ing</w:t>
-      </w:r>
-      <w:r>
-        <w:rPr>
-          <w:rFonts w:ascii="Cambria" w:eastAsia="Times New Roman" w:hAnsi="Cambria" w:cs="Times New Roman"/>
-          <w:iCs/>
-          <w:sz w:val="20"/>
-          <w:szCs w:val="20"/>
-        </w:rPr>
-        <w:t xml:space="preserve"> students as they develop games in Unreal Engine.</w:t>
+        <w:t xml:space="preserve">Converting an existing OpenGL based desktop application to </w:t>
+      </w:r>
+      <w:proofErr w:type="spellStart"/>
+      <w:r>
+        <w:rPr>
+          <w:rFonts w:ascii="Cambria" w:eastAsia="Times New Roman" w:hAnsi="Cambria" w:cs="Times New Roman"/>
+          <w:iCs/>
+          <w:sz w:val="20"/>
+          <w:szCs w:val="20"/>
+        </w:rPr>
+        <w:t>WebGPU</w:t>
+      </w:r>
+      <w:proofErr w:type="spellEnd"/>
+      <w:r>
+        <w:rPr>
+          <w:rFonts w:ascii="Cambria" w:eastAsia="Times New Roman" w:hAnsi="Cambria" w:cs="Times New Roman"/>
+          <w:iCs/>
+          <w:sz w:val="20"/>
+          <w:szCs w:val="20"/>
+        </w:rPr>
+        <w:t xml:space="preserve"> so it’s accessible on more platforms.</w:t>
+      </w:r>
+    </w:p>
+    <w:p>
+      <w:pPr>
+        <w:tabs>
+          <w:tab w:val="left" w:pos="8240"/>
+        </w:tabs>
+        <w:spacing w:before="34" w:after="0" w:line="240" w:lineRule="auto"/>
+        <w:ind w:right="-20"/>
+        <w:rPr>
+          <w:rFonts w:ascii="Cambria" w:eastAsia="Times New Roman" w:hAnsi="Cambria" w:cs="Times New Roman"/>
+          <w:i/>
+          <w:iCs/>
+          <w:spacing w:val="-1"/>
+          <w:sz w:val="20"/>
+          <w:szCs w:val="20"/>
+        </w:rPr>
+      </w:pPr>
+      <w:r>
+        <w:rPr>
+          <w:rFonts w:ascii="Cambria" w:eastAsia="Times New Roman" w:hAnsi="Cambria" w:cs="Times New Roman"/>
+          <w:b/>
+          <w:bCs/>
+          <w:iCs/>
+          <w:spacing w:val="-1"/>
+          <w:sz w:val="20"/>
+          <w:szCs w:val="20"/>
+        </w:rPr>
+        <w:t>Teaching Assistant</w:t>
+      </w:r>
+      <w:r>
+        <w:rPr>
+          <w:rFonts w:ascii="Cambria" w:eastAsia="Times New Roman" w:hAnsi="Cambria" w:cs="Times New Roman"/>
+          <w:b/>
+          <w:bCs/>
+          <w:spacing w:val="-1"/>
+          <w:sz w:val="20"/>
+          <w:szCs w:val="20"/>
+        </w:rPr>
+        <w:t>,</w:t>
+      </w:r>
+      <w:r>
+        <w:rPr>
+          <w:rFonts w:ascii="Cambria" w:eastAsia="Times New Roman" w:hAnsi="Cambria" w:cs="Times New Roman"/>
+          <w:b/>
+          <w:bCs/>
+          <w:spacing w:val="-1"/>
+          <w:sz w:val="20"/>
+          <w:szCs w:val="20"/>
+        </w:rPr>
+        <w:t xml:space="preserve"> University of Rochester</w:t>
+      </w:r>
+      <w:r>
+        <w:rPr>
+          <w:rFonts w:ascii="Cambria" w:eastAsia="Times New Roman" w:hAnsi="Cambria" w:cs="Times New Roman"/>
+          <w:b/>
+          <w:bCs/>
+          <w:spacing w:val="-1"/>
+          <w:sz w:val="20"/>
+          <w:szCs w:val="20"/>
+        </w:rPr>
+        <w:t xml:space="preserve">                             </w:t>
+      </w:r>
+      <w:r>
+        <w:rPr>
+          <w:rFonts w:ascii="Cambria" w:eastAsia="Times New Roman" w:hAnsi="Cambria" w:cs="Times New Roman"/>
+          <w:b/>
+          <w:bCs/>
+          <w:spacing w:val="-1"/>
+          <w:sz w:val="20"/>
+          <w:szCs w:val="20"/>
+        </w:rPr>
+        <w:t xml:space="preserve">                  </w:t>
+      </w:r>
+      <w:r>
+        <w:rPr>
+          <w:rFonts w:ascii="Cambria" w:eastAsia="Times New Roman" w:hAnsi="Cambria" w:cs="Times New Roman"/>
+          <w:b/>
+          <w:bCs/>
+          <w:spacing w:val="-1"/>
+          <w:sz w:val="20"/>
+          <w:szCs w:val="20"/>
+        </w:rPr>
+        <w:t xml:space="preserve"> </w:t>
+      </w:r>
+      <w:r>
+        <w:rPr>
+          <w:rFonts w:ascii="Cambria" w:eastAsia="Times New Roman" w:hAnsi="Cambria" w:cs="Times New Roman"/>
+          <w:b/>
+          <w:bCs/>
+          <w:spacing w:val="-1"/>
+          <w:sz w:val="20"/>
+          <w:szCs w:val="20"/>
+        </w:rPr>
+        <w:t xml:space="preserve">                                               </w:t>
+      </w:r>
+      <w:r>
+        <w:rPr>
+          <w:rFonts w:ascii="Cambria" w:eastAsia="Times New Roman" w:hAnsi="Cambria" w:cs="Times New Roman"/>
+          <w:b/>
+          <w:bCs/>
+          <w:spacing w:val="-1"/>
+          <w:sz w:val="20"/>
+          <w:szCs w:val="20"/>
+        </w:rPr>
+        <w:t xml:space="preserve">            </w:t>
+      </w:r>
+      <w:r>
+        <w:rPr>
+          <w:rFonts w:ascii="Cambria" w:eastAsia="Times New Roman" w:hAnsi="Cambria" w:cs="Times New Roman"/>
+          <w:b/>
+          <w:bCs/>
+          <w:sz w:val="20"/>
+          <w:szCs w:val="20"/>
+        </w:rPr>
+        <w:t>Aug 202</w:t>
+      </w:r>
+      <w:r>
+        <w:rPr>
+          <w:rFonts w:ascii="Cambria" w:eastAsia="Times New Roman" w:hAnsi="Cambria" w:cs="Times New Roman"/>
+          <w:b/>
+          <w:bCs/>
+          <w:sz w:val="20"/>
+          <w:szCs w:val="20"/>
+        </w:rPr>
+        <w:t>1</w:t>
+      </w:r>
+      <w:r>
+        <w:rPr>
+          <w:rFonts w:ascii="Cambria" w:eastAsia="Times New Roman" w:hAnsi="Cambria" w:cs="Times New Roman"/>
+          <w:b/>
+          <w:bCs/>
+          <w:sz w:val="20"/>
+          <w:szCs w:val="20"/>
+        </w:rPr>
+        <w:t xml:space="preserve"> –</w:t>
+      </w:r>
+      <w:r>
+        <w:rPr>
+          <w:rFonts w:ascii="Cambria" w:eastAsia="Times New Roman" w:hAnsi="Cambria" w:cs="Times New Roman"/>
+          <w:b/>
+          <w:bCs/>
+          <w:sz w:val="20"/>
+          <w:szCs w:val="20"/>
+        </w:rPr>
+        <w:t xml:space="preserve"> May 2023</w:t>
       </w:r>
     </w:p>
     <w:p>
@@ -1779,115 +2043,25 @@
           <w:sz w:val="20"/>
           <w:szCs w:val="20"/>
         </w:rPr>
-        <w:t>Recreational Graphics class (Fall 2022), s</w:t>
-      </w:r>
-      <w:r>
-        <w:rPr>
-          <w:rFonts w:ascii="Cambria" w:eastAsia="Times New Roman" w:hAnsi="Cambria" w:cs="Times New Roman"/>
-          <w:iCs/>
-          <w:sz w:val="20"/>
-          <w:szCs w:val="20"/>
-        </w:rPr>
-        <w:t>upport</w:t>
-      </w:r>
-      <w:r>
-        <w:rPr>
-          <w:rFonts w:ascii="Cambria" w:eastAsia="Times New Roman" w:hAnsi="Cambria" w:cs="Times New Roman"/>
-          <w:iCs/>
-          <w:sz w:val="20"/>
-          <w:szCs w:val="20"/>
-        </w:rPr>
-        <w:t>ed</w:t>
-      </w:r>
-      <w:r>
-        <w:rPr>
-          <w:rFonts w:ascii="Cambria" w:eastAsia="Times New Roman" w:hAnsi="Cambria" w:cs="Times New Roman"/>
-          <w:iCs/>
-          <w:sz w:val="20"/>
-          <w:szCs w:val="20"/>
-        </w:rPr>
-        <w:t xml:space="preserve"> students</w:t>
-      </w:r>
-      <w:r>
-        <w:rPr>
-          <w:rFonts w:ascii="Cambria" w:eastAsia="Times New Roman" w:hAnsi="Cambria" w:cs="Times New Roman"/>
-          <w:iCs/>
-          <w:sz w:val="20"/>
-          <w:szCs w:val="20"/>
-        </w:rPr>
-        <w:t xml:space="preserve"> as</w:t>
-      </w:r>
-      <w:r>
-        <w:rPr>
-          <w:rFonts w:ascii="Cambria" w:eastAsia="Times New Roman" w:hAnsi="Cambria" w:cs="Times New Roman"/>
-          <w:iCs/>
-          <w:sz w:val="20"/>
-          <w:szCs w:val="20"/>
-        </w:rPr>
-        <w:t xml:space="preserve"> </w:t>
-      </w:r>
-      <w:r>
-        <w:rPr>
-          <w:rFonts w:ascii="Cambria" w:eastAsia="Times New Roman" w:hAnsi="Cambria" w:cs="Times New Roman"/>
-          <w:iCs/>
-          <w:sz w:val="20"/>
-          <w:szCs w:val="20"/>
-        </w:rPr>
-        <w:t>they</w:t>
-      </w:r>
-      <w:r>
-        <w:rPr>
-          <w:rFonts w:ascii="Cambria" w:eastAsia="Times New Roman" w:hAnsi="Cambria" w:cs="Times New Roman"/>
-          <w:iCs/>
-          <w:sz w:val="20"/>
-          <w:szCs w:val="20"/>
-        </w:rPr>
-        <w:t xml:space="preserve"> 3D model</w:t>
-      </w:r>
-      <w:r>
-        <w:rPr>
-          <w:rFonts w:ascii="Cambria" w:eastAsia="Times New Roman" w:hAnsi="Cambria" w:cs="Times New Roman"/>
-          <w:iCs/>
-          <w:sz w:val="20"/>
-          <w:szCs w:val="20"/>
-        </w:rPr>
-        <w:t>ed</w:t>
-      </w:r>
-      <w:r>
-        <w:rPr>
-          <w:rFonts w:ascii="Cambria" w:eastAsia="Times New Roman" w:hAnsi="Cambria" w:cs="Times New Roman"/>
-          <w:iCs/>
-          <w:sz w:val="20"/>
-          <w:szCs w:val="20"/>
-        </w:rPr>
-        <w:t xml:space="preserve"> </w:t>
-      </w:r>
-      <w:r>
-        <w:rPr>
-          <w:rFonts w:ascii="Cambria" w:eastAsia="Times New Roman" w:hAnsi="Cambria" w:cs="Times New Roman"/>
-          <w:iCs/>
-          <w:sz w:val="20"/>
-          <w:szCs w:val="20"/>
-        </w:rPr>
-        <w:t>in</w:t>
-      </w:r>
-      <w:r>
-        <w:rPr>
-          <w:rFonts w:ascii="Cambria" w:eastAsia="Times New Roman" w:hAnsi="Cambria" w:cs="Times New Roman"/>
-          <w:iCs/>
-          <w:sz w:val="20"/>
-          <w:szCs w:val="20"/>
-        </w:rPr>
-        <w:t xml:space="preserve"> Blende</w:t>
-      </w:r>
-      <w:r>
-        <w:rPr>
-          <w:rFonts w:ascii="Cambria" w:eastAsia="Times New Roman" w:hAnsi="Cambria" w:cs="Times New Roman"/>
-          <w:iCs/>
-          <w:sz w:val="20"/>
-          <w:szCs w:val="20"/>
-        </w:rPr>
-        <w:t>r.</w:t>
+        <w:t>Video Game Development class (Spring 2023), support</w:t>
+      </w:r>
+      <w:r>
+        <w:rPr>
+          <w:rFonts w:ascii="Cambria" w:eastAsia="Times New Roman" w:hAnsi="Cambria" w:cs="Times New Roman"/>
+          <w:iCs/>
+          <w:sz w:val="20"/>
+          <w:szCs w:val="20"/>
+        </w:rPr>
+        <w:t>ing</w:t>
+      </w:r>
+      <w:r>
+        <w:rPr>
+          <w:rFonts w:ascii="Cambria" w:eastAsia="Times New Roman" w:hAnsi="Cambria" w:cs="Times New Roman"/>
+          <w:iCs/>
+          <w:sz w:val="20"/>
+          <w:szCs w:val="20"/>
+        </w:rPr>
+        <w:t xml:space="preserve"> students as they develop games in Unreal Engine.</w:t>
       </w:r>
     </w:p>
     <w:p>
@@ -1916,12 +2090,48 @@
           <w:sz w:val="20"/>
           <w:szCs w:val="20"/>
         </w:rPr>
-        <w:t>iOS Mobile App Development class (Fall 2021), helped students as they developed iOS</w:t>
-      </w:r>
-      <w:r>
-        <w:rPr>
-          <w:rFonts w:ascii="Cambria" w:eastAsia="Times New Roman" w:hAnsi="Cambria" w:cs="Times New Roman"/>
-          <w:i/>
+        <w:t>Recreational Graphics class (Fall 2022), s</w:t>
+      </w:r>
+      <w:r>
+        <w:rPr>
+          <w:rFonts w:ascii="Cambria" w:eastAsia="Times New Roman" w:hAnsi="Cambria" w:cs="Times New Roman"/>
+          <w:iCs/>
+          <w:sz w:val="20"/>
+          <w:szCs w:val="20"/>
+        </w:rPr>
+        <w:t>upport</w:t>
+      </w:r>
+      <w:r>
+        <w:rPr>
+          <w:rFonts w:ascii="Cambria" w:eastAsia="Times New Roman" w:hAnsi="Cambria" w:cs="Times New Roman"/>
+          <w:iCs/>
+          <w:sz w:val="20"/>
+          <w:szCs w:val="20"/>
+        </w:rPr>
+        <w:t>ed</w:t>
+      </w:r>
+      <w:r>
+        <w:rPr>
+          <w:rFonts w:ascii="Cambria" w:eastAsia="Times New Roman" w:hAnsi="Cambria" w:cs="Times New Roman"/>
+          <w:iCs/>
+          <w:sz w:val="20"/>
+          <w:szCs w:val="20"/>
+        </w:rPr>
+        <w:t xml:space="preserve"> students</w:t>
+      </w:r>
+      <w:r>
+        <w:rPr>
+          <w:rFonts w:ascii="Cambria" w:eastAsia="Times New Roman" w:hAnsi="Cambria" w:cs="Times New Roman"/>
+          <w:iCs/>
+          <w:sz w:val="20"/>
+          <w:szCs w:val="20"/>
+        </w:rPr>
+        <w:t xml:space="preserve"> as</w:t>
+      </w:r>
+      <w:r>
+        <w:rPr>
+          <w:rFonts w:ascii="Cambria" w:eastAsia="Times New Roman" w:hAnsi="Cambria" w:cs="Times New Roman"/>
+          <w:iCs/>
           <w:sz w:val="20"/>
           <w:szCs w:val="20"/>
         </w:rPr>
@@ -1934,11 +2144,70 @@
           <w:sz w:val="20"/>
           <w:szCs w:val="20"/>
         </w:rPr>
-        <w:t>apps in Swift.</w:t>
+        <w:t>they</w:t>
+      </w:r>
+      <w:r>
+        <w:rPr>
+          <w:rFonts w:ascii="Cambria" w:eastAsia="Times New Roman" w:hAnsi="Cambria" w:cs="Times New Roman"/>
+          <w:iCs/>
+          <w:sz w:val="20"/>
+          <w:szCs w:val="20"/>
+        </w:rPr>
+        <w:t xml:space="preserve"> 3D model</w:t>
+      </w:r>
+      <w:r>
+        <w:rPr>
+          <w:rFonts w:ascii="Cambria" w:eastAsia="Times New Roman" w:hAnsi="Cambria" w:cs="Times New Roman"/>
+          <w:iCs/>
+          <w:sz w:val="20"/>
+          <w:szCs w:val="20"/>
+        </w:rPr>
+        <w:t>ed</w:t>
+      </w:r>
+      <w:r>
+        <w:rPr>
+          <w:rFonts w:ascii="Cambria" w:eastAsia="Times New Roman" w:hAnsi="Cambria" w:cs="Times New Roman"/>
+          <w:iCs/>
+          <w:sz w:val="20"/>
+          <w:szCs w:val="20"/>
+        </w:rPr>
+        <w:t xml:space="preserve"> </w:t>
+      </w:r>
+      <w:r>
+        <w:rPr>
+          <w:rFonts w:ascii="Cambria" w:eastAsia="Times New Roman" w:hAnsi="Cambria" w:cs="Times New Roman"/>
+          <w:iCs/>
+          <w:sz w:val="20"/>
+          <w:szCs w:val="20"/>
+        </w:rPr>
+        <w:t>in</w:t>
+      </w:r>
+      <w:r>
+        <w:rPr>
+          <w:rFonts w:ascii="Cambria" w:eastAsia="Times New Roman" w:hAnsi="Cambria" w:cs="Times New Roman"/>
+          <w:iCs/>
+          <w:sz w:val="20"/>
+          <w:szCs w:val="20"/>
+        </w:rPr>
+        <w:t xml:space="preserve"> Blende</w:t>
+      </w:r>
+      <w:r>
+        <w:rPr>
+          <w:rFonts w:ascii="Cambria" w:eastAsia="Times New Roman" w:hAnsi="Cambria" w:cs="Times New Roman"/>
+          <w:iCs/>
+          <w:sz w:val="20"/>
+          <w:szCs w:val="20"/>
+        </w:rPr>
+        <w:t>r.</w:t>
       </w:r>
     </w:p>
     <w:p>
       <w:pPr>
+        <w:pStyle w:val="ListParagraph"/>
+        <w:numPr>
+          <w:ilvl w:val="0"/>
+          <w:numId w:val="12"/>
+        </w:numPr>
         <w:tabs>
           <w:tab w:val="left" w:pos="8240"/>
         </w:tabs>
@@ -1946,6 +2215,48 @@
         <w:ind w:right="-20"/>
         <w:rPr>
           <w:rFonts w:ascii="Cambria" w:eastAsia="Times New Roman" w:hAnsi="Cambria" w:cs="Times New Roman"/>
+          <w:iCs/>
+          <w:sz w:val="20"/>
+          <w:szCs w:val="20"/>
+        </w:rPr>
+      </w:pPr>
+      <w:r>
+        <w:rPr>
+          <w:rFonts w:ascii="Cambria" w:eastAsia="Times New Roman" w:hAnsi="Cambria" w:cs="Times New Roman"/>
+          <w:iCs/>
+          <w:sz w:val="20"/>
+          <w:szCs w:val="20"/>
+        </w:rPr>
+        <w:t>iOS Mobile App Development class (Fall 2021), helped students as they developed iOS</w:t>
+      </w:r>
+      <w:r>
+        <w:rPr>
+          <w:rFonts w:ascii="Cambria" w:eastAsia="Times New Roman" w:hAnsi="Cambria" w:cs="Times New Roman"/>
+          <w:i/>
+          <w:sz w:val="20"/>
+          <w:szCs w:val="20"/>
+        </w:rPr>
+        <w:t xml:space="preserve"> </w:t>
+      </w:r>
+      <w:r>
+        <w:rPr>
+          <w:rFonts w:ascii="Cambria" w:eastAsia="Times New Roman" w:hAnsi="Cambria" w:cs="Times New Roman"/>
+          <w:iCs/>
+          <w:sz w:val="20"/>
+          <w:szCs w:val="20"/>
+        </w:rPr>
+        <w:t>apps in Swift.</w:t>
+      </w:r>
+    </w:p>
+    <w:p>
+      <w:pPr>
+        <w:tabs>
+          <w:tab w:val="left" w:pos="8240"/>
+        </w:tabs>
+        <w:spacing w:before="34" w:after="0" w:line="240" w:lineRule="auto"/>
+        <w:ind w:right="-20"/>
+        <w:rPr>
+          <w:rFonts w:ascii="Cambria" w:eastAsia="Times New Roman" w:hAnsi="Cambria" w:cs="Times New Roman"/>
           <w:i/>
           <w:iCs/>
           <w:sz w:val="20"/>
@@ -2006,6 +2317,17 @@
           <w:szCs w:val="20"/>
         </w:rPr>
         <w:t xml:space="preserve">                     </w:t>
+      </w:r>
+      <w:r>
+        <w:rPr>
+          <w:rFonts w:ascii="Cambria" w:eastAsia="Times New Roman" w:hAnsi="Cambria" w:cs="Times New Roman"/>
+          <w:b/>
+          <w:bCs/>
+          <w:spacing w:val="-1"/>
+          <w:sz w:val="20"/>
+          <w:szCs w:val="20"/>
+        </w:rPr>
+        <w:t xml:space="preserve">            </w:t>
       </w:r>
       <w:r>
         <w:rPr>
@@ -2049,11 +2371,6 @@
     </w:p>
     <w:p>
       <w:pPr>
-        <w:pStyle w:val="ListParagraph"/>
-        <w:numPr>
-          <w:ilvl w:val="0"/>
-          <w:numId w:val="14"/>
-        </w:numPr>
         <w:tabs>
           <w:tab w:val="left" w:pos="8240"/>
         </w:tabs>
@@ -2061,30 +2378,6 @@
         <w:ind w:right="-20"/>
         <w:rPr>
           <w:rFonts w:ascii="Cambria" w:eastAsia="Times New Roman" w:hAnsi="Cambria" w:cs="Times New Roman"/>
-          <w:iCs/>
-          <w:sz w:val="20"/>
-          <w:szCs w:val="20"/>
-        </w:rPr>
-      </w:pPr>
-      <w:r>
-        <w:rPr>
-          <w:rFonts w:ascii="Cambria" w:eastAsia="Times New Roman" w:hAnsi="Cambria" w:cs="Times New Roman"/>
-          <w:iCs/>
-          <w:sz w:val="20"/>
-          <w:szCs w:val="20"/>
-        </w:rPr>
-        <w:t>Developed a program to generate unique Microsoft Forms, to help verify information from business owners.</w:t>
-      </w:r>
-    </w:p>
-    <w:p>
-      <w:pPr>
-        <w:tabs>
-          <w:tab w:val="left" w:pos="8240"/>
-        </w:tabs>
-        <w:spacing w:before="34" w:after="0" w:line="240" w:lineRule="auto"/>
-        <w:ind w:right="-20"/>
-        <w:rPr>
-          <w:rFonts w:ascii="Cambria" w:eastAsia="Times New Roman" w:hAnsi="Cambria" w:cs="Times New Roman"/>
           <w:i/>
           <w:iCs/>
           <w:spacing w:val="-1"/>
@@ -2157,6 +2450,17 @@
           <w:szCs w:val="20"/>
         </w:rPr>
         <w:t xml:space="preserve">                   </w:t>
+      </w:r>
+      <w:r>
+        <w:rPr>
+          <w:rFonts w:ascii="Cambria" w:eastAsia="Times New Roman" w:hAnsi="Cambria" w:cs="Times New Roman"/>
+          <w:b/>
+          <w:bCs/>
+          <w:spacing w:val="-1"/>
+          <w:sz w:val="20"/>
+          <w:szCs w:val="20"/>
+        </w:rPr>
+        <w:t xml:space="preserve">            </w:t>
       </w:r>
       <w:r>
         <w:rPr>
@@ -2411,6 +2715,17 @@
           <w:szCs w:val="20"/>
         </w:rPr>
         <w:t xml:space="preserve">   </w:t>
+      </w:r>
+      <w:r>
+        <w:rPr>
+          <w:rFonts w:ascii="Cambria" w:eastAsia="Times New Roman" w:hAnsi="Cambria" w:cs="Times New Roman"/>
+          <w:b/>
+          <w:bCs/>
+          <w:spacing w:val="-1"/>
+          <w:sz w:val="20"/>
+          <w:szCs w:val="20"/>
+        </w:rPr>
+        <w:t xml:space="preserve">            </w:t>
       </w:r>
       <w:r>
         <w:rPr>
@@ -2682,6 +2997,256 @@
           <w:sz w:val="20"/>
           <w:szCs w:val="20"/>
         </w:rPr>
+        <w:t>WebGPU</w:t>
+      </w:r>
+      <w:proofErr w:type="spellEnd"/>
+      <w:r>
+        <w:rPr>
+          <w:rFonts w:ascii="Cambria" w:eastAsia="Times New Roman" w:hAnsi="Cambria" w:cs="Times New Roman"/>
+          <w:b/>
+          <w:bCs/>
+          <w:iCs/>
+          <w:spacing w:val="-1"/>
+          <w:sz w:val="20"/>
+          <w:szCs w:val="20"/>
+        </w:rPr>
+        <w:t xml:space="preserve"> </w:t>
+      </w:r>
+      <w:proofErr w:type="spellStart"/>
+      <w:r>
+        <w:rPr>
+          <w:rFonts w:ascii="Cambria" w:eastAsia="Times New Roman" w:hAnsi="Cambria" w:cs="Times New Roman"/>
+          <w:b/>
+          <w:bCs/>
+          <w:iCs/>
+          <w:spacing w:val="-1"/>
+          <w:sz w:val="20"/>
+          <w:szCs w:val="20"/>
+        </w:rPr>
+        <w:t>Raytracer</w:t>
+      </w:r>
+      <w:proofErr w:type="spellEnd"/>
+      <w:r>
+        <w:rPr>
+          <w:rFonts w:ascii="Cambria" w:eastAsia="Times New Roman" w:hAnsi="Cambria" w:cs="Times New Roman"/>
+          <w:b/>
+          <w:bCs/>
+          <w:spacing w:val="-1"/>
+          <w:sz w:val="20"/>
+          <w:szCs w:val="20"/>
+        </w:rPr>
+        <w:t xml:space="preserve">                                                                                                                                           </w:t>
+      </w:r>
+      <w:r>
+        <w:rPr>
+          <w:rFonts w:ascii="Cambria" w:eastAsia="Times New Roman" w:hAnsi="Cambria" w:cs="Times New Roman"/>
+          <w:b/>
+          <w:bCs/>
+          <w:spacing w:val="-1"/>
+          <w:sz w:val="20"/>
+          <w:szCs w:val="20"/>
+        </w:rPr>
+        <w:t xml:space="preserve">                                         </w:t>
+      </w:r>
+      <w:r>
+        <w:rPr>
+          <w:rFonts w:ascii="Cambria" w:eastAsia="Times New Roman" w:hAnsi="Cambria" w:cs="Times New Roman"/>
+          <w:b/>
+          <w:bCs/>
+          <w:spacing w:val="-1"/>
+          <w:sz w:val="20"/>
+          <w:szCs w:val="20"/>
+        </w:rPr>
+        <w:t xml:space="preserve">   </w:t>
+      </w:r>
+      <w:r>
+        <w:rPr>
+          <w:rFonts w:ascii="Cambria" w:eastAsia="Times New Roman" w:hAnsi="Cambria" w:cs="Times New Roman"/>
+          <w:b/>
+          <w:bCs/>
+          <w:sz w:val="20"/>
+          <w:szCs w:val="20"/>
+        </w:rPr>
+        <w:t>Nov 2023</w:t>
+      </w:r>
+    </w:p>
+    <w:p>
+      <w:pPr>
+        <w:tabs>
+          <w:tab w:val="left" w:pos="8240"/>
+        </w:tabs>
+        <w:spacing w:before="34" w:after="0" w:line="240" w:lineRule="auto"/>
+        <w:ind w:right="-20"/>
+        <w:rPr>
+          <w:rFonts w:ascii="Cambria" w:eastAsia="Times New Roman" w:hAnsi="Cambria" w:cs="Times New Roman"/>
+          <w:iCs/>
+          <w:sz w:val="20"/>
+          <w:szCs w:val="20"/>
+        </w:rPr>
+      </w:pPr>
+      <w:proofErr w:type="spellStart"/>
+      <w:r>
+        <w:rPr>
+          <w:rFonts w:ascii="Cambria" w:eastAsia="Times New Roman" w:hAnsi="Cambria" w:cs="Times New Roman"/>
+          <w:i/>
+          <w:iCs/>
+          <w:sz w:val="20"/>
+          <w:szCs w:val="20"/>
+        </w:rPr>
+        <w:t>Raytracer</w:t>
+      </w:r>
+      <w:proofErr w:type="spellEnd"/>
+      <w:r>
+        <w:rPr>
+          <w:rFonts w:ascii="Cambria" w:eastAsia="Times New Roman" w:hAnsi="Cambria" w:cs="Times New Roman"/>
+          <w:i/>
+          <w:iCs/>
+          <w:sz w:val="20"/>
+          <w:szCs w:val="20"/>
+        </w:rPr>
+        <w:t xml:space="preserve"> program implemented using </w:t>
+      </w:r>
+      <w:proofErr w:type="spellStart"/>
+      <w:r>
+        <w:rPr>
+          <w:rFonts w:ascii="Cambria" w:eastAsia="Times New Roman" w:hAnsi="Cambria" w:cs="Times New Roman"/>
+          <w:i/>
+          <w:iCs/>
+          <w:sz w:val="20"/>
+          <w:szCs w:val="20"/>
+        </w:rPr>
+        <w:t>WebGPU</w:t>
+      </w:r>
+      <w:proofErr w:type="spellEnd"/>
+      <w:r>
+        <w:rPr>
+          <w:rFonts w:ascii="Cambria" w:eastAsia="Times New Roman" w:hAnsi="Cambria" w:cs="Times New Roman"/>
+          <w:i/>
+          <w:iCs/>
+          <w:sz w:val="20"/>
+          <w:szCs w:val="20"/>
+        </w:rPr>
+        <w:t xml:space="preserve"> </w:t>
+      </w:r>
+      <w:r>
+        <w:rPr>
+          <w:rFonts w:ascii="Cambria" w:eastAsia="Times New Roman" w:hAnsi="Cambria" w:cs="Times New Roman"/>
+          <w:i/>
+          <w:iCs/>
+          <w:sz w:val="20"/>
+          <w:szCs w:val="20"/>
+        </w:rPr>
+        <w:t>Shading Language</w:t>
+      </w:r>
+      <w:r>
+        <w:rPr>
+          <w:rFonts w:ascii="Cambria" w:eastAsia="Times New Roman" w:hAnsi="Cambria" w:cs="Times New Roman"/>
+          <w:i/>
+          <w:iCs/>
+          <w:sz w:val="20"/>
+          <w:szCs w:val="20"/>
+        </w:rPr>
+        <w:t>, with photorealistic and toon-shading rendering.</w:t>
+      </w:r>
+      <w:r>
+        <w:rPr>
+          <w:rFonts w:ascii="Cambria" w:eastAsia="Times New Roman" w:hAnsi="Cambria" w:cs="Times New Roman"/>
+          <w:iCs/>
+          <w:sz w:val="20"/>
+          <w:szCs w:val="20"/>
+        </w:rPr>
+        <w:t xml:space="preserve"> </w:t>
+      </w:r>
+    </w:p>
+    <w:p>
+      <w:pPr>
+        <w:numPr>
+          <w:ilvl w:val="0"/>
+          <w:numId w:val="4"/>
+        </w:numPr>
+        <w:tabs>
+          <w:tab w:val="left" w:pos="8240"/>
+        </w:tabs>
+        <w:spacing w:before="34" w:after="0" w:line="240" w:lineRule="auto"/>
+        <w:ind w:right="-20"/>
+        <w:rPr>
+          <w:rFonts w:ascii="Cambria" w:eastAsia="Times New Roman" w:hAnsi="Cambria" w:cs="Times New Roman"/>
+          <w:iCs/>
+          <w:sz w:val="20"/>
+          <w:szCs w:val="20"/>
+        </w:rPr>
+      </w:pPr>
+      <w:r>
+        <w:rPr>
+          <w:rFonts w:ascii="Cambria" w:eastAsia="Times New Roman" w:hAnsi="Cambria" w:cs="Times New Roman"/>
+          <w:iCs/>
+          <w:sz w:val="20"/>
+          <w:szCs w:val="20"/>
+        </w:rPr>
+        <w:t>Implemented glossy reflection</w:t>
+      </w:r>
+      <w:r>
+        <w:rPr>
+          <w:rFonts w:ascii="Cambria" w:eastAsia="Times New Roman" w:hAnsi="Cambria" w:cs="Times New Roman"/>
+          <w:iCs/>
+          <w:sz w:val="20"/>
+          <w:szCs w:val="20"/>
+        </w:rPr>
+        <w:t xml:space="preserve">, </w:t>
+      </w:r>
+      <w:r>
+        <w:rPr>
+          <w:rFonts w:ascii="Cambria" w:eastAsia="Times New Roman" w:hAnsi="Cambria" w:cs="Times New Roman"/>
+          <w:iCs/>
+          <w:sz w:val="20"/>
+          <w:szCs w:val="20"/>
+        </w:rPr>
+        <w:t>environment mapping, antialiasing, soft shadows</w:t>
+      </w:r>
+      <w:r>
+        <w:rPr>
+          <w:rFonts w:ascii="Cambria" w:eastAsia="Times New Roman" w:hAnsi="Cambria" w:cs="Times New Roman"/>
+          <w:iCs/>
+          <w:sz w:val="20"/>
+          <w:szCs w:val="20"/>
+        </w:rPr>
+        <w:t>, and motion blur</w:t>
+      </w:r>
+      <w:r>
+        <w:rPr>
+          <w:rFonts w:ascii="Cambria" w:eastAsia="Times New Roman" w:hAnsi="Cambria" w:cs="Times New Roman"/>
+          <w:iCs/>
+          <w:sz w:val="20"/>
+          <w:szCs w:val="20"/>
+        </w:rPr>
+        <w:t>.</w:t>
+      </w:r>
+    </w:p>
+    <w:p>
+      <w:pPr>
+        <w:tabs>
+          <w:tab w:val="left" w:pos="8240"/>
+        </w:tabs>
+        <w:spacing w:before="34" w:after="0" w:line="240" w:lineRule="auto"/>
+        <w:ind w:right="-20"/>
+        <w:rPr>
+          <w:rFonts w:ascii="Cambria" w:eastAsia="Times New Roman" w:hAnsi="Cambria" w:cs="Times New Roman"/>
+          <w:iCs/>
+          <w:sz w:val="20"/>
+          <w:szCs w:val="20"/>
+        </w:rPr>
+      </w:pPr>
+      <w:proofErr w:type="spellStart"/>
+      <w:r>
+        <w:rPr>
+          <w:rFonts w:ascii="Cambria" w:eastAsia="Times New Roman" w:hAnsi="Cambria" w:cs="Times New Roman"/>
+          <w:b/>
+          <w:bCs/>
+          <w:iCs/>
+          <w:spacing w:val="-1"/>
+          <w:sz w:val="20"/>
+          <w:szCs w:val="20"/>
+        </w:rPr>
         <w:t>Boppity</w:t>
       </w:r>
       <w:proofErr w:type="spellEnd"/>
@@ -2695,17 +3260,31 @@
           <w:sz w:val="20"/>
           <w:szCs w:val="20"/>
         </w:rPr>
-        <w:t>-Bop Lofi</w:t>
-      </w:r>
-      <w:r>
-        <w:rPr>
-          <w:rFonts w:ascii="Cambria" w:eastAsia="Times New Roman" w:hAnsi="Cambria" w:cs="Times New Roman"/>
-          <w:b/>
-          <w:bCs/>
+        <w:t xml:space="preserve">-Bop </w:t>
+      </w:r>
+      <w:proofErr w:type="spellStart"/>
+      <w:r>
+        <w:rPr>
+          <w:rFonts w:ascii="Cambria" w:eastAsia="Times New Roman" w:hAnsi="Cambria" w:cs="Times New Roman"/>
+          <w:b/>
+          <w:bCs/>
+          <w:iCs/>
           <w:spacing w:val="-1"/>
           <w:sz w:val="20"/>
           <w:szCs w:val="20"/>
         </w:rPr>
+        <w:t>Lofi</w:t>
+      </w:r>
+      <w:proofErr w:type="spellEnd"/>
+      <w:r>
+        <w:rPr>
+          <w:rFonts w:ascii="Cambria" w:eastAsia="Times New Roman" w:hAnsi="Cambria" w:cs="Times New Roman"/>
+          <w:b/>
+          <w:bCs/>
+          <w:spacing w:val="-1"/>
+          <w:sz w:val="20"/>
+          <w:szCs w:val="20"/>
+        </w:rPr>
         <w:t xml:space="preserve">                                                                                                                                           </w:t>
       </w:r>
       <w:r>
@@ -2713,10 +3292,21 @@
           <w:rFonts w:ascii="Cambria" w:eastAsia="Times New Roman" w:hAnsi="Cambria" w:cs="Times New Roman"/>
           <w:b/>
           <w:bCs/>
-          <w:sz w:val="20"/>
-          <w:szCs w:val="20"/>
-        </w:rPr>
-        <w:t>November 2022 - Jan 2023</w:t>
+          <w:spacing w:val="-1"/>
+          <w:sz w:val="20"/>
+          <w:szCs w:val="20"/>
+        </w:rPr>
+        <w:t xml:space="preserve">                          </w:t>
+      </w:r>
+      <w:r>
+        <w:rPr>
+          <w:rFonts w:ascii="Cambria" w:eastAsia="Times New Roman" w:hAnsi="Cambria" w:cs="Times New Roman"/>
+          <w:b/>
+          <w:bCs/>
+          <w:sz w:val="20"/>
+          <w:szCs w:val="20"/>
+        </w:rPr>
+        <w:t>Nov 2022 - Jan 2023</w:t>
       </w:r>
     </w:p>
     <w:p>
@@ -2830,6 +3420,17 @@
           <w:rFonts w:ascii="Cambria" w:eastAsia="Times New Roman" w:hAnsi="Cambria" w:cs="Times New Roman"/>
           <w:b/>
           <w:bCs/>
+          <w:spacing w:val="-1"/>
+          <w:sz w:val="20"/>
+          <w:szCs w:val="20"/>
+        </w:rPr>
+        <w:t xml:space="preserve">  </w:t>
+      </w:r>
+      <w:r>
+        <w:rPr>
+          <w:rFonts w:ascii="Cambria" w:eastAsia="Times New Roman" w:hAnsi="Cambria" w:cs="Times New Roman"/>
+          <w:b/>
+          <w:bCs/>
           <w:sz w:val="20"/>
           <w:szCs w:val="20"/>
         </w:rPr>
@@ -3144,6 +3745,17 @@
           <w:rFonts w:ascii="Cambria" w:eastAsia="Times New Roman" w:hAnsi="Cambria" w:cs="Times New Roman"/>
           <w:b/>
           <w:bCs/>
+          <w:spacing w:val="-1"/>
+          <w:sz w:val="20"/>
+          <w:szCs w:val="20"/>
+        </w:rPr>
+        <w:t xml:space="preserve">            </w:t>
+      </w:r>
+      <w:r>
+        <w:rPr>
+          <w:rFonts w:ascii="Cambria" w:eastAsia="Times New Roman" w:hAnsi="Cambria" w:cs="Times New Roman"/>
+          <w:b/>
+          <w:bCs/>
           <w:sz w:val="20"/>
           <w:szCs w:val="20"/>
         </w:rPr>
@@ -3486,6 +4098,16 @@
           <w:szCs w:val="20"/>
         </w:rPr>
         <w:t xml:space="preserve"> </w:t>
+      </w:r>
+      <w:r>
+        <w:rPr>
+          <w:rFonts w:ascii="Cambria" w:eastAsia="Times New Roman" w:hAnsi="Cambria" w:cs="Times New Roman"/>
+          <w:i/>
+          <w:iCs/>
+          <w:sz w:val="20"/>
+          <w:szCs w:val="20"/>
+        </w:rPr>
+        <w:t xml:space="preserve">            </w:t>
       </w:r>
       <w:r>
         <w:rPr>
@@ -3929,6 +4551,7 @@
           <w:szCs w:val="20"/>
         </w:rPr>
       </w:pPr>
+      <w:proofErr w:type="spellStart"/>
       <w:r>
         <w:rPr>
           <w:rFonts w:ascii="Cambria" w:eastAsia="Times New Roman" w:hAnsi="Cambria" w:cs="Times New Roman"/>
@@ -3938,6 +4561,313 @@
           <w:sz w:val="20"/>
           <w:szCs w:val="20"/>
         </w:rPr>
+        <w:t>ShenTech</w:t>
+      </w:r>
+      <w:proofErr w:type="spellEnd"/>
+      <w:r>
+        <w:rPr>
+          <w:rFonts w:ascii="Cambria" w:eastAsia="Times New Roman" w:hAnsi="Cambria" w:cs="Times New Roman"/>
+          <w:b/>
+          <w:bCs/>
+          <w:spacing w:val="1"/>
+          <w:sz w:val="20"/>
+          <w:szCs w:val="20"/>
+        </w:rPr>
+        <w:t xml:space="preserve"> Bootcamp</w:t>
+      </w:r>
+      <w:r>
+        <w:rPr>
+          <w:rFonts w:ascii="Cambria" w:eastAsia="Times New Roman" w:hAnsi="Cambria" w:cs="Times New Roman"/>
+          <w:b/>
+          <w:bCs/>
+          <w:spacing w:val="1"/>
+          <w:sz w:val="20"/>
+          <w:szCs w:val="20"/>
+        </w:rPr>
+        <w:t xml:space="preserve">, </w:t>
+      </w:r>
+      <w:proofErr w:type="spellStart"/>
+      <w:r>
+        <w:rPr>
+          <w:rFonts w:ascii="Cambria" w:eastAsia="Times New Roman" w:hAnsi="Cambria" w:cs="Times New Roman"/>
+          <w:b/>
+          <w:bCs/>
+          <w:spacing w:val="1"/>
+          <w:sz w:val="20"/>
+          <w:szCs w:val="20"/>
+        </w:rPr>
+        <w:t>InnoX</w:t>
+      </w:r>
+      <w:proofErr w:type="spellEnd"/>
+      <w:r>
+        <w:rPr>
+          <w:rFonts w:ascii="Cambria" w:eastAsia="Times New Roman" w:hAnsi="Cambria" w:cs="Times New Roman"/>
+          <w:b/>
+          <w:bCs/>
+          <w:spacing w:val="1"/>
+          <w:sz w:val="20"/>
+          <w:szCs w:val="20"/>
+        </w:rPr>
+        <w:t xml:space="preserve"> Academy</w:t>
+      </w:r>
+      <w:r>
+        <w:rPr>
+          <w:rFonts w:ascii="Cambria" w:eastAsia="Times New Roman" w:hAnsi="Cambria" w:cs="Times New Roman"/>
+          <w:b/>
+          <w:bCs/>
+          <w:spacing w:val="1"/>
+          <w:sz w:val="20"/>
+          <w:szCs w:val="20"/>
+        </w:rPr>
+        <w:t xml:space="preserve">, </w:t>
+      </w:r>
+      <w:r>
+        <w:rPr>
+          <w:rFonts w:ascii="Cambria" w:eastAsia="Times New Roman" w:hAnsi="Cambria" w:cs="Times New Roman"/>
+          <w:i/>
+          <w:iCs/>
+          <w:spacing w:val="1"/>
+          <w:sz w:val="20"/>
+          <w:szCs w:val="20"/>
+        </w:rPr>
+        <w:t>Shenzhen</w:t>
+      </w:r>
+      <w:r>
+        <w:rPr>
+          <w:rFonts w:ascii="Cambria" w:eastAsia="Times New Roman" w:hAnsi="Cambria" w:cs="Times New Roman"/>
+          <w:i/>
+          <w:iCs/>
+          <w:spacing w:val="1"/>
+          <w:sz w:val="20"/>
+          <w:szCs w:val="20"/>
+        </w:rPr>
+        <w:t xml:space="preserve">, </w:t>
+      </w:r>
+      <w:r>
+        <w:rPr>
+          <w:rFonts w:ascii="Cambria" w:eastAsia="Times New Roman" w:hAnsi="Cambria" w:cs="Times New Roman"/>
+          <w:i/>
+          <w:iCs/>
+          <w:spacing w:val="1"/>
+          <w:sz w:val="20"/>
+          <w:szCs w:val="20"/>
+        </w:rPr>
+        <w:t xml:space="preserve">China.   </w:t>
+      </w:r>
+      <w:r>
+        <w:rPr>
+          <w:rFonts w:ascii="Cambria" w:eastAsia="Times New Roman" w:hAnsi="Cambria" w:cs="Times New Roman"/>
+          <w:b/>
+          <w:bCs/>
+          <w:spacing w:val="1"/>
+          <w:sz w:val="20"/>
+          <w:szCs w:val="20"/>
+        </w:rPr>
+        <w:t xml:space="preserve">                                                                    </w:t>
+      </w:r>
+      <w:r>
+        <w:rPr>
+          <w:rFonts w:ascii="Cambria" w:eastAsia="Times New Roman" w:hAnsi="Cambria" w:cs="Times New Roman"/>
+          <w:b/>
+          <w:bCs/>
+          <w:spacing w:val="1"/>
+          <w:sz w:val="20"/>
+          <w:szCs w:val="20"/>
+        </w:rPr>
+        <w:t xml:space="preserve">                                </w:t>
+      </w:r>
+      <w:r>
+        <w:rPr>
+          <w:rFonts w:ascii="Cambria" w:eastAsia="Times New Roman" w:hAnsi="Cambria" w:cs="Times New Roman"/>
+          <w:b/>
+          <w:bCs/>
+          <w:spacing w:val="1"/>
+          <w:sz w:val="20"/>
+          <w:szCs w:val="20"/>
+        </w:rPr>
+        <w:t xml:space="preserve"> </w:t>
+      </w:r>
+      <w:r>
+        <w:rPr>
+          <w:rFonts w:ascii="Cambria" w:eastAsia="Times New Roman" w:hAnsi="Cambria" w:cs="Times New Roman"/>
+          <w:b/>
+          <w:bCs/>
+          <w:spacing w:val="1"/>
+          <w:sz w:val="20"/>
+          <w:szCs w:val="20"/>
+        </w:rPr>
+        <w:t xml:space="preserve"> </w:t>
+      </w:r>
+      <w:r>
+        <w:rPr>
+          <w:rFonts w:ascii="Cambria" w:eastAsia="Times New Roman" w:hAnsi="Cambria" w:cs="Times New Roman"/>
+          <w:b/>
+          <w:bCs/>
+          <w:sz w:val="20"/>
+          <w:szCs w:val="20"/>
+        </w:rPr>
+        <w:t>Jan</w:t>
+      </w:r>
+      <w:r>
+        <w:rPr>
+          <w:rFonts w:ascii="Cambria" w:eastAsia="Times New Roman" w:hAnsi="Cambria" w:cs="Times New Roman"/>
+          <w:b/>
+          <w:bCs/>
+          <w:sz w:val="20"/>
+          <w:szCs w:val="20"/>
+        </w:rPr>
+        <w:t xml:space="preserve"> 202</w:t>
+      </w:r>
+      <w:r>
+        <w:rPr>
+          <w:rFonts w:ascii="Cambria" w:eastAsia="Times New Roman" w:hAnsi="Cambria" w:cs="Times New Roman"/>
+          <w:b/>
+          <w:bCs/>
+          <w:sz w:val="20"/>
+          <w:szCs w:val="20"/>
+        </w:rPr>
+        <w:t>4</w:t>
+      </w:r>
+    </w:p>
+    <w:p>
+      <w:pPr>
+        <w:pStyle w:val="ListParagraph"/>
+        <w:numPr>
+          <w:ilvl w:val="0"/>
+          <w:numId w:val="9"/>
+        </w:numPr>
+        <w:tabs>
+          <w:tab w:val="left" w:pos="8240"/>
+          <w:tab w:val="left" w:pos="9523"/>
+        </w:tabs>
+        <w:spacing w:before="34" w:after="0" w:line="240" w:lineRule="auto"/>
+        <w:ind w:right="-20"/>
+        <w:rPr>
+          <w:rFonts w:ascii="Cambria" w:eastAsia="Times New Roman" w:hAnsi="Cambria" w:cs="Times New Roman"/>
+          <w:spacing w:val="1"/>
+          <w:sz w:val="20"/>
+          <w:szCs w:val="20"/>
+        </w:rPr>
+      </w:pPr>
+      <w:r>
+        <w:rPr>
+          <w:rFonts w:ascii="Cambria" w:eastAsia="Times New Roman" w:hAnsi="Cambria" w:cs="Times New Roman"/>
+          <w:spacing w:val="1"/>
+          <w:sz w:val="20"/>
+          <w:szCs w:val="20"/>
+        </w:rPr>
+        <w:t xml:space="preserve">Designed a shoe-cleaning device, </w:t>
+      </w:r>
+      <w:r>
+        <w:rPr>
+          <w:rFonts w:ascii="Cambria" w:eastAsia="Times New Roman" w:hAnsi="Cambria" w:cs="Times New Roman"/>
+          <w:spacing w:val="1"/>
+          <w:sz w:val="20"/>
+          <w:szCs w:val="20"/>
+        </w:rPr>
+        <w:t xml:space="preserve">by conducting thorough </w:t>
+      </w:r>
+      <w:r>
+        <w:rPr>
+          <w:rFonts w:ascii="Cambria" w:eastAsia="Times New Roman" w:hAnsi="Cambria" w:cs="Times New Roman"/>
+          <w:spacing w:val="1"/>
+          <w:sz w:val="20"/>
+          <w:szCs w:val="20"/>
+        </w:rPr>
+        <w:t>user research, prototype designs, and market analysis</w:t>
+      </w:r>
+      <w:r>
+        <w:rPr>
+          <w:rFonts w:ascii="Cambria" w:eastAsia="Times New Roman" w:hAnsi="Cambria" w:cs="Times New Roman"/>
+          <w:spacing w:val="1"/>
+          <w:sz w:val="20"/>
+          <w:szCs w:val="20"/>
+        </w:rPr>
+        <w:t>.</w:t>
+      </w:r>
+    </w:p>
+    <w:p>
+      <w:pPr>
+        <w:pStyle w:val="ListParagraph"/>
+        <w:numPr>
+          <w:ilvl w:val="0"/>
+          <w:numId w:val="9"/>
+        </w:numPr>
+        <w:tabs>
+          <w:tab w:val="left" w:pos="8240"/>
+          <w:tab w:val="left" w:pos="9523"/>
+        </w:tabs>
+        <w:spacing w:before="34" w:after="0" w:line="240" w:lineRule="auto"/>
+        <w:ind w:right="-20"/>
+        <w:rPr>
+          <w:rFonts w:ascii="Cambria" w:eastAsia="Times New Roman" w:hAnsi="Cambria" w:cs="Times New Roman"/>
+          <w:spacing w:val="1"/>
+          <w:sz w:val="20"/>
+          <w:szCs w:val="20"/>
+        </w:rPr>
+      </w:pPr>
+      <w:r>
+        <w:rPr>
+          <w:rFonts w:ascii="Cambria" w:eastAsia="Times New Roman" w:hAnsi="Cambria" w:cs="Times New Roman"/>
+          <w:spacing w:val="1"/>
+          <w:sz w:val="20"/>
+          <w:szCs w:val="20"/>
+        </w:rPr>
+        <w:t>R</w:t>
+      </w:r>
+      <w:r>
+        <w:rPr>
+          <w:rFonts w:ascii="Cambria" w:eastAsia="Times New Roman" w:hAnsi="Cambria" w:cs="Times New Roman"/>
+          <w:spacing w:val="1"/>
+          <w:sz w:val="20"/>
+          <w:szCs w:val="20"/>
+        </w:rPr>
+        <w:t>ecognized as one of the top projects</w:t>
+      </w:r>
+      <w:r>
+        <w:rPr>
+          <w:rFonts w:ascii="Cambria" w:eastAsia="Times New Roman" w:hAnsi="Cambria" w:cs="Times New Roman"/>
+          <w:spacing w:val="1"/>
+          <w:sz w:val="20"/>
+          <w:szCs w:val="20"/>
+        </w:rPr>
+        <w:t xml:space="preserve"> in the program</w:t>
+      </w:r>
+      <w:r>
+        <w:rPr>
+          <w:rFonts w:ascii="Cambria" w:eastAsia="Times New Roman" w:hAnsi="Cambria" w:cs="Times New Roman"/>
+          <w:spacing w:val="1"/>
+          <w:sz w:val="20"/>
+          <w:szCs w:val="20"/>
+        </w:rPr>
+        <w:t>.</w:t>
+      </w:r>
+    </w:p>
+    <w:p>
+      <w:pPr>
+        <w:tabs>
+          <w:tab w:val="left" w:pos="8240"/>
+          <w:tab w:val="left" w:pos="9523"/>
+        </w:tabs>
+        <w:spacing w:before="34" w:after="0" w:line="240" w:lineRule="auto"/>
+        <w:ind w:right="-20"/>
+        <w:rPr>
+          <w:rFonts w:ascii="Cambria" w:eastAsia="Times New Roman" w:hAnsi="Cambria" w:cs="Times New Roman"/>
+          <w:b/>
+          <w:bCs/>
+          <w:sz w:val="20"/>
+          <w:szCs w:val="20"/>
+        </w:rPr>
+      </w:pPr>
+      <w:r>
+        <w:rPr>
+          <w:rFonts w:ascii="Cambria" w:eastAsia="Times New Roman" w:hAnsi="Cambria" w:cs="Times New Roman"/>
+          <w:b/>
+          <w:bCs/>
+          <w:spacing w:val="1"/>
+          <w:sz w:val="20"/>
+          <w:szCs w:val="20"/>
+        </w:rPr>
         <w:t xml:space="preserve">Student Volunteer, SIGGRAPH Asia 2022, </w:t>
       </w:r>
       <w:r>
@@ -3960,7 +4890,29 @@
           <w:sz w:val="20"/>
           <w:szCs w:val="20"/>
         </w:rPr>
-        <w:t xml:space="preserve">                                                                                 </w:t>
+        <w:t xml:space="preserve">                                                                               </w:t>
+      </w:r>
+      <w:r>
+        <w:rPr>
+          <w:rFonts w:ascii="Cambria" w:eastAsia="Times New Roman" w:hAnsi="Cambria" w:cs="Times New Roman"/>
+          <w:b/>
+          <w:bCs/>
+          <w:spacing w:val="1"/>
+          <w:sz w:val="20"/>
+          <w:szCs w:val="20"/>
+        </w:rPr>
+        <w:t xml:space="preserve">           </w:t>
+      </w:r>
+      <w:r>
+        <w:rPr>
+          <w:rFonts w:ascii="Cambria" w:eastAsia="Times New Roman" w:hAnsi="Cambria" w:cs="Times New Roman"/>
+          <w:b/>
+          <w:bCs/>
+          <w:spacing w:val="1"/>
+          <w:sz w:val="20"/>
+          <w:szCs w:val="20"/>
+        </w:rPr>
+        <w:t xml:space="preserve">  </w:t>
       </w:r>
       <w:r>
         <w:rPr>
@@ -4100,6 +5052,7 @@
           <w:sz w:val="20"/>
           <w:szCs w:val="20"/>
         </w:rPr>
+        <w:lastRenderedPageBreak/>
         <w:t xml:space="preserve">Marketing </w:t>
       </w:r>
       <w:r>
@@ -4179,18 +5132,40 @@
           <w:sz w:val="20"/>
           <w:szCs w:val="20"/>
         </w:rPr>
-        <w:t xml:space="preserve">                                                                          </w:t>
-      </w:r>
-      <w:r>
-        <w:rPr>
-          <w:rFonts w:ascii="Cambria" w:eastAsia="Times New Roman" w:hAnsi="Cambria" w:cs="Times New Roman"/>
-          <w:b/>
-          <w:bCs/>
+        <w:t xml:space="preserve">, </w:t>
+      </w:r>
+      <w:r>
+        <w:rPr>
+          <w:rFonts w:ascii="Cambria" w:eastAsia="Times New Roman" w:hAnsi="Cambria" w:cs="Times New Roman"/>
+          <w:i/>
+          <w:iCs/>
           <w:spacing w:val="1"/>
           <w:sz w:val="20"/>
           <w:szCs w:val="20"/>
         </w:rPr>
-        <w:t xml:space="preserve"> </w:t>
+        <w:t>Rochester, USA</w:t>
+      </w:r>
+      <w:r>
+        <w:rPr>
+          <w:rFonts w:ascii="Cambria" w:eastAsia="Times New Roman" w:hAnsi="Cambria" w:cs="Times New Roman"/>
+          <w:b/>
+          <w:bCs/>
+          <w:spacing w:val="1"/>
+          <w:sz w:val="20"/>
+          <w:szCs w:val="20"/>
+        </w:rPr>
+        <w:t xml:space="preserve">                                                      </w:t>
+      </w:r>
+      <w:r>
+        <w:rPr>
+          <w:rFonts w:ascii="Cambria" w:eastAsia="Times New Roman" w:hAnsi="Cambria" w:cs="Times New Roman"/>
+          <w:b/>
+          <w:bCs/>
+          <w:spacing w:val="1"/>
+          <w:sz w:val="20"/>
+          <w:szCs w:val="20"/>
+        </w:rPr>
+        <w:t xml:space="preserve">  </w:t>
       </w:r>
       <w:r>
         <w:rPr>
@@ -4691,6 +5666,32 @@
         </w:rPr>
         <w:t>, SQL, R</w:t>
       </w:r>
+      <w:r>
+        <w:rPr>
+          <w:rFonts w:ascii="Cambria" w:eastAsia="Times New Roman" w:hAnsi="Cambria" w:cs="Times New Roman"/>
+          <w:sz w:val="20"/>
+          <w:szCs w:val="20"/>
+        </w:rPr>
+        <w:t xml:space="preserve">, </w:t>
+      </w:r>
+      <w:proofErr w:type="spellStart"/>
+      <w:r>
+        <w:rPr>
+          <w:rFonts w:ascii="Cambria" w:eastAsia="Times New Roman" w:hAnsi="Cambria" w:cs="Times New Roman"/>
+          <w:sz w:val="20"/>
+          <w:szCs w:val="20"/>
+        </w:rPr>
+        <w:t>WebGPU</w:t>
+      </w:r>
+      <w:proofErr w:type="spellEnd"/>
+      <w:r>
+        <w:rPr>
+          <w:rFonts w:ascii="Cambria" w:eastAsia="Times New Roman" w:hAnsi="Cambria" w:cs="Times New Roman"/>
+          <w:sz w:val="20"/>
+          <w:szCs w:val="20"/>
+        </w:rPr>
+        <w:t>, OpenGL</w:t>
+      </w:r>
     </w:p>
     <w:p>
       <w:pPr>
@@ -4878,7 +5879,7 @@
       <w:headerReference w:type="default" r:id="rId7"/>
       <w:type w:val="continuous"/>
       <w:pgSz w:w="12240" w:h="15840"/>
-      <w:pgMar w:top="660" w:right="860" w:bottom="280" w:left="900" w:header="720" w:footer="720" w:gutter="0"/>
+      <w:pgMar w:top="720" w:right="864" w:bottom="806" w:left="864" w:header="720" w:footer="720" w:gutter="0"/>
       <w:cols w:space="720"/>
     </w:sectPr>
   </w:body>
@@ -5114,6 +6115,155 @@
 <file path=word/numbering.xml><?xml version="1.0" encoding="utf-8"?>
 <w:numbering xmlns:wpc="http://schemas.microsoft.com/office/word/2010/wordprocessingCanvas" xmlns:cx="http://schemas.microsoft.com/office/drawing/2014/chartex" xmlns:cx1="http://schemas.microsoft.com/office/drawing/2015/9/8/chartex" xmlns:cx2="http://schemas.microsoft.com/office/drawing/2015/10/21/chartex" xmlns:cx3="http://schemas.microsoft.com/office/drawing/2016/5/9/chartex" xmlns:cx4="http://schemas.microsoft.com/office/drawing/2016/5/10/chartex" xmlns:cx5="http://schemas.microsoft.com/office/drawing/2016/5/11/chartex" xmlns:cx6="http://schemas.microsoft.com/office/drawing/2016/5/12/chartex" xmlns:cx7="http://schemas.microsoft.com/office/drawing/2016/5/13/chartex" xmlns:cx8="http://schemas.microsoft.com/office/drawing/2016/5/14/chartex" xmlns:mc="http://schemas.openxmlformats.org/markup-compatibility/2006" xmlns:aink="http://schemas.microsoft.com/office/drawing/2016/ink" xmlns:am3d="http://schemas.microsoft.com/office/drawing/2017/model3d" xmlns:o="urn:schemas-microsoft-com:office:office" xmlns:oel="http://schemas.microsoft.com/office/2019/extlst" xmlns:r="http://schemas.openxmlformats.org/officeDocument/2006/relationships" xmlns:m="http://schemas.openxmlformats.org/officeDocument/2006/math" xmlns:v="urn:schemas-microsoft-com:vml" xmlns:wp14="http://schemas.microsoft.com/office/word/2010/wordprocessingDrawing" xmlns:wp="http://schemas.openxmlformats.org/drawingml/2006/wordprocessingDrawing" xmlns:w10="urn:schemas-microsoft-com:office:word" xmlns:w="http://schemas.openxmlformats.org/wordprocessingml/2006/main" xmlns:w14="http://schemas.microsoft.com/office/word/2010/wordml" xmlns:w15="http://schemas.microsoft.com/office/word/2012/wordml" xmlns:w16cex="http://schemas.microsoft.com/office/word/2018/wordml/cex" xmlns:w16cid="http://schemas.microsoft.com/office/word/2016/wordml/cid" xmlns:w16="http://schemas.microsoft.com/office/word/2018/wordml" xmlns:w16sdtdh="http://schemas.microsoft.com/office/word/2020/wordml/sdtdatahash" xmlns:w16se="http://schemas.microsoft.com/office/word/2015/wordml/symex" xmlns:wpg="http://schemas.microsoft.com/office/word/2010/wordprocessingGroup" xmlns:wpi="http://schemas.microsoft.com/office/word/2010/wordprocessingInk" xmlns:wne="http://schemas.microsoft.com/office/word/2006/wordml" xmlns:wps="http://schemas.microsoft.com/office/word/2010/wordprocessingShape" mc:Ignorable="w14 w15 w16se w16cid w16 w16cex w16sdtdh wp14">
   <w:abstractNum w:abstractNumId="0" w15:restartNumberingAfterBreak="0">
+    <w:nsid w:val="03B56BD8"/>
+    <w:multiLevelType w:val="multilevel"/>
+    <w:tmpl w:val="18888CE0"/>
+    <w:lvl w:ilvl="0">
+      <w:start w:val="1"/>
+      <w:numFmt w:val="bullet"/>
+      <w:lvlText w:val=""/>
+      <w:lvlJc w:val="left"/>
+      <w:pPr>
+        <w:tabs>
+          <w:tab w:val="num" w:pos="720"/>
+        </w:tabs>
+        <w:ind w:left="720" w:hanging="360"/>
+      </w:pPr>
+      <w:rPr>
+        <w:rFonts w:ascii="Symbol" w:hAnsi="Symbol" w:hint="default"/>
+        <w:sz w:val="20"/>
+      </w:rPr>
+    </w:lvl>
+    <w:lvl w:ilvl="1" w:tentative="1">
+      <w:start w:val="1"/>
+      <w:numFmt w:val="bullet"/>
+      <w:lvlText w:val="o"/>
+      <w:lvlJc w:val="left"/>
+      <w:pPr>
+        <w:tabs>
+          <w:tab w:val="num" w:pos="1440"/>
+        </w:tabs>
+        <w:ind w:left="1440" w:hanging="360"/>
+      </w:pPr>
+      <w:rPr>
+        <w:rFonts w:ascii="Courier New" w:hAnsi="Courier New" w:hint="default"/>
+        <w:sz w:val="20"/>
+      </w:rPr>
+    </w:lvl>
+    <w:lvl w:ilvl="2" w:tentative="1">
+      <w:start w:val="1"/>
+      <w:numFmt w:val="bullet"/>
+      <w:lvlText w:val=""/>
+      <w:lvlJc w:val="left"/>
+      <w:pPr>
+        <w:tabs>
+          <w:tab w:val="num" w:pos="2160"/>
+        </w:tabs>
+        <w:ind w:left="2160" w:hanging="360"/>
+      </w:pPr>
+      <w:rPr>
+        <w:rFonts w:ascii="Wingdings" w:hAnsi="Wingdings" w:hint="default"/>
+        <w:sz w:val="20"/>
+      </w:rPr>
+    </w:lvl>
+    <w:lvl w:ilvl="3" w:tentative="1">
+      <w:start w:val="1"/>
+      <w:numFmt w:val="bullet"/>
+      <w:lvlText w:val=""/>
+      <w:lvlJc w:val="left"/>
+      <w:pPr>
+        <w:tabs>
+          <w:tab w:val="num" w:pos="2880"/>
+        </w:tabs>
+        <w:ind w:left="2880" w:hanging="360"/>
+      </w:pPr>
+      <w:rPr>
+        <w:rFonts w:ascii="Wingdings" w:hAnsi="Wingdings" w:hint="default"/>
+        <w:sz w:val="20"/>
+      </w:rPr>
+    </w:lvl>
+    <w:lvl w:ilvl="4" w:tentative="1">
+      <w:start w:val="1"/>
+      <w:numFmt w:val="bullet"/>
+      <w:lvlText w:val=""/>
+      <w:lvlJc w:val="left"/>
+      <w:pPr>
+        <w:tabs>
+          <w:tab w:val="num" w:pos="3600"/>
+        </w:tabs>
+        <w:ind w:left="3600" w:hanging="360"/>
+      </w:pPr>
+      <w:rPr>
+        <w:rFonts w:ascii="Wingdings" w:hAnsi="Wingdings" w:hint="default"/>
+        <w:sz w:val="20"/>
+      </w:rPr>
+    </w:lvl>
+    <w:lvl w:ilvl="5" w:tentative="1">
+      <w:start w:val="1"/>
+      <w:numFmt w:val="bullet"/>
+      <w:lvlText w:val=""/>
+      <w:lvlJc w:val="left"/>
+      <w:pPr>
+        <w:tabs>
+          <w:tab w:val="num" w:pos="4320"/>
+        </w:tabs>
+        <w:ind w:left="4320" w:hanging="360"/>
+      </w:pPr>
+      <w:rPr>
+        <w:rFonts w:ascii="Wingdings" w:hAnsi="Wingdings" w:hint="default"/>
+        <w:sz w:val="20"/>
+      </w:rPr>
+    </w:lvl>
+    <w:lvl w:ilvl="6" w:tentative="1">
+      <w:start w:val="1"/>
+      <w:numFmt w:val="bullet"/>
+      <w:lvlText w:val=""/>
+      <w:lvlJc w:val="left"/>
+      <w:pPr>
+        <w:tabs>
+          <w:tab w:val="num" w:pos="5040"/>
+        </w:tabs>
+        <w:ind w:left="5040" w:hanging="360"/>
+      </w:pPr>
+      <w:rPr>
+        <w:rFonts w:ascii="Wingdings" w:hAnsi="Wingdings" w:hint="default"/>
+        <w:sz w:val="20"/>
+      </w:rPr>
+    </w:lvl>
+    <w:lvl w:ilvl="7" w:tentative="1">
+      <w:start w:val="1"/>
+      <w:numFmt w:val="bullet"/>
+      <w:lvlText w:val=""/>
+      <w:lvlJc w:val="left"/>
+      <w:pPr>
+        <w:tabs>
+          <w:tab w:val="num" w:pos="5760"/>
+        </w:tabs>
+        <w:ind w:left="5760" w:hanging="360"/>
+      </w:pPr>
+      <w:rPr>
+        <w:rFonts w:ascii="Wingdings" w:hAnsi="Wingdings" w:hint="default"/>
+        <w:sz w:val="20"/>
+      </w:rPr>
+    </w:lvl>
+    <w:lvl w:ilvl="8" w:tentative="1">
+      <w:start w:val="1"/>
+      <w:numFmt w:val="bullet"/>
+      <w:lvlText w:val=""/>
+      <w:lvlJc w:val="left"/>
+      <w:pPr>
+        <w:tabs>
+          <w:tab w:val="num" w:pos="6480"/>
+        </w:tabs>
+        <w:ind w:left="6480" w:hanging="360"/>
+      </w:pPr>
+      <w:rPr>
+        <w:rFonts w:ascii="Wingdings" w:hAnsi="Wingdings" w:hint="default"/>
+        <w:sz w:val="20"/>
+      </w:rPr>
+    </w:lvl>
+  </w:abstractNum>
+  <w:abstractNum w:abstractNumId="1" w15:restartNumberingAfterBreak="0">
     <w:nsid w:val="0E075772"/>
     <w:multiLevelType w:val="hybridMultilevel"/>
     <w:tmpl w:val="F2E24B38"/>
@@ -5226,7 +6376,7 @@
       </w:rPr>
     </w:lvl>
   </w:abstractNum>
-  <w:abstractNum w:abstractNumId="1" w15:restartNumberingAfterBreak="0">
+  <w:abstractNum w:abstractNumId="2" w15:restartNumberingAfterBreak="0">
     <w:nsid w:val="17E307F4"/>
     <w:multiLevelType w:val="hybridMultilevel"/>
     <w:tmpl w:val="A03A60F0"/>
@@ -5339,7 +6489,7 @@
       </w:rPr>
     </w:lvl>
   </w:abstractNum>
-  <w:abstractNum w:abstractNumId="2" w15:restartNumberingAfterBreak="0">
+  <w:abstractNum w:abstractNumId="3" w15:restartNumberingAfterBreak="0">
     <w:nsid w:val="2B8C45C7"/>
     <w:multiLevelType w:val="hybridMultilevel"/>
     <w:tmpl w:val="42FA01BE"/>
@@ -5452,7 +6602,7 @@
       </w:rPr>
     </w:lvl>
   </w:abstractNum>
-  <w:abstractNum w:abstractNumId="3" w15:restartNumberingAfterBreak="0">
+  <w:abstractNum w:abstractNumId="4" w15:restartNumberingAfterBreak="0">
     <w:nsid w:val="3AB56AB0"/>
     <w:multiLevelType w:val="hybridMultilevel"/>
     <w:tmpl w:val="6576E7C0"/>
@@ -5565,7 +6715,7 @@
       </w:rPr>
     </w:lvl>
   </w:abstractNum>
-  <w:abstractNum w:abstractNumId="4" w15:restartNumberingAfterBreak="0">
+  <w:abstractNum w:abstractNumId="5" w15:restartNumberingAfterBreak="0">
     <w:nsid w:val="46AB4DD0"/>
     <w:multiLevelType w:val="hybridMultilevel"/>
     <w:tmpl w:val="E77E70AC"/>
@@ -5651,7 +6801,7 @@
       </w:pPr>
     </w:lvl>
   </w:abstractNum>
-  <w:abstractNum w:abstractNumId="5" w15:restartNumberingAfterBreak="0">
+  <w:abstractNum w:abstractNumId="6" w15:restartNumberingAfterBreak="0">
     <w:nsid w:val="471954BC"/>
     <w:multiLevelType w:val="hybridMultilevel"/>
     <w:tmpl w:val="FE689C08"/>
@@ -5764,7 +6914,7 @@
       </w:rPr>
     </w:lvl>
   </w:abstractNum>
-  <w:abstractNum w:abstractNumId="6" w15:restartNumberingAfterBreak="0">
+  <w:abstractNum w:abstractNumId="7" w15:restartNumberingAfterBreak="0">
     <w:nsid w:val="4E1A7093"/>
     <w:multiLevelType w:val="multilevel"/>
     <w:tmpl w:val="11BA4E14"/>
@@ -5909,7 +7059,7 @@
       </w:rPr>
     </w:lvl>
   </w:abstractNum>
-  <w:abstractNum w:abstractNumId="7" w15:restartNumberingAfterBreak="0">
+  <w:abstractNum w:abstractNumId="8" w15:restartNumberingAfterBreak="0">
     <w:nsid w:val="4E393324"/>
     <w:multiLevelType w:val="hybridMultilevel"/>
     <w:tmpl w:val="4CA272F2"/>
@@ -6022,7 +7172,7 @@
       </w:rPr>
     </w:lvl>
   </w:abstractNum>
-  <w:abstractNum w:abstractNumId="8" w15:restartNumberingAfterBreak="0">
+  <w:abstractNum w:abstractNumId="9" w15:restartNumberingAfterBreak="0">
     <w:nsid w:val="504407B0"/>
     <w:multiLevelType w:val="hybridMultilevel"/>
     <w:tmpl w:val="029C8BF0"/>
@@ -6135,7 +7285,7 @@
       </w:rPr>
     </w:lvl>
   </w:abstractNum>
-  <w:abstractNum w:abstractNumId="9" w15:restartNumberingAfterBreak="0">
+  <w:abstractNum w:abstractNumId="10" w15:restartNumberingAfterBreak="0">
     <w:nsid w:val="52DB58A2"/>
     <w:multiLevelType w:val="hybridMultilevel"/>
     <w:tmpl w:val="F966843A"/>
@@ -6248,7 +7398,7 @@
       </w:rPr>
     </w:lvl>
   </w:abstractNum>
-  <w:abstractNum w:abstractNumId="10" w15:restartNumberingAfterBreak="0">
+  <w:abstractNum w:abstractNumId="11" w15:restartNumberingAfterBreak="0">
     <w:nsid w:val="5C4B7AF3"/>
     <w:multiLevelType w:val="hybridMultilevel"/>
     <w:tmpl w:val="3EDA9E6C"/>
@@ -6361,7 +7511,7 @@
       </w:rPr>
     </w:lvl>
   </w:abstractNum>
-  <w:abstractNum w:abstractNumId="11" w15:restartNumberingAfterBreak="0">
+  <w:abstractNum w:abstractNumId="12" w15:restartNumberingAfterBreak="0">
     <w:nsid w:val="68A41A9D"/>
     <w:multiLevelType w:val="hybridMultilevel"/>
     <w:tmpl w:val="3AE611F2"/>
@@ -6474,7 +7624,7 @@
       </w:rPr>
     </w:lvl>
   </w:abstractNum>
-  <w:abstractNum w:abstractNumId="12" w15:restartNumberingAfterBreak="0">
+  <w:abstractNum w:abstractNumId="13" w15:restartNumberingAfterBreak="0">
     <w:nsid w:val="6FAD0486"/>
     <w:multiLevelType w:val="hybridMultilevel"/>
     <w:tmpl w:val="E410F18A"/>
@@ -6586,7 +7736,7 @@
       </w:rPr>
     </w:lvl>
   </w:abstractNum>
-  <w:abstractNum w:abstractNumId="13" w15:restartNumberingAfterBreak="0">
+  <w:abstractNum w:abstractNumId="14" w15:restartNumberingAfterBreak="0">
     <w:nsid w:val="76A4532B"/>
     <w:multiLevelType w:val="multilevel"/>
     <w:tmpl w:val="9B404FE8"/>
@@ -6735,7 +7885,7 @@
       </w:rPr>
     </w:lvl>
   </w:abstractNum>
-  <w:abstractNum w:abstractNumId="14" w15:restartNumberingAfterBreak="0">
+  <w:abstractNum w:abstractNumId="15" w15:restartNumberingAfterBreak="0">
     <w:nsid w:val="772777F4"/>
     <w:multiLevelType w:val="multilevel"/>
     <w:tmpl w:val="568246D8"/>
@@ -6885,49 +8035,52 @@
     </w:lvl>
   </w:abstractNum>
   <w:num w:numId="1" w16cid:durableId="850993057">
+    <w:abstractNumId w:val="15"/>
+  </w:num>
+  <w:num w:numId="2" w16cid:durableId="832255489">
+    <w:abstractNumId w:val="9"/>
+  </w:num>
+  <w:num w:numId="3" w16cid:durableId="1766731236">
+    <w:abstractNumId w:val="12"/>
+  </w:num>
+  <w:num w:numId="4" w16cid:durableId="313727768">
+    <w:abstractNumId w:val="11"/>
+  </w:num>
+  <w:num w:numId="5" w16cid:durableId="643393782">
+    <w:abstractNumId w:val="1"/>
+  </w:num>
+  <w:num w:numId="6" w16cid:durableId="1101411162">
+    <w:abstractNumId w:val="6"/>
+  </w:num>
+  <w:num w:numId="7" w16cid:durableId="2081176053">
+    <w:abstractNumId w:val="3"/>
+  </w:num>
+  <w:num w:numId="8" w16cid:durableId="1284651451">
+    <w:abstractNumId w:val="7"/>
+  </w:num>
+  <w:num w:numId="9" w16cid:durableId="1293943534">
+    <w:abstractNumId w:val="8"/>
+  </w:num>
+  <w:num w:numId="10" w16cid:durableId="2048869036">
+    <w:abstractNumId w:val="5"/>
+  </w:num>
+  <w:num w:numId="11" w16cid:durableId="359164198">
+    <w:abstractNumId w:val="10"/>
+  </w:num>
+  <w:num w:numId="12" w16cid:durableId="1598709449">
+    <w:abstractNumId w:val="2"/>
+  </w:num>
+  <w:num w:numId="13" w16cid:durableId="1345328387">
+    <w:abstractNumId w:val="13"/>
+  </w:num>
+  <w:num w:numId="14" w16cid:durableId="1356075860">
+    <w:abstractNumId w:val="4"/>
+  </w:num>
+  <w:num w:numId="15" w16cid:durableId="1175723738">
     <w:abstractNumId w:val="14"/>
   </w:num>
-  <w:num w:numId="2" w16cid:durableId="832255489">
-    <w:abstractNumId w:val="8"/>
-  </w:num>
-  <w:num w:numId="3" w16cid:durableId="1766731236">
-    <w:abstractNumId w:val="11"/>
-  </w:num>
-  <w:num w:numId="4" w16cid:durableId="313727768">
-    <w:abstractNumId w:val="10"/>
-  </w:num>
-  <w:num w:numId="5" w16cid:durableId="643393782">
+  <w:num w:numId="16" w16cid:durableId="1756126916">
     <w:abstractNumId w:val="0"/>
-  </w:num>
-  <w:num w:numId="6" w16cid:durableId="1101411162">
-    <w:abstractNumId w:val="5"/>
-  </w:num>
-  <w:num w:numId="7" w16cid:durableId="2081176053">
-    <w:abstractNumId w:val="2"/>
-  </w:num>
-  <w:num w:numId="8" w16cid:durableId="1284651451">
-    <w:abstractNumId w:val="6"/>
-  </w:num>
-  <w:num w:numId="9" w16cid:durableId="1293943534">
-    <w:abstractNumId w:val="7"/>
-  </w:num>
-  <w:num w:numId="10" w16cid:durableId="2048869036">
-    <w:abstractNumId w:val="4"/>
-  </w:num>
-  <w:num w:numId="11" w16cid:durableId="359164198">
-    <w:abstractNumId w:val="9"/>
-  </w:num>
-  <w:num w:numId="12" w16cid:durableId="1598709449">
-    <w:abstractNumId w:val="1"/>
-  </w:num>
-  <w:num w:numId="13" w16cid:durableId="1345328387">
-    <w:abstractNumId w:val="12"/>
-  </w:num>
-  <w:num w:numId="14" w16cid:durableId="1356075860">
-    <w:abstractNumId w:val="3"/>
-  </w:num>
-  <w:num w:numId="15" w16cid:durableId="1175723738">
-    <w:abstractNumId w:val="13"/>
   </w:num>
 </w:numbering>
 </file>
@@ -7357,7 +8510,6 @@
   <w:style w:type="character" w:default="1" w:styleId="DefaultParagraphFont">
     <w:name w:val="Default Paragraph Font"/>
     <w:uiPriority w:val="1"/>
-    <w:semiHidden/>
     <w:unhideWhenUsed/>
   </w:style>
   <w:style w:type="table" w:default="1" w:styleId="TableNormal">
@@ -7594,6 +8746,49 @@
       <w:kern w:val="36"/>
       <w:sz w:val="48"/>
       <w:szCs w:val="48"/>
+    </w:rPr>
+  </w:style>
+  <w:style w:type="paragraph" w:styleId="HTMLPreformatted">
+    <w:name w:val="HTML Preformatted"/>
+    <w:basedOn w:val="Normal"/>
+    <w:link w:val="HTMLPreformattedChar"/>
+    <w:uiPriority w:val="99"/>
+    <w:semiHidden/>
+    <w:unhideWhenUsed/>
+    <w:rsid w:val="007728CE"/>
+    <w:pPr>
+      <w:spacing w:after="0" w:line="240" w:lineRule="auto"/>
+    </w:pPr>
+    <w:rPr>
+      <w:rFonts w:ascii="Consolas" w:hAnsi="Consolas"/>
+      <w:sz w:val="20"/>
+      <w:szCs w:val="20"/>
+    </w:rPr>
+  </w:style>
+  <w:style w:type="character" w:customStyle="1" w:styleId="HTMLPreformattedChar">
+    <w:name w:val="HTML Preformatted Char"/>
+    <w:basedOn w:val="DefaultParagraphFont"/>
+    <w:link w:val="HTMLPreformatted"/>
+    <w:uiPriority w:val="99"/>
+    <w:semiHidden/>
+    <w:rsid w:val="007728CE"/>
+    <w:rPr>
+      <w:rFonts w:ascii="Consolas" w:hAnsi="Consolas"/>
+      <w:sz w:val="20"/>
+      <w:szCs w:val="20"/>
+    </w:rPr>
+  </w:style>
+  <w:style w:type="paragraph" w:styleId="NormalWeb">
+    <w:name w:val="Normal (Web)"/>
+    <w:basedOn w:val="Normal"/>
+    <w:uiPriority w:val="99"/>
+    <w:semiHidden/>
+    <w:unhideWhenUsed/>
+    <w:rsid w:val="007728CE"/>
+    <w:rPr>
+      <w:rFonts w:ascii="Times New Roman" w:hAnsi="Times New Roman" w:cs="Times New Roman"/>
+      <w:sz w:val="24"/>
+      <w:szCs w:val="24"/>
     </w:rPr>
   </w:style>
 </w:styles>

</xml_diff>

<commit_message>
changed bullet points for nbcu
</commit_message>
<xml_diff>
--- a/BesmelhAlshaalan_Resume.docx
+++ b/BesmelhAlshaalan_Resume.docx
@@ -217,7 +217,7 @@
           </mc:Choice>
           <mc:Fallback>
             <w:pict>
-              <v:group w14:anchorId="16A3969F" id="Group 14" o:spid="_x0000_s1026" style="position:absolute;margin-left:27.3pt;margin-top:3.8pt;width:557.15pt;height:7.55pt;z-index:-251664384;mso-position-horizontal-relative:page" coordorigin="798,261" coordsize="10587,123" o:gfxdata="UEsDBBQABgAIAAAAIQC2gziS/gAAAOEBAAATAAAAW0NvbnRlbnRfVHlwZXNdLnhtbJSRQU7DMBBF&#13;&#10;90jcwfIWJU67QAgl6YK0S0CoHGBkTxKLZGx5TGhvj5O2G0SRWNoz/78nu9wcxkFMGNg6quQqL6RA&#13;&#10;0s5Y6ir5vt9lD1JwBDIwOMJKHpHlpr69KfdHjyxSmriSfYz+USnWPY7AufNIadK6MEJMx9ApD/oD&#13;&#10;OlTrorhX2lFEilmcO2RdNtjC5xDF9pCuTyYBB5bi6bQ4syoJ3g9WQ0ymaiLzg5KdCXlKLjvcW893&#13;&#10;SUOqXwnz5DrgnHtJTxOsQfEKIT7DmDSUCaxw7Rqn8787ZsmRM9e2VmPeBN4uqYvTtW7jvijg9N/y&#13;&#10;JsXecLq0q+WD6m8AAAD//wMAUEsDBBQABgAIAAAAIQA4/SH/1gAAAJQBAAALAAAAX3JlbHMvLnJl&#13;&#10;bHOkkMFqwzAMhu+DvYPRfXGawxijTi+j0GvpHsDYimMaW0Yy2fr2M4PBMnrbUb/Q94l/f/hMi1qR&#13;&#10;JVI2sOt6UJgd+ZiDgffL8ekFlFSbvV0oo4EbChzGx4f9GRdb25HMsYhqlCwG5lrLq9biZkxWOiqY&#13;&#10;22YiTra2kYMu1l1tQD30/bPm3wwYN0x18gb45AdQl1tp5j/sFB2T0FQ7R0nTNEV3j6o9feQzro1i&#13;&#10;OWA14Fm+Q8a1a8+Bvu/d/dMb2JY5uiPbhG/ktn4cqGU/er3pcvwCAAD//wMAUEsDBBQABgAIAAAA&#13;&#10;IQBWCgoDigMAABUNAAAOAAAAZHJzL2Uyb0RvYy54bWzsV+tu0zAU/o/EO1j5CWKJ00vaaN2EdhPS&#13;&#10;gEkrD+A6zkUkdrDdpuPpObaTNOtWAWNCCG3SouOc43P5fM7n9Ph0W5Vow6QqBF94+CjwEONUJAXP&#13;&#10;Ft6X5eW7mYeUJjwhpeBs4d0x5Z2evH513NQxC0UuyoRJBE64ipt64eVa17HvK5qziqgjUTMOylTI&#13;&#10;imhYysxPJGnAe1X6YRBM/UbIpJaCMqXg7blTeifWf5oyqj+nqWIalQsPctP2Ke1zZZ7+yTGJM0nq&#13;&#10;vKBtGuQJWVSk4BC0d3VONEFrWTxwVRVUCiVSfURF5Ys0LSizNUA1ONir5kqKdW1ryeImq3uYANo9&#13;&#10;nJ7sln7aXMn6tr6RLnsQrwX9qgAXv6mzeKg368wZo1XzUSRwnmSthS18m8rKuICS0Nbie9fjy7Ya&#13;&#10;UXgZBdEkwmMPUdDNJ1Ewc/jTHA7J7Irm0C6gC6e401y0e3EwmUVuJw5HRuuT2AW1ibaJmYNvs3Qi&#13;&#10;FHAjUZFAc0JgTipI2uKKcGS87BdpjvC5QOjKGeHQldMBMSgmalUPMOg30fwRDNy2gxDAMKldv6g/&#13;&#10;65fbnNTMtqEy/dDBOengvJSMmQlF2J5nU1uzrqfUsKEGGmOmoO9+2kq/jmIPB4npWukrJmxLks21&#13;&#10;0m7QE5BsoydtKyyBFNKqhJl/+w4FaB7Nzb87raw3wp3RGx8tA9QgHISz8b5V2FlZVxiH09Fjzkad&#13;&#10;mXEWDp1B/lmXIcm7pOmWt1mDhIgh1sCOXC2UGZolZNfNGngAI1PhAVsIvm/r9rQhJDDmPldKDwFX&#13;&#10;rly5NdEmMxPCiKiBwbJgmDeV2LClsDq9xwIQZact+dDK7R/m5fSwxYSwk96HNdkOzpaLy6Is7eGW&#13;&#10;3CQzmo8iB48SZZEYrclHyWx1Vkq0IeYisH+mHvB2zwwIlyfWW85IctHKmhSlk8G+BHiBcVzzGv5Q&#13;&#10;8Uokd9DIUrjrBa5DEHIhv3uogatl4alvayKZh8oPHGZxjsdjcxfZxXgShbCQQ81qqCGcgquFpz04&#13;&#10;eyOeaXd/rWtZZDlEwrYbuHgPXJwWptNtfi6rdgF0YKV73GiZrqfAbq6n3Vy3NDkxQP0NmuxZ/3do&#13;&#10;st/0r9IkXFru1tnR5NQhOiBDaMPnoskekIMoQhN3t/VwlF5oEvimpdT/niZxMIbvIcuMLzQJ5H2I&#13;&#10;Ju23JXx7g/7ex/1wbffufs2c/AAAAP//AwBQSwMEFAAGAAgAAAAhAD8l0tviAAAADQEAAA8AAABk&#13;&#10;cnMvZG93bnJldi54bWxMT01vgkAQvTfpf9hMk97qAq1okcUY+3EyTapNjLcRRiCys4RdAf9911N7&#13;&#10;mcnkvXkf6XLUjeips7VhBeEkAEGcm6LmUsHP7uNpDsI65AIbw6TgShaW2f1diklhBv6mfutK4UXY&#13;&#10;Jqigcq5NpLR5RRrtxLTEHjuZTqPzZ1fKosPBi+tGRkEQS401e4cKW1pXlJ+3F63gc8Bh9Ry+95vz&#13;&#10;aX097KZf+01ISj0+jG8LP1YLEI5G9/cBtw4+P2Q+2NFcuLCiUTB9iT1TwcyvGxzG81cQRwVRNAOZ&#13;&#10;pfJ/i+wXAAD//wMAUEsBAi0AFAAGAAgAAAAhALaDOJL+AAAA4QEAABMAAAAAAAAAAAAAAAAAAAAA&#13;&#10;AFtDb250ZW50X1R5cGVzXS54bWxQSwECLQAUAAYACAAAACEAOP0h/9YAAACUAQAACwAAAAAAAAAA&#13;&#10;AAAAAAAvAQAAX3JlbHMvLnJlbHNQSwECLQAUAAYACAAAACEAVgoKA4oDAAAVDQAADgAAAAAAAAAA&#13;&#10;AAAAAAAuAgAAZHJzL2Uyb0RvYy54bWxQSwECLQAUAAYACAAAACEAPyXS2+IAAAANAQAADwAAAAAA&#13;&#10;AAAAAAAAAADkBQAAZHJzL2Rvd25yZXYueG1sUEsFBgAAAAAEAAQA8wAAAPMGAAAAAA==&#13;&#10;">
+              <v:group w14:anchorId="7BDDE6EE" id="Group 14" o:spid="_x0000_s1026" style="position:absolute;margin-left:27.3pt;margin-top:3.8pt;width:557.15pt;height:7.55pt;z-index:-251664384;mso-position-horizontal-relative:page" coordorigin="798,261" coordsize="10587,123" o:gfxdata="UEsDBBQABgAIAAAAIQC2gziS/gAAAOEBAAATAAAAW0NvbnRlbnRfVHlwZXNdLnhtbJSRQU7DMBBF&#13;&#10;90jcwfIWJU67QAgl6YK0S0CoHGBkTxKLZGx5TGhvj5O2G0SRWNoz/78nu9wcxkFMGNg6quQqL6RA&#13;&#10;0s5Y6ir5vt9lD1JwBDIwOMJKHpHlpr69KfdHjyxSmriSfYz+USnWPY7AufNIadK6MEJMx9ApD/oD&#13;&#10;OlTrorhX2lFEilmcO2RdNtjC5xDF9pCuTyYBB5bi6bQ4syoJ3g9WQ0ymaiLzg5KdCXlKLjvcW893&#13;&#10;SUOqXwnz5DrgnHtJTxOsQfEKIT7DmDSUCaxw7Rqn8787ZsmRM9e2VmPeBN4uqYvTtW7jvijg9N/y&#13;&#10;JsXecLq0q+WD6m8AAAD//wMAUEsDBBQABgAIAAAAIQA4/SH/1gAAAJQBAAALAAAAX3JlbHMvLnJl&#13;&#10;bHOkkMFqwzAMhu+DvYPRfXGawxijTi+j0GvpHsDYimMaW0Yy2fr2M4PBMnrbUb/Q94l/f/hMi1qR&#13;&#10;JVI2sOt6UJgd+ZiDgffL8ekFlFSbvV0oo4EbChzGx4f9GRdb25HMsYhqlCwG5lrLq9biZkxWOiqY&#13;&#10;22YiTra2kYMu1l1tQD30/bPm3wwYN0x18gb45AdQl1tp5j/sFB2T0FQ7R0nTNEV3j6o9feQzro1i&#13;&#10;OWA14Fm+Q8a1a8+Bvu/d/dMb2JY5uiPbhG/ktn4cqGU/er3pcvwCAAD//wMAUEsDBBQABgAIAAAA&#13;&#10;IQBWCgoDigMAABUNAAAOAAAAZHJzL2Uyb0RvYy54bWzsV+tu0zAU/o/EO1j5CWKJ00vaaN2EdhPS&#13;&#10;gEkrD+A6zkUkdrDdpuPpObaTNOtWAWNCCG3SouOc43P5fM7n9Ph0W5Vow6QqBF94+CjwEONUJAXP&#13;&#10;Ft6X5eW7mYeUJjwhpeBs4d0x5Z2evH513NQxC0UuyoRJBE64ipt64eVa17HvK5qziqgjUTMOylTI&#13;&#10;imhYysxPJGnAe1X6YRBM/UbIpJaCMqXg7blTeifWf5oyqj+nqWIalQsPctP2Ke1zZZ7+yTGJM0nq&#13;&#10;vKBtGuQJWVSk4BC0d3VONEFrWTxwVRVUCiVSfURF5Ys0LSizNUA1ONir5kqKdW1ryeImq3uYANo9&#13;&#10;nJ7sln7aXMn6tr6RLnsQrwX9qgAXv6mzeKg368wZo1XzUSRwnmSthS18m8rKuICS0Nbie9fjy7Ya&#13;&#10;UXgZBdEkwmMPUdDNJ1Ewc/jTHA7J7Irm0C6gC6e401y0e3EwmUVuJw5HRuuT2AW1ibaJmYNvs3Qi&#13;&#10;FHAjUZFAc0JgTipI2uKKcGS87BdpjvC5QOjKGeHQldMBMSgmalUPMOg30fwRDNy2gxDAMKldv6g/&#13;&#10;65fbnNTMtqEy/dDBOengvJSMmQlF2J5nU1uzrqfUsKEGGmOmoO9+2kq/jmIPB4npWukrJmxLks21&#13;&#10;0m7QE5BsoydtKyyBFNKqhJl/+w4FaB7Nzb87raw3wp3RGx8tA9QgHISz8b5V2FlZVxiH09Fjzkad&#13;&#10;mXEWDp1B/lmXIcm7pOmWt1mDhIgh1sCOXC2UGZolZNfNGngAI1PhAVsIvm/r9rQhJDDmPldKDwFX&#13;&#10;rly5NdEmMxPCiKiBwbJgmDeV2LClsDq9xwIQZact+dDK7R/m5fSwxYSwk96HNdkOzpaLy6Is7eGW&#13;&#10;3CQzmo8iB48SZZEYrclHyWx1Vkq0IeYisH+mHvB2zwwIlyfWW85IctHKmhSlk8G+BHiBcVzzGv5Q&#13;&#10;8Uokd9DIUrjrBa5DEHIhv3uogatl4alvayKZh8oPHGZxjsdjcxfZxXgShbCQQ81qqCGcgquFpz04&#13;&#10;eyOeaXd/rWtZZDlEwrYbuHgPXJwWptNtfi6rdgF0YKV73GiZrqfAbq6n3Vy3NDkxQP0NmuxZ/3do&#13;&#10;st/0r9IkXFru1tnR5NQhOiBDaMPnoskekIMoQhN3t/VwlF5oEvimpdT/niZxMIbvIcuMLzQJ5H2I&#13;&#10;Ju23JXx7g/7ex/1wbffufs2c/AAAAP//AwBQSwMEFAAGAAgAAAAhAD8l0tviAAAADQEAAA8AAABk&#13;&#10;cnMvZG93bnJldi54bWxMT01vgkAQvTfpf9hMk97qAq1okcUY+3EyTapNjLcRRiCys4RdAf9911N7&#13;&#10;mcnkvXkf6XLUjeips7VhBeEkAEGcm6LmUsHP7uNpDsI65AIbw6TgShaW2f1diklhBv6mfutK4UXY&#13;&#10;Jqigcq5NpLR5RRrtxLTEHjuZTqPzZ1fKosPBi+tGRkEQS401e4cKW1pXlJ+3F63gc8Bh9Ry+95vz&#13;&#10;aX097KZf+01ISj0+jG8LP1YLEI5G9/cBtw4+P2Q+2NFcuLCiUTB9iT1TwcyvGxzG81cQRwVRNAOZ&#13;&#10;pfJ/i+wXAAD//wMAUEsBAi0AFAAGAAgAAAAhALaDOJL+AAAA4QEAABMAAAAAAAAAAAAAAAAAAAAA&#13;&#10;AFtDb250ZW50X1R5cGVzXS54bWxQSwECLQAUAAYACAAAACEAOP0h/9YAAACUAQAACwAAAAAAAAAA&#13;&#10;AAAAAAAvAQAAX3JlbHMvLnJlbHNQSwECLQAUAAYACAAAACEAVgoKA4oDAAAVDQAADgAAAAAAAAAA&#13;&#10;AAAAAAAuAgAAZHJzL2Uyb0RvYy54bWxQSwECLQAUAAYACAAAACEAPyXS2+IAAAANAQAADwAAAAAA&#13;&#10;AAAAAAAAAADkBQAAZHJzL2Rvd25yZXYueG1sUEsFBgAAAAAEAAQA8wAAAPMGAAAAAA==&#13;&#10;">
                 <v:group id="Group 17" o:spid="_x0000_s1027" style="position:absolute;left:798;top:312;width:10587;height:72" coordorigin="798,312" coordsize="10587,72" o:gfxdata="UEsDBBQABgAIAAAAIQDb4fbL7gAAAIUBAAATAAAAW0NvbnRlbnRfVHlwZXNdLnhtbHyQz07DMAyH&#13;&#10;70i8Q+QralM4IITa7kDhCAiNB7ASt43WOlEcyvb2pNu4IODoPz9/n1xv9vOkForiPDdwXVagiI23&#13;&#10;jocG3rdPxR0oScgWJ8/UwIEENu3lRb09BBKV0ywNjCmFe63FjDSjlD4Q50nv44wpl3HQAc0OB9I3&#13;&#10;VXWrjedEnIq03oC27qjHjympx31un0wiTQLq4bS4shrAECZnMGVTvbD9QSnOhDInjzsyuiBXWQP0&#13;&#10;r4R18jfgnHvJr4nOknrFmJ5xzhraRtHWf3Kkpfz/yGo5S+H73hkquyhdjr3R8m2lj09svwAAAP//&#13;&#10;AwBQSwMEFAAGAAgAAAAhAFr0LFu/AAAAFQEAAAsAAABfcmVscy8ucmVsc2zPwWrDMAwG4Ptg72B0&#13;&#10;X5TuUMaI01uh19I+gLGVxCy2jGSy9e1nemrHjpL4P0nD4SetZiPRyNnCruvBUPYcYp4tXC/Htw8w&#13;&#10;Wl0ObuVMFm6kcBhfX4Yzra62kC6xqGlKVgtLreUTUf1CyWnHhXKbTCzJ1VbKjMX5LzcTvvf9HuXR&#13;&#10;gPHJNKdgQU5hB+ZyK23zHztFL6w81c5zQp6m6P9TMfB3PtPWFCczVQtB9N4U2rp2HOA44NMz4y8A&#13;&#10;AAD//wMAUEsDBBQABgAIAAAAIQAX5e+WyAAAAOAAAAAPAAAAZHJzL2Rvd25yZXYueG1sRI/BasJA&#13;&#10;EIbvQt9hmUJvukmrpURXEbXiQQRjofQ2ZMckmJ0N2W0S394VBC/DDD//N3yzRW8q0VLjSssK4lEE&#13;&#10;gjizuuRcwc/pe/gFwnlkjZVlUnAlB4v5y2CGibYdH6lNfS4ChF2CCgrv60RKlxVk0I1sTRyys20M&#13;&#10;+nA2udQNdgFuKvkeRZ/SYMnhQ4E1rQrKLum/UbDtsFt+xJt2fzmvrn+nyeF3H5NSb6/9ehrGcgrC&#13;&#10;U++fjQdip4PDGO5CYQE5vwEAAP//AwBQSwECLQAUAAYACAAAACEA2+H2y+4AAACFAQAAEwAAAAAA&#13;&#10;AAAAAAAAAAAAAAAAW0NvbnRlbnRfVHlwZXNdLnhtbFBLAQItABQABgAIAAAAIQBa9CxbvwAAABUB&#13;&#10;AAALAAAAAAAAAAAAAAAAAB8BAABfcmVscy8ucmVsc1BLAQItABQABgAIAAAAIQAX5e+WyAAAAOAA&#13;&#10;AAAPAAAAAAAAAAAAAAAAAAcCAABkcnMvZG93bnJldi54bWxQSwUGAAAAAAMAAwC3AAAA/AIAAAAA&#13;&#10;">
                   <v:shape id="Freeform 18" o:spid="_x0000_s1028" style="position:absolute;left:798;top:312;width:10587;height:72;visibility:visible;mso-wrap-style:square;v-text-anchor:top" coordsize="10284,72" o:gfxdata="UEsDBBQABgAIAAAAIQDb4fbL7gAAAIUBAAATAAAAW0NvbnRlbnRfVHlwZXNdLnhtbHyQz07DMAyH&#13;&#10;70i8Q+QralM4IITa7kDhCAiNB7ASt43WOlEcyvb2pNu4IODoPz9/n1xv9vOkForiPDdwXVagiI23&#13;&#10;jocG3rdPxR0oScgWJ8/UwIEENu3lRb09BBKV0ywNjCmFe63FjDSjlD4Q50nv44wpl3HQAc0OB9I3&#13;&#10;VXWrjedEnIq03oC27qjHjympx31un0wiTQLq4bS4shrAECZnMGVTvbD9QSnOhDInjzsyuiBXWQP0&#13;&#10;r4R18jfgnHvJr4nOknrFmJ5xzhraRtHWf3Kkpfz/yGo5S+H73hkquyhdjr3R8m2lj09svwAAAP//&#13;&#10;AwBQSwMEFAAGAAgAAAAhAFr0LFu/AAAAFQEAAAsAAABfcmVscy8ucmVsc2zPwWrDMAwG4Ptg72B0&#13;&#10;X5TuUMaI01uh19I+gLGVxCy2jGSy9e1nemrHjpL4P0nD4SetZiPRyNnCruvBUPYcYp4tXC/Htw8w&#13;&#10;Wl0ObuVMFm6kcBhfX4Yzra62kC6xqGlKVgtLreUTUf1CyWnHhXKbTCzJ1VbKjMX5LzcTvvf9HuXR&#13;&#10;gPHJNKdgQU5hB+ZyK23zHztFL6w81c5zQp6m6P9TMfB3PtPWFCczVQtB9N4U2rp2HOA44NMz4y8A&#13;&#10;AAD//wMAUEsDBBQABgAIAAAAIQAGypFUyQAAAOAAAAAPAAAAZHJzL2Rvd25yZXYueG1sRI/BSsNA&#13;&#10;EIbvBd9hmUJv7aYVRdJuglgLRfBgzUFvY3bcDcnOhuy2iT69Kwhehhl+/m/4duXkOnGhITSeFaxX&#13;&#10;GQji2uuGjYLq9bC8AxEissbOMyn4ogBlcTXbYa79yC90OUUjEoRDjgpsjH0uZagtOQwr3xOn7NMP&#13;&#10;DmM6ByP1gGOCu05usuxWOmw4fbDY04Oluj2dnYLnw1NbmbOx74/f1x+O27Ye3yqlFvNpv03jfgsi&#13;&#10;0hT/G3+Io04ON/ArlBaQxQ8AAAD//wMAUEsBAi0AFAAGAAgAAAAhANvh9svuAAAAhQEAABMAAAAA&#13;&#10;AAAAAAAAAAAAAAAAAFtDb250ZW50X1R5cGVzXS54bWxQSwECLQAUAAYACAAAACEAWvQsW78AAAAV&#13;&#10;AQAACwAAAAAAAAAAAAAAAAAfAQAAX3JlbHMvLnJlbHNQSwECLQAUAAYACAAAACEABsqRVMkAAADg&#13;&#10;AAAADwAAAAAAAAAAAAAAAAAHAgAAZHJzL2Rvd25yZXYueG1sUEsFBgAAAAADAAMAtwAAAP0CAAAA&#13;&#10;AA==&#13;&#10;" path="m,l10284,e" filled="f" strokeweight="3.1pt">
                     <v:path arrowok="t" o:connecttype="custom" o:connectlocs="0,0;10587,0" o:connectangles="0,0"/>
@@ -383,7 +383,17 @@
           <w:sz w:val="19"/>
           <w:szCs w:val="19"/>
         </w:rPr>
-        <w:t xml:space="preserve">e in </w:t>
+        <w:t>e in</w:t>
+      </w:r>
+      <w:r>
+        <w:rPr>
+          <w:rFonts w:ascii="Cambria" w:eastAsia="Times New Roman" w:hAnsi="Cambria" w:cs="Times New Roman"/>
+          <w:iCs/>
+          <w:spacing w:val="-1"/>
+          <w:sz w:val="19"/>
+          <w:szCs w:val="19"/>
+        </w:rPr>
+        <w:t xml:space="preserve"> </w:t>
       </w:r>
       <w:r>
         <w:rPr>
@@ -595,17 +605,7 @@
           <w:sz w:val="19"/>
           <w:szCs w:val="19"/>
         </w:rPr>
-        <w:t>, and</w:t>
-      </w:r>
-      <w:r>
-        <w:rPr>
-          <w:rFonts w:ascii="Cambria" w:eastAsia="Times New Roman" w:hAnsi="Cambria" w:cs="Times New Roman"/>
-          <w:iCs/>
-          <w:spacing w:val="-1"/>
-          <w:sz w:val="19"/>
-          <w:szCs w:val="19"/>
-        </w:rPr>
-        <w:t xml:space="preserve"> </w:t>
+        <w:t xml:space="preserve">, </w:t>
       </w:r>
       <w:r>
         <w:rPr>
@@ -2423,7 +2423,16 @@
           <w:sz w:val="19"/>
           <w:szCs w:val="19"/>
         </w:rPr>
-        <w:t xml:space="preserve">, allowing an automatic camera animation as part of a </w:t>
+        <w:t>, allowing an automatic camera animation as part of a</w:t>
+      </w:r>
+      <w:r>
+        <w:rPr>
+          <w:rFonts w:ascii="Cambria" w:eastAsia="Times New Roman" w:hAnsi="Cambria" w:cs="Times New Roman"/>
+          <w:iCs/>
+          <w:sz w:val="19"/>
+          <w:szCs w:val="19"/>
+        </w:rPr>
+        <w:t xml:space="preserve"> </w:t>
       </w:r>
       <w:r>
         <w:rPr>
@@ -2950,23 +2959,135 @@
         <w:tabs>
           <w:tab w:val="left" w:pos="8240"/>
         </w:tabs>
-        <w:spacing w:before="34" w:after="0" w:line="240" w:lineRule="auto"/>
+        <w:spacing w:before="34"/>
         <w:ind w:right="-20"/>
         <w:rPr>
           <w:rFonts w:ascii="Cambria" w:eastAsia="Times New Roman" w:hAnsi="Cambria" w:cs="Times New Roman"/>
           <w:iCs/>
-          <w:sz w:val="19"/>
-          <w:szCs w:val="19"/>
-        </w:rPr>
-      </w:pPr>
-      <w:r>
-        <w:rPr>
-          <w:rFonts w:ascii="Cambria" w:eastAsia="Times New Roman" w:hAnsi="Cambria" w:cs="Times New Roman"/>
-          <w:iCs/>
-          <w:sz w:val="19"/>
-          <w:szCs w:val="19"/>
-        </w:rPr>
-        <w:t>Assisted in enhancement requests, quality assurance testing, user acceptance testing, and rollout of features.</w:t>
+          <w:vanish/>
+          <w:sz w:val="19"/>
+          <w:szCs w:val="19"/>
+        </w:rPr>
+      </w:pPr>
+      <w:r>
+        <w:rPr>
+          <w:rFonts w:ascii="Cambria" w:eastAsia="Times New Roman" w:hAnsi="Cambria" w:cs="Times New Roman"/>
+          <w:iCs/>
+          <w:sz w:val="19"/>
+          <w:szCs w:val="19"/>
+        </w:rPr>
+        <w:t xml:space="preserve">Created applications to automate intern alumni browsing and business verification, enhancing </w:t>
+      </w:r>
+      <w:proofErr w:type="spellStart"/>
+      <w:r>
+        <w:rPr>
+          <w:rFonts w:ascii="Cambria" w:eastAsia="Times New Roman" w:hAnsi="Cambria" w:cs="Times New Roman"/>
+          <w:iCs/>
+          <w:sz w:val="19"/>
+          <w:szCs w:val="19"/>
+        </w:rPr>
+        <w:t>efficiency.</w:t>
+      </w:r>
+      <w:r>
+        <w:rPr>
+          <w:rFonts w:ascii="Cambria" w:eastAsia="Times New Roman" w:hAnsi="Cambria" w:cs="Times New Roman"/>
+          <w:iCs/>
+          <w:vanish/>
+          <w:sz w:val="19"/>
+          <w:szCs w:val="19"/>
+        </w:rPr>
+        <w:t>Top of Form</w:t>
+      </w:r>
+    </w:p>
+    <w:p>
+      <w:pPr>
+        <w:pStyle w:val="ListParagraph"/>
+        <w:numPr>
+          <w:ilvl w:val="0"/>
+          <w:numId w:val="14"/>
+        </w:numPr>
+        <w:rPr>
+          <w:rFonts w:ascii="Cambria" w:eastAsia="Times New Roman" w:hAnsi="Cambria" w:cs="Times New Roman"/>
+          <w:iCs/>
+          <w:sz w:val="19"/>
+          <w:szCs w:val="19"/>
+        </w:rPr>
+      </w:pPr>
+      <w:proofErr w:type="spellEnd"/>
+    </w:p>
+    <w:p>
+      <w:pPr>
+        <w:pStyle w:val="ListParagraph"/>
+        <w:numPr>
+          <w:ilvl w:val="0"/>
+          <w:numId w:val="14"/>
+        </w:numPr>
+        <w:rPr>
+          <w:rFonts w:ascii="Cambria" w:eastAsia="Times New Roman" w:hAnsi="Cambria" w:cs="Times New Roman"/>
+          <w:iCs/>
+          <w:sz w:val="19"/>
+          <w:szCs w:val="19"/>
+        </w:rPr>
+      </w:pPr>
+      <w:r>
+        <w:rPr>
+          <w:rFonts w:ascii="Cambria" w:eastAsia="Times New Roman" w:hAnsi="Cambria" w:cs="Times New Roman"/>
+          <w:iCs/>
+          <w:sz w:val="19"/>
+          <w:szCs w:val="19"/>
+        </w:rPr>
+        <w:t xml:space="preserve">Migrated and optimized an Excel sheet to </w:t>
+      </w:r>
+      <w:proofErr w:type="spellStart"/>
+      <w:r>
+        <w:rPr>
+          <w:rFonts w:ascii="Cambria" w:eastAsia="Times New Roman" w:hAnsi="Cambria" w:cs="Times New Roman"/>
+          <w:iCs/>
+          <w:sz w:val="19"/>
+          <w:szCs w:val="19"/>
+        </w:rPr>
+        <w:t>Airtable</w:t>
+      </w:r>
+      <w:proofErr w:type="spellEnd"/>
+      <w:r>
+        <w:rPr>
+          <w:rFonts w:ascii="Cambria" w:eastAsia="Times New Roman" w:hAnsi="Cambria" w:cs="Times New Roman"/>
+          <w:iCs/>
+          <w:sz w:val="19"/>
+          <w:szCs w:val="19"/>
+        </w:rPr>
+        <w:t xml:space="preserve"> for better data maintainability and analytics generation.</w:t>
+      </w:r>
+    </w:p>
+    <w:p>
+      <w:pPr>
+        <w:pStyle w:val="ListParagraph"/>
+        <w:numPr>
+          <w:ilvl w:val="0"/>
+          <w:numId w:val="14"/>
+        </w:numPr>
+        <w:tabs>
+          <w:tab w:val="left" w:pos="8240"/>
+        </w:tabs>
+        <w:spacing w:before="34"/>
+        <w:ind w:right="-20"/>
+        <w:rPr>
+          <w:rFonts w:ascii="Cambria" w:eastAsia="Times New Roman" w:hAnsi="Cambria" w:cs="Times New Roman"/>
+          <w:iCs/>
+          <w:vanish/>
+          <w:sz w:val="19"/>
+          <w:szCs w:val="19"/>
+        </w:rPr>
+      </w:pPr>
+      <w:r>
+        <w:rPr>
+          <w:rFonts w:ascii="Cambria" w:eastAsia="Times New Roman" w:hAnsi="Cambria" w:cs="Times New Roman"/>
+          <w:iCs/>
+          <w:vanish/>
+          <w:sz w:val="19"/>
+          <w:szCs w:val="19"/>
+        </w:rPr>
+        <w:t>Bottom of Form</w:t>
       </w:r>
     </w:p>
     <w:p>
@@ -3683,8 +3804,8 @@
           <w:tab w:val="left" w:pos="8240"/>
           <w:tab w:val="left" w:pos="9523"/>
         </w:tabs>
-        <w:spacing w:before="34" w:after="0" w:line="240" w:lineRule="auto"/>
-        <w:ind w:right="-20"/>
+        <w:spacing w:after="0" w:line="240" w:lineRule="auto"/>
+        <w:ind w:right="-14"/>
         <w:rPr>
           <w:rFonts w:ascii="Cambria" w:eastAsia="Times New Roman" w:hAnsi="Cambria" w:cs="Times New Roman"/>
           <w:spacing w:val="1"/>
@@ -3884,7 +4005,7 @@
           <w:tab w:val="left" w:pos="8240"/>
           <w:tab w:val="left" w:pos="9523"/>
         </w:tabs>
-        <w:spacing w:before="34" w:after="0" w:line="240" w:lineRule="auto"/>
+        <w:spacing w:after="0" w:line="240" w:lineRule="auto"/>
         <w:ind w:right="-20"/>
         <w:rPr>
           <w:rFonts w:ascii="Cambria" w:eastAsia="Times New Roman" w:hAnsi="Cambria" w:cs="Times New Roman"/>
@@ -5037,7 +5158,23 @@
           <w:sz w:val="19"/>
           <w:szCs w:val="19"/>
         </w:rPr>
-        <w:t>, SQL, R</w:t>
+        <w:t xml:space="preserve">, </w:t>
+      </w:r>
+      <w:r>
+        <w:rPr>
+          <w:rFonts w:ascii="Cambria" w:eastAsia="Times New Roman" w:hAnsi="Cambria" w:cs="Times New Roman"/>
+          <w:sz w:val="19"/>
+          <w:szCs w:val="19"/>
+        </w:rPr>
+        <w:t xml:space="preserve">Three.js, </w:t>
+      </w:r>
+      <w:r>
+        <w:rPr>
+          <w:rFonts w:ascii="Cambria" w:eastAsia="Times New Roman" w:hAnsi="Cambria" w:cs="Times New Roman"/>
+          <w:sz w:val="19"/>
+          <w:szCs w:val="19"/>
+        </w:rPr>
+        <w:t>SQL, R</w:t>
       </w:r>
       <w:r>
         <w:rPr>
@@ -5356,7 +5493,7 @@
       <w:headerReference w:type="default" r:id="rId7"/>
       <w:type w:val="continuous"/>
       <w:pgSz w:w="12240" w:h="15840"/>
-      <w:pgMar w:top="720" w:right="576" w:bottom="806" w:left="576" w:header="576" w:footer="576" w:gutter="0"/>
+      <w:pgMar w:top="648" w:right="576" w:bottom="648" w:left="576" w:header="576" w:footer="576" w:gutter="0"/>
       <w:cols w:space="720"/>
       <w:docGrid w:linePitch="299"/>
     </w:sectPr>
@@ -6405,6 +6542,155 @@
     </w:lvl>
   </w:abstractNum>
   <w:abstractNum w:abstractNumId="6" w15:restartNumberingAfterBreak="0">
+    <w:nsid w:val="2C903D22"/>
+    <w:multiLevelType w:val="multilevel"/>
+    <w:tmpl w:val="DD92D1E8"/>
+    <w:lvl w:ilvl="0">
+      <w:start w:val="1"/>
+      <w:numFmt w:val="bullet"/>
+      <w:lvlText w:val=""/>
+      <w:lvlJc w:val="left"/>
+      <w:pPr>
+        <w:tabs>
+          <w:tab w:val="num" w:pos="720"/>
+        </w:tabs>
+        <w:ind w:left="720" w:hanging="360"/>
+      </w:pPr>
+      <w:rPr>
+        <w:rFonts w:ascii="Symbol" w:hAnsi="Symbol" w:hint="default"/>
+        <w:sz w:val="20"/>
+      </w:rPr>
+    </w:lvl>
+    <w:lvl w:ilvl="1" w:tentative="1">
+      <w:start w:val="1"/>
+      <w:numFmt w:val="bullet"/>
+      <w:lvlText w:val=""/>
+      <w:lvlJc w:val="left"/>
+      <w:pPr>
+        <w:tabs>
+          <w:tab w:val="num" w:pos="1440"/>
+        </w:tabs>
+        <w:ind w:left="1440" w:hanging="360"/>
+      </w:pPr>
+      <w:rPr>
+        <w:rFonts w:ascii="Symbol" w:hAnsi="Symbol" w:hint="default"/>
+        <w:sz w:val="20"/>
+      </w:rPr>
+    </w:lvl>
+    <w:lvl w:ilvl="2" w:tentative="1">
+      <w:start w:val="1"/>
+      <w:numFmt w:val="bullet"/>
+      <w:lvlText w:val=""/>
+      <w:lvlJc w:val="left"/>
+      <w:pPr>
+        <w:tabs>
+          <w:tab w:val="num" w:pos="2160"/>
+        </w:tabs>
+        <w:ind w:left="2160" w:hanging="360"/>
+      </w:pPr>
+      <w:rPr>
+        <w:rFonts w:ascii="Symbol" w:hAnsi="Symbol" w:hint="default"/>
+        <w:sz w:val="20"/>
+      </w:rPr>
+    </w:lvl>
+    <w:lvl w:ilvl="3" w:tentative="1">
+      <w:start w:val="1"/>
+      <w:numFmt w:val="bullet"/>
+      <w:lvlText w:val=""/>
+      <w:lvlJc w:val="left"/>
+      <w:pPr>
+        <w:tabs>
+          <w:tab w:val="num" w:pos="2880"/>
+        </w:tabs>
+        <w:ind w:left="2880" w:hanging="360"/>
+      </w:pPr>
+      <w:rPr>
+        <w:rFonts w:ascii="Symbol" w:hAnsi="Symbol" w:hint="default"/>
+        <w:sz w:val="20"/>
+      </w:rPr>
+    </w:lvl>
+    <w:lvl w:ilvl="4" w:tentative="1">
+      <w:start w:val="1"/>
+      <w:numFmt w:val="bullet"/>
+      <w:lvlText w:val=""/>
+      <w:lvlJc w:val="left"/>
+      <w:pPr>
+        <w:tabs>
+          <w:tab w:val="num" w:pos="3600"/>
+        </w:tabs>
+        <w:ind w:left="3600" w:hanging="360"/>
+      </w:pPr>
+      <w:rPr>
+        <w:rFonts w:ascii="Symbol" w:hAnsi="Symbol" w:hint="default"/>
+        <w:sz w:val="20"/>
+      </w:rPr>
+    </w:lvl>
+    <w:lvl w:ilvl="5" w:tentative="1">
+      <w:start w:val="1"/>
+      <w:numFmt w:val="bullet"/>
+      <w:lvlText w:val=""/>
+      <w:lvlJc w:val="left"/>
+      <w:pPr>
+        <w:tabs>
+          <w:tab w:val="num" w:pos="4320"/>
+        </w:tabs>
+        <w:ind w:left="4320" w:hanging="360"/>
+      </w:pPr>
+      <w:rPr>
+        <w:rFonts w:ascii="Symbol" w:hAnsi="Symbol" w:hint="default"/>
+        <w:sz w:val="20"/>
+      </w:rPr>
+    </w:lvl>
+    <w:lvl w:ilvl="6" w:tentative="1">
+      <w:start w:val="1"/>
+      <w:numFmt w:val="bullet"/>
+      <w:lvlText w:val=""/>
+      <w:lvlJc w:val="left"/>
+      <w:pPr>
+        <w:tabs>
+          <w:tab w:val="num" w:pos="5040"/>
+        </w:tabs>
+        <w:ind w:left="5040" w:hanging="360"/>
+      </w:pPr>
+      <w:rPr>
+        <w:rFonts w:ascii="Symbol" w:hAnsi="Symbol" w:hint="default"/>
+        <w:sz w:val="20"/>
+      </w:rPr>
+    </w:lvl>
+    <w:lvl w:ilvl="7" w:tentative="1">
+      <w:start w:val="1"/>
+      <w:numFmt w:val="bullet"/>
+      <w:lvlText w:val=""/>
+      <w:lvlJc w:val="left"/>
+      <w:pPr>
+        <w:tabs>
+          <w:tab w:val="num" w:pos="5760"/>
+        </w:tabs>
+        <w:ind w:left="5760" w:hanging="360"/>
+      </w:pPr>
+      <w:rPr>
+        <w:rFonts w:ascii="Symbol" w:hAnsi="Symbol" w:hint="default"/>
+        <w:sz w:val="20"/>
+      </w:rPr>
+    </w:lvl>
+    <w:lvl w:ilvl="8" w:tentative="1">
+      <w:start w:val="1"/>
+      <w:numFmt w:val="bullet"/>
+      <w:lvlText w:val=""/>
+      <w:lvlJc w:val="left"/>
+      <w:pPr>
+        <w:tabs>
+          <w:tab w:val="num" w:pos="6480"/>
+        </w:tabs>
+        <w:ind w:left="6480" w:hanging="360"/>
+      </w:pPr>
+      <w:rPr>
+        <w:rFonts w:ascii="Symbol" w:hAnsi="Symbol" w:hint="default"/>
+        <w:sz w:val="20"/>
+      </w:rPr>
+    </w:lvl>
+  </w:abstractNum>
+  <w:abstractNum w:abstractNumId="7" w15:restartNumberingAfterBreak="0">
     <w:nsid w:val="2CCA70D5"/>
     <w:multiLevelType w:val="multilevel"/>
     <w:tmpl w:val="D9D8F0DC"/>
@@ -6553,7 +6839,7 @@
       </w:rPr>
     </w:lvl>
   </w:abstractNum>
-  <w:abstractNum w:abstractNumId="7" w15:restartNumberingAfterBreak="0">
+  <w:abstractNum w:abstractNumId="8" w15:restartNumberingAfterBreak="0">
     <w:nsid w:val="2E6524F9"/>
     <w:multiLevelType w:val="multilevel"/>
     <w:tmpl w:val="38BCFB40"/>
@@ -6702,7 +6988,7 @@
       </w:rPr>
     </w:lvl>
   </w:abstractNum>
-  <w:abstractNum w:abstractNumId="8" w15:restartNumberingAfterBreak="0">
+  <w:abstractNum w:abstractNumId="9" w15:restartNumberingAfterBreak="0">
     <w:nsid w:val="3AB56AB0"/>
     <w:multiLevelType w:val="hybridMultilevel"/>
     <w:tmpl w:val="6576E7C0"/>
@@ -6815,7 +7101,7 @@
       </w:rPr>
     </w:lvl>
   </w:abstractNum>
-  <w:abstractNum w:abstractNumId="9" w15:restartNumberingAfterBreak="0">
+  <w:abstractNum w:abstractNumId="10" w15:restartNumberingAfterBreak="0">
     <w:nsid w:val="3E6E4A0A"/>
     <w:multiLevelType w:val="multilevel"/>
     <w:tmpl w:val="6090D9DA"/>
@@ -6964,7 +7250,7 @@
       </w:rPr>
     </w:lvl>
   </w:abstractNum>
-  <w:abstractNum w:abstractNumId="10" w15:restartNumberingAfterBreak="0">
+  <w:abstractNum w:abstractNumId="11" w15:restartNumberingAfterBreak="0">
     <w:nsid w:val="46AB4DD0"/>
     <w:multiLevelType w:val="hybridMultilevel"/>
     <w:tmpl w:val="E77E70AC"/>
@@ -7050,7 +7336,7 @@
       </w:pPr>
     </w:lvl>
   </w:abstractNum>
-  <w:abstractNum w:abstractNumId="11" w15:restartNumberingAfterBreak="0">
+  <w:abstractNum w:abstractNumId="12" w15:restartNumberingAfterBreak="0">
     <w:nsid w:val="471954BC"/>
     <w:multiLevelType w:val="hybridMultilevel"/>
     <w:tmpl w:val="FE689C08"/>
@@ -7163,7 +7449,7 @@
       </w:rPr>
     </w:lvl>
   </w:abstractNum>
-  <w:abstractNum w:abstractNumId="12" w15:restartNumberingAfterBreak="0">
+  <w:abstractNum w:abstractNumId="13" w15:restartNumberingAfterBreak="0">
     <w:nsid w:val="4E1A7093"/>
     <w:multiLevelType w:val="multilevel"/>
     <w:tmpl w:val="11BA4E14"/>
@@ -7308,7 +7594,7 @@
       </w:rPr>
     </w:lvl>
   </w:abstractNum>
-  <w:abstractNum w:abstractNumId="13" w15:restartNumberingAfterBreak="0">
+  <w:abstractNum w:abstractNumId="14" w15:restartNumberingAfterBreak="0">
     <w:nsid w:val="4E393324"/>
     <w:multiLevelType w:val="hybridMultilevel"/>
     <w:tmpl w:val="4CA272F2"/>
@@ -7421,7 +7707,7 @@
       </w:rPr>
     </w:lvl>
   </w:abstractNum>
-  <w:abstractNum w:abstractNumId="14" w15:restartNumberingAfterBreak="0">
+  <w:abstractNum w:abstractNumId="15" w15:restartNumberingAfterBreak="0">
     <w:nsid w:val="504407B0"/>
     <w:multiLevelType w:val="hybridMultilevel"/>
     <w:tmpl w:val="029C8BF0"/>
@@ -7534,7 +7820,7 @@
       </w:rPr>
     </w:lvl>
   </w:abstractNum>
-  <w:abstractNum w:abstractNumId="15" w15:restartNumberingAfterBreak="0">
+  <w:abstractNum w:abstractNumId="16" w15:restartNumberingAfterBreak="0">
     <w:nsid w:val="52DB58A2"/>
     <w:multiLevelType w:val="hybridMultilevel"/>
     <w:tmpl w:val="F966843A"/>
@@ -7647,7 +7933,156 @@
       </w:rPr>
     </w:lvl>
   </w:abstractNum>
-  <w:abstractNum w:abstractNumId="16" w15:restartNumberingAfterBreak="0">
+  <w:abstractNum w:abstractNumId="17" w15:restartNumberingAfterBreak="0">
+    <w:nsid w:val="57940CE8"/>
+    <w:multiLevelType w:val="multilevel"/>
+    <w:tmpl w:val="93B02A50"/>
+    <w:lvl w:ilvl="0">
+      <w:start w:val="1"/>
+      <w:numFmt w:val="bullet"/>
+      <w:lvlText w:val=""/>
+      <w:lvlJc w:val="left"/>
+      <w:pPr>
+        <w:tabs>
+          <w:tab w:val="num" w:pos="720"/>
+        </w:tabs>
+        <w:ind w:left="720" w:hanging="360"/>
+      </w:pPr>
+      <w:rPr>
+        <w:rFonts w:ascii="Symbol" w:hAnsi="Symbol" w:hint="default"/>
+        <w:sz w:val="20"/>
+      </w:rPr>
+    </w:lvl>
+    <w:lvl w:ilvl="1" w:tentative="1">
+      <w:start w:val="1"/>
+      <w:numFmt w:val="bullet"/>
+      <w:lvlText w:val=""/>
+      <w:lvlJc w:val="left"/>
+      <w:pPr>
+        <w:tabs>
+          <w:tab w:val="num" w:pos="1440"/>
+        </w:tabs>
+        <w:ind w:left="1440" w:hanging="360"/>
+      </w:pPr>
+      <w:rPr>
+        <w:rFonts w:ascii="Symbol" w:hAnsi="Symbol" w:hint="default"/>
+        <w:sz w:val="20"/>
+      </w:rPr>
+    </w:lvl>
+    <w:lvl w:ilvl="2" w:tentative="1">
+      <w:start w:val="1"/>
+      <w:numFmt w:val="bullet"/>
+      <w:lvlText w:val=""/>
+      <w:lvlJc w:val="left"/>
+      <w:pPr>
+        <w:tabs>
+          <w:tab w:val="num" w:pos="2160"/>
+        </w:tabs>
+        <w:ind w:left="2160" w:hanging="360"/>
+      </w:pPr>
+      <w:rPr>
+        <w:rFonts w:ascii="Symbol" w:hAnsi="Symbol" w:hint="default"/>
+        <w:sz w:val="20"/>
+      </w:rPr>
+    </w:lvl>
+    <w:lvl w:ilvl="3" w:tentative="1">
+      <w:start w:val="1"/>
+      <w:numFmt w:val="bullet"/>
+      <w:lvlText w:val=""/>
+      <w:lvlJc w:val="left"/>
+      <w:pPr>
+        <w:tabs>
+          <w:tab w:val="num" w:pos="2880"/>
+        </w:tabs>
+        <w:ind w:left="2880" w:hanging="360"/>
+      </w:pPr>
+      <w:rPr>
+        <w:rFonts w:ascii="Symbol" w:hAnsi="Symbol" w:hint="default"/>
+        <w:sz w:val="20"/>
+      </w:rPr>
+    </w:lvl>
+    <w:lvl w:ilvl="4" w:tentative="1">
+      <w:start w:val="1"/>
+      <w:numFmt w:val="bullet"/>
+      <w:lvlText w:val=""/>
+      <w:lvlJc w:val="left"/>
+      <w:pPr>
+        <w:tabs>
+          <w:tab w:val="num" w:pos="3600"/>
+        </w:tabs>
+        <w:ind w:left="3600" w:hanging="360"/>
+      </w:pPr>
+      <w:rPr>
+        <w:rFonts w:ascii="Symbol" w:hAnsi="Symbol" w:hint="default"/>
+        <w:sz w:val="20"/>
+      </w:rPr>
+    </w:lvl>
+    <w:lvl w:ilvl="5" w:tentative="1">
+      <w:start w:val="1"/>
+      <w:numFmt w:val="bullet"/>
+      <w:lvlText w:val=""/>
+      <w:lvlJc w:val="left"/>
+      <w:pPr>
+        <w:tabs>
+          <w:tab w:val="num" w:pos="4320"/>
+        </w:tabs>
+        <w:ind w:left="4320" w:hanging="360"/>
+      </w:pPr>
+      <w:rPr>
+        <w:rFonts w:ascii="Symbol" w:hAnsi="Symbol" w:hint="default"/>
+        <w:sz w:val="20"/>
+      </w:rPr>
+    </w:lvl>
+    <w:lvl w:ilvl="6" w:tentative="1">
+      <w:start w:val="1"/>
+      <w:numFmt w:val="bullet"/>
+      <w:lvlText w:val=""/>
+      <w:lvlJc w:val="left"/>
+      <w:pPr>
+        <w:tabs>
+          <w:tab w:val="num" w:pos="5040"/>
+        </w:tabs>
+        <w:ind w:left="5040" w:hanging="360"/>
+      </w:pPr>
+      <w:rPr>
+        <w:rFonts w:ascii="Symbol" w:hAnsi="Symbol" w:hint="default"/>
+        <w:sz w:val="20"/>
+      </w:rPr>
+    </w:lvl>
+    <w:lvl w:ilvl="7" w:tentative="1">
+      <w:start w:val="1"/>
+      <w:numFmt w:val="bullet"/>
+      <w:lvlText w:val=""/>
+      <w:lvlJc w:val="left"/>
+      <w:pPr>
+        <w:tabs>
+          <w:tab w:val="num" w:pos="5760"/>
+        </w:tabs>
+        <w:ind w:left="5760" w:hanging="360"/>
+      </w:pPr>
+      <w:rPr>
+        <w:rFonts w:ascii="Symbol" w:hAnsi="Symbol" w:hint="default"/>
+        <w:sz w:val="20"/>
+      </w:rPr>
+    </w:lvl>
+    <w:lvl w:ilvl="8" w:tentative="1">
+      <w:start w:val="1"/>
+      <w:numFmt w:val="bullet"/>
+      <w:lvlText w:val=""/>
+      <w:lvlJc w:val="left"/>
+      <w:pPr>
+        <w:tabs>
+          <w:tab w:val="num" w:pos="6480"/>
+        </w:tabs>
+        <w:ind w:left="6480" w:hanging="360"/>
+      </w:pPr>
+      <w:rPr>
+        <w:rFonts w:ascii="Symbol" w:hAnsi="Symbol" w:hint="default"/>
+        <w:sz w:val="20"/>
+      </w:rPr>
+    </w:lvl>
+  </w:abstractNum>
+  <w:abstractNum w:abstractNumId="18" w15:restartNumberingAfterBreak="0">
     <w:nsid w:val="5C4B7AF3"/>
     <w:multiLevelType w:val="hybridMultilevel"/>
     <w:tmpl w:val="3EDA9E6C"/>
@@ -7760,7 +8195,7 @@
       </w:rPr>
     </w:lvl>
   </w:abstractNum>
-  <w:abstractNum w:abstractNumId="17" w15:restartNumberingAfterBreak="0">
+  <w:abstractNum w:abstractNumId="19" w15:restartNumberingAfterBreak="0">
     <w:nsid w:val="65AA7334"/>
     <w:multiLevelType w:val="multilevel"/>
     <w:tmpl w:val="A9EEC3CC"/>
@@ -7909,7 +8344,7 @@
       </w:rPr>
     </w:lvl>
   </w:abstractNum>
-  <w:abstractNum w:abstractNumId="18" w15:restartNumberingAfterBreak="0">
+  <w:abstractNum w:abstractNumId="20" w15:restartNumberingAfterBreak="0">
     <w:nsid w:val="68A41A9D"/>
     <w:multiLevelType w:val="hybridMultilevel"/>
     <w:tmpl w:val="3AE611F2"/>
@@ -8022,7 +8457,7 @@
       </w:rPr>
     </w:lvl>
   </w:abstractNum>
-  <w:abstractNum w:abstractNumId="19" w15:restartNumberingAfterBreak="0">
+  <w:abstractNum w:abstractNumId="21" w15:restartNumberingAfterBreak="0">
     <w:nsid w:val="6FAD0486"/>
     <w:multiLevelType w:val="hybridMultilevel"/>
     <w:tmpl w:val="E410F18A"/>
@@ -8134,7 +8569,7 @@
       </w:rPr>
     </w:lvl>
   </w:abstractNum>
-  <w:abstractNum w:abstractNumId="20" w15:restartNumberingAfterBreak="0">
+  <w:abstractNum w:abstractNumId="22" w15:restartNumberingAfterBreak="0">
     <w:nsid w:val="76A4532B"/>
     <w:multiLevelType w:val="multilevel"/>
     <w:tmpl w:val="9B404FE8"/>
@@ -8283,7 +8718,7 @@
       </w:rPr>
     </w:lvl>
   </w:abstractNum>
-  <w:abstractNum w:abstractNumId="21" w15:restartNumberingAfterBreak="0">
+  <w:abstractNum w:abstractNumId="23" w15:restartNumberingAfterBreak="0">
     <w:nsid w:val="772777F4"/>
     <w:multiLevelType w:val="multilevel"/>
     <w:tmpl w:val="568246D8"/>
@@ -8432,7 +8867,7 @@
       </w:rPr>
     </w:lvl>
   </w:abstractNum>
-  <w:abstractNum w:abstractNumId="22" w15:restartNumberingAfterBreak="0">
+  <w:abstractNum w:abstractNumId="24" w15:restartNumberingAfterBreak="0">
     <w:nsid w:val="7C53601B"/>
     <w:multiLevelType w:val="multilevel"/>
     <w:tmpl w:val="516E55D6"/>
@@ -8581,7 +9016,7 @@
       </w:rPr>
     </w:lvl>
   </w:abstractNum>
-  <w:abstractNum w:abstractNumId="23" w15:restartNumberingAfterBreak="0">
+  <w:abstractNum w:abstractNumId="25" w15:restartNumberingAfterBreak="0">
     <w:nsid w:val="7DF61116"/>
     <w:multiLevelType w:val="multilevel"/>
     <w:tmpl w:val="4C7A3EC2"/>
@@ -8731,75 +9166,81 @@
     </w:lvl>
   </w:abstractNum>
   <w:num w:numId="1" w16cid:durableId="850993057">
-    <w:abstractNumId w:val="21"/>
+    <w:abstractNumId w:val="23"/>
   </w:num>
   <w:num w:numId="2" w16cid:durableId="832255489">
-    <w:abstractNumId w:val="14"/>
+    <w:abstractNumId w:val="15"/>
   </w:num>
   <w:num w:numId="3" w16cid:durableId="1766731236">
-    <w:abstractNumId w:val="18"/>
+    <w:abstractNumId w:val="20"/>
   </w:num>
   <w:num w:numId="4" w16cid:durableId="313727768">
-    <w:abstractNumId w:val="16"/>
+    <w:abstractNumId w:val="18"/>
   </w:num>
   <w:num w:numId="5" w16cid:durableId="643393782">
     <w:abstractNumId w:val="1"/>
   </w:num>
   <w:num w:numId="6" w16cid:durableId="1101411162">
-    <w:abstractNumId w:val="11"/>
+    <w:abstractNumId w:val="12"/>
   </w:num>
   <w:num w:numId="7" w16cid:durableId="2081176053">
     <w:abstractNumId w:val="5"/>
   </w:num>
   <w:num w:numId="8" w16cid:durableId="1284651451">
-    <w:abstractNumId w:val="12"/>
+    <w:abstractNumId w:val="13"/>
   </w:num>
   <w:num w:numId="9" w16cid:durableId="1293943534">
-    <w:abstractNumId w:val="13"/>
+    <w:abstractNumId w:val="14"/>
   </w:num>
   <w:num w:numId="10" w16cid:durableId="2048869036">
-    <w:abstractNumId w:val="10"/>
+    <w:abstractNumId w:val="11"/>
   </w:num>
   <w:num w:numId="11" w16cid:durableId="359164198">
-    <w:abstractNumId w:val="15"/>
+    <w:abstractNumId w:val="16"/>
   </w:num>
   <w:num w:numId="12" w16cid:durableId="1598709449">
     <w:abstractNumId w:val="2"/>
   </w:num>
   <w:num w:numId="13" w16cid:durableId="1345328387">
-    <w:abstractNumId w:val="19"/>
+    <w:abstractNumId w:val="21"/>
   </w:num>
   <w:num w:numId="14" w16cid:durableId="1356075860">
-    <w:abstractNumId w:val="8"/>
+    <w:abstractNumId w:val="9"/>
   </w:num>
   <w:num w:numId="15" w16cid:durableId="1175723738">
-    <w:abstractNumId w:val="20"/>
+    <w:abstractNumId w:val="22"/>
   </w:num>
   <w:num w:numId="16" w16cid:durableId="1756126916">
     <w:abstractNumId w:val="0"/>
   </w:num>
   <w:num w:numId="17" w16cid:durableId="1101491879">
-    <w:abstractNumId w:val="22"/>
+    <w:abstractNumId w:val="24"/>
   </w:num>
   <w:num w:numId="18" w16cid:durableId="2091345600">
-    <w:abstractNumId w:val="9"/>
+    <w:abstractNumId w:val="10"/>
   </w:num>
   <w:num w:numId="19" w16cid:durableId="1631587758">
-    <w:abstractNumId w:val="6"/>
+    <w:abstractNumId w:val="7"/>
   </w:num>
   <w:num w:numId="20" w16cid:durableId="2124953496">
-    <w:abstractNumId w:val="23"/>
+    <w:abstractNumId w:val="25"/>
   </w:num>
   <w:num w:numId="21" w16cid:durableId="1022245306">
     <w:abstractNumId w:val="3"/>
   </w:num>
   <w:num w:numId="22" w16cid:durableId="854612244">
-    <w:abstractNumId w:val="7"/>
+    <w:abstractNumId w:val="8"/>
   </w:num>
   <w:num w:numId="23" w16cid:durableId="2059551180">
     <w:abstractNumId w:val="4"/>
   </w:num>
   <w:num w:numId="24" w16cid:durableId="1963225307">
+    <w:abstractNumId w:val="19"/>
+  </w:num>
+  <w:num w:numId="25" w16cid:durableId="690961294">
+    <w:abstractNumId w:val="6"/>
+  </w:num>
+  <w:num w:numId="26" w16cid:durableId="1640375266">
     <w:abstractNumId w:val="17"/>
   </w:num>
 </w:numbering>

</xml_diff>